<commit_message>
First edit of 3.1 complete
</commit_message>
<xml_diff>
--- a/Word/ref.docx
+++ b/Word/ref.docx
@@ -81,28 +81,14 @@
       </w:r>
       <w:proofErr w:type="spellEnd"/>
       <w:r>
-        <w:t xml:space="preserve"> (1991), Accurate design of a non</w:t>
-      </w:r>
-      <w:r>
-        <w:t>-</w:t>
-      </w:r>
-      <w:r>
-        <w:t>collinear acousto-optic tunable</w:t>
-      </w:r>
-      <w:r>
-        <w:t xml:space="preserve"> fi</w:t>
-      </w:r>
-      <w:r>
-        <w:t xml:space="preserve">lter, </w:t>
-      </w:r>
-      <w:bookmarkStart w:id="9" w:name="_GoBack"/>
+        <w:t xml:space="preserve"> (1991), Accurate design of a non-collinear acousto-optic tunable filter, </w:t>
+      </w:r>
       <w:r>
         <w:rPr>
           <w:i/>
         </w:rPr>
         <w:t>Optics Letters</w:t>
       </w:r>
-      <w:bookmarkEnd w:id="9"/>
       <w:r>
         <w:t>, 16, 429{431, doi:10.1364/OL.16.000429.</w:t>
       </w:r>
@@ -201,48 +187,103 @@
         <w:spacing w:after="0" w:line="276" w:lineRule="auto"/>
         <w:ind w:left="284" w:hanging="284"/>
       </w:pPr>
+      <w:r>
+        <w:t xml:space="preserve">Uchida, N. (1971), Optical properties of single-crystal </w:t>
+      </w:r>
       <w:proofErr w:type="spellStart"/>
       <w:r>
-        <w:t>Voloshinov</w:t>
+        <w:t>p</w:t>
+      </w:r>
+      <w:r>
+        <w:t>aratellurite</w:t>
       </w:r>
       <w:proofErr w:type="spellEnd"/>
       <w:r>
-        <w:t xml:space="preserve">, V. (1996), </w:t>
-      </w:r>
-      <w:r>
-        <w:t>Spectral and polarization analysis of optical images by means of</w:t>
-      </w:r>
-      <w:r>
-        <w:t xml:space="preserve">  </w:t>
-      </w:r>
-      <w:proofErr w:type="spellStart"/>
-      <w:r>
-        <w:t>acousto</w:t>
-      </w:r>
-      <w:proofErr w:type="spellEnd"/>
-      <w:r>
-        <w:t>-optics</w:t>
-      </w:r>
-      <w:r>
-        <w:t xml:space="preserve">, </w:t>
+        <w:t xml:space="preserve"> (</w:t>
+      </w:r>
+      <w:r>
+        <w:t>T</w:t>
+      </w:r>
+      <w:r>
+        <w:t>e</w:t>
+      </w:r>
+      <w:r>
+        <w:t>O</w:t>
+      </w:r>
+      <w:r>
+        <w:rPr>
+          <w:vertAlign w:val="subscript"/>
+        </w:rPr>
+        <w:t>2</w:t>
+      </w:r>
+      <w:r>
+        <w:t xml:space="preserve">), </w:t>
       </w:r>
       <w:r>
         <w:rPr>
           <w:i/>
         </w:rPr>
-        <w:t>O</w:t>
+        <w:t>Phys. Rev. B</w:t>
+      </w:r>
+      <w:r>
+        <w:t>, 4,</w:t>
+      </w:r>
+    </w:p>
+    <w:p>
+      <w:pPr>
+        <w:spacing w:after="0" w:line="276" w:lineRule="auto"/>
+        <w:ind w:left="284" w:hanging="284"/>
+      </w:pPr>
+      <w:r>
+        <w:t>3736-</w:t>
+      </w:r>
+      <w:bookmarkStart w:id="9" w:name="_GoBack"/>
+      <w:bookmarkEnd w:id="9"/>
+      <w:r>
+        <w:t>3745, doi:10.1103/PhysRevB.4.3736.</w:t>
+      </w:r>
+    </w:p>
+    <w:p>
+      <w:pPr>
+        <w:spacing w:after="0" w:line="276" w:lineRule="auto"/>
+        <w:ind w:left="284" w:hanging="284"/>
+      </w:pPr>
+    </w:p>
+    <w:p>
+      <w:pPr>
+        <w:spacing w:after="0" w:line="276" w:lineRule="auto"/>
+        <w:ind w:left="284" w:hanging="284"/>
+      </w:pPr>
+      <w:proofErr w:type="spellStart"/>
+      <w:r>
+        <w:t>Voloshinov</w:t>
+      </w:r>
+      <w:proofErr w:type="spellEnd"/>
+      <w:r>
+        <w:t xml:space="preserve">, V. (1996), </w:t>
+      </w:r>
+      <w:r>
+        <w:t xml:space="preserve">Spectral and polarization analysis of optical images by means of  </w:t>
+      </w:r>
+      <w:proofErr w:type="spellStart"/>
+      <w:r>
+        <w:t>acousto</w:t>
+      </w:r>
+      <w:proofErr w:type="spellEnd"/>
+      <w:r>
+        <w:t>-optics</w:t>
+      </w:r>
+      <w:r>
+        <w:t xml:space="preserve">, </w:t>
       </w:r>
       <w:r>
         <w:rPr>
           <w:i/>
         </w:rPr>
-        <w:t>ptics Laser Technology</w:t>
-      </w:r>
-      <w:r>
-        <w:t>, 28, 119-</w:t>
-      </w:r>
-      <w:r>
-        <w:t>127, doi:10.1016/0030-3992(95)00079-8.</w:t>
+        <w:t>Optics Laser Technology</w:t>
+      </w:r>
+      <w:r>
+        <w:t>, 28, 119-127, doi:10.1016/0030-3992(95)00079-8.</w:t>
       </w:r>
     </w:p>
     <w:p>
@@ -273,13 +314,7 @@
         <w:t xml:space="preserve"> (2006), </w:t>
       </w:r>
       <w:r>
-        <w:t>Wide-aperture acousto-optic interaction</w:t>
-      </w:r>
-      <w:r>
-        <w:t xml:space="preserve"> </w:t>
-      </w:r>
-      <w:r>
-        <w:t>in birefringent crystals</w:t>
+        <w:t>Wide-aperture acousto-optic interaction in birefringent crystals</w:t>
       </w:r>
       <w:r>
         <w:rPr>
@@ -288,10 +323,7 @@
         <w:t>, Optics and Spectroscopy</w:t>
       </w:r>
       <w:r>
-        <w:t>, 101, 635-</w:t>
-      </w:r>
-      <w:r>
-        <w:t>641, doi</w:t>
+        <w:t>, 101, 635-641, doi</w:t>
       </w:r>
       <w:proofErr w:type="gramStart"/>
       <w:r>
@@ -299,13 +331,7 @@
       </w:r>
       <w:proofErr w:type="gramEnd"/>
       <w:r>
-        <w:t>/</w:t>
-      </w:r>
-      <w:r>
-        <w:t xml:space="preserve"> </w:t>
-      </w:r>
-      <w:r>
-        <w:t>S0030400X06100225.</w:t>
+        <w:t>/ S0030400X06100225.</w:t>
       </w:r>
     </w:p>
     <w:p>
@@ -318,9 +344,6 @@
       <w:pPr>
         <w:spacing w:after="0" w:line="276" w:lineRule="auto"/>
         <w:ind w:left="284" w:hanging="284"/>
-        <w:rPr>
-          <w:i/>
-        </w:rPr>
       </w:pPr>
       <w:proofErr w:type="spellStart"/>
       <w:r>
@@ -375,10 +398,48 @@
         <w:t xml:space="preserve"> </w:t>
       </w:r>
       <w:r>
-        <w:t>9, 341-</w:t>
-      </w:r>
-      <w:r>
-        <w:t>347, doi:10.1088/1464-4258/9/4/006.</w:t>
+        <w:t>9, 341-347, doi:10.1088/1464-4258/9/4/006.</w:t>
+      </w:r>
+    </w:p>
+    <w:p>
+      <w:pPr>
+        <w:spacing w:after="0" w:line="276" w:lineRule="auto"/>
+        <w:ind w:left="284" w:hanging="284"/>
+      </w:pPr>
+    </w:p>
+    <w:p>
+      <w:pPr>
+        <w:spacing w:after="0" w:line="276" w:lineRule="auto"/>
+        <w:ind w:left="284" w:hanging="284"/>
+      </w:pPr>
+      <w:r>
+        <w:t xml:space="preserve">Xu, J., and R. Stroud (1992), </w:t>
+      </w:r>
+      <w:r>
+        <w:rPr>
+          <w:i/>
+        </w:rPr>
+        <w:t>Acousto-optic devices: principles, design, and applications</w:t>
+      </w:r>
+      <w:r>
+        <w:t>,</w:t>
+      </w:r>
+      <w:r>
+        <w:t xml:space="preserve"> </w:t>
+      </w:r>
+      <w:r>
+        <w:t>Wiley-</w:t>
+      </w:r>
+      <w:proofErr w:type="spellStart"/>
+      <w:r>
+        <w:t>Interscience</w:t>
+      </w:r>
+      <w:proofErr w:type="spellEnd"/>
+      <w:r>
+        <w:rPr>
+          <w:i/>
+        </w:rPr>
+        <w:t>.</w:t>
       </w:r>
     </w:p>
     <w:p>

</xml_diff>

<commit_message>
Edited up until 3.4.3
</commit_message>
<xml_diff>
--- a/Word/ref.docx
+++ b/Word/ref.docx
@@ -34,7 +34,17 @@
         <w:ind w:left="284" w:hanging="284"/>
       </w:pPr>
       <w:r>
-        <w:t xml:space="preserve">Chang, I. C. (1977), Noncollinear tunable acousto-optic </w:t>
+        <w:t xml:space="preserve">Chang, I. C. (1977), </w:t>
+      </w:r>
+      <w:proofErr w:type="spellStart"/>
+      <w:proofErr w:type="gramStart"/>
+      <w:r>
+        <w:t>Noncollinear</w:t>
+      </w:r>
+      <w:proofErr w:type="spellEnd"/>
+      <w:proofErr w:type="gramEnd"/>
+      <w:r>
+        <w:t xml:space="preserve"> tunable acousto-optic </w:t>
       </w:r>
       <w:r>
         <w:t>fi</w:t>
@@ -57,8 +67,101 @@
         <w:spacing w:after="0" w:line="276" w:lineRule="auto"/>
         <w:ind w:left="284" w:hanging="284"/>
       </w:pPr>
-      <w:r>
-        <w:t xml:space="preserve">Dekemper, E., N. Loodts, B. V. Opstal, J. Maes, F. Vanhellemont, N. Mateshvili, G. Franssens, D. Pieroux, C. Bingen, C. Robert, L. D. Vos, L. Aballea, and D. Fussen (2012), Tunable acousto-optic spectral imager for atmospheric composition measurements in the visible spectral domain, </w:t>
+      <w:proofErr w:type="spellStart"/>
+      <w:r>
+        <w:t>Dekemper</w:t>
+      </w:r>
+      <w:proofErr w:type="spellEnd"/>
+      <w:r>
+        <w:t xml:space="preserve">, E., N. </w:t>
+      </w:r>
+      <w:proofErr w:type="spellStart"/>
+      <w:r>
+        <w:t>Loodts</w:t>
+      </w:r>
+      <w:proofErr w:type="spellEnd"/>
+      <w:r>
+        <w:t xml:space="preserve">, B. V. </w:t>
+      </w:r>
+      <w:proofErr w:type="spellStart"/>
+      <w:r>
+        <w:t>Opstal</w:t>
+      </w:r>
+      <w:proofErr w:type="spellEnd"/>
+      <w:r>
+        <w:t xml:space="preserve">, J. </w:t>
+      </w:r>
+      <w:proofErr w:type="spellStart"/>
+      <w:r>
+        <w:t>Maes</w:t>
+      </w:r>
+      <w:proofErr w:type="spellEnd"/>
+      <w:r>
+        <w:t xml:space="preserve">, F. </w:t>
+      </w:r>
+      <w:proofErr w:type="spellStart"/>
+      <w:r>
+        <w:t>Vanhellemont</w:t>
+      </w:r>
+      <w:proofErr w:type="spellEnd"/>
+      <w:r>
+        <w:t xml:space="preserve">, N. </w:t>
+      </w:r>
+      <w:proofErr w:type="spellStart"/>
+      <w:r>
+        <w:t>Mateshvili</w:t>
+      </w:r>
+      <w:proofErr w:type="spellEnd"/>
+      <w:r>
+        <w:t xml:space="preserve">, G. </w:t>
+      </w:r>
+      <w:proofErr w:type="spellStart"/>
+      <w:r>
+        <w:t>Franssens</w:t>
+      </w:r>
+      <w:proofErr w:type="spellEnd"/>
+      <w:r>
+        <w:t xml:space="preserve">, D. </w:t>
+      </w:r>
+      <w:proofErr w:type="spellStart"/>
+      <w:r>
+        <w:t>Pieroux</w:t>
+      </w:r>
+      <w:proofErr w:type="spellEnd"/>
+      <w:r>
+        <w:t xml:space="preserve">, C. </w:t>
+      </w:r>
+      <w:proofErr w:type="spellStart"/>
+      <w:r>
+        <w:t>Bingen</w:t>
+      </w:r>
+      <w:proofErr w:type="spellEnd"/>
+      <w:r>
+        <w:t xml:space="preserve">, C. Robert, L. D. </w:t>
+      </w:r>
+      <w:proofErr w:type="spellStart"/>
+      <w:r>
+        <w:t>Vos</w:t>
+      </w:r>
+      <w:proofErr w:type="spellEnd"/>
+      <w:r>
+        <w:t xml:space="preserve">, L. </w:t>
+      </w:r>
+      <w:proofErr w:type="spellStart"/>
+      <w:r>
+        <w:t>Aballea</w:t>
+      </w:r>
+      <w:proofErr w:type="spellEnd"/>
+      <w:r>
+        <w:t xml:space="preserve">, and D. </w:t>
+      </w:r>
+      <w:proofErr w:type="spellStart"/>
+      <w:r>
+        <w:t>Fussen</w:t>
+      </w:r>
+      <w:proofErr w:type="spellEnd"/>
+      <w:r>
+        <w:t xml:space="preserve"> (2012), Tunable acousto-optic spectral imager for atmospheric composition measurements in the visible spectral domain, </w:t>
       </w:r>
       <w:r>
         <w:rPr>
@@ -82,7 +185,60 @@
         <w:ind w:left="284" w:hanging="284"/>
       </w:pPr>
       <w:r>
-        <w:t xml:space="preserve">Gass, P. A., and J. R. Sambles (1991), Accurate design of a non-collinear acousto-optic tunable filter, </w:t>
+        <w:t xml:space="preserve">Fischer, R. E., B. </w:t>
+      </w:r>
+      <w:proofErr w:type="spellStart"/>
+      <w:r>
+        <w:t>Tadic-Galeb</w:t>
+      </w:r>
+      <w:proofErr w:type="spellEnd"/>
+      <w:r>
+        <w:t xml:space="preserve">, and P. R. Yoder (2008), </w:t>
+      </w:r>
+      <w:bookmarkStart w:id="9" w:name="_GoBack"/>
+      <w:r>
+        <w:rPr>
+          <w:i/>
+        </w:rPr>
+        <w:t>Optical System Design</w:t>
+      </w:r>
+      <w:bookmarkEnd w:id="9"/>
+      <w:r>
+        <w:t>, 2nd ed.,</w:t>
+      </w:r>
+      <w:r>
+        <w:t xml:space="preserve"> </w:t>
+      </w:r>
+      <w:r>
+        <w:t>McGraw-Hill.</w:t>
+      </w:r>
+    </w:p>
+    <w:p>
+      <w:pPr>
+        <w:spacing w:after="0" w:line="276" w:lineRule="auto"/>
+        <w:ind w:left="284" w:hanging="284"/>
+      </w:pPr>
+    </w:p>
+    <w:p>
+      <w:pPr>
+        <w:spacing w:after="0" w:line="276" w:lineRule="auto"/>
+        <w:ind w:left="284" w:hanging="284"/>
+      </w:pPr>
+      <w:proofErr w:type="spellStart"/>
+      <w:r>
+        <w:t>Gass</w:t>
+      </w:r>
+      <w:proofErr w:type="spellEnd"/>
+      <w:r>
+        <w:t xml:space="preserve">, P. A., and J. R. </w:t>
+      </w:r>
+      <w:proofErr w:type="spellStart"/>
+      <w:r>
+        <w:t>Sambles</w:t>
+      </w:r>
+      <w:proofErr w:type="spellEnd"/>
+      <w:r>
+        <w:t xml:space="preserve"> (1991), Accurate design of a non-collinear acousto-optic tunable filter, </w:t>
       </w:r>
       <w:r>
         <w:rPr>
@@ -133,7 +289,15 @@
         <w:ind w:left="284" w:hanging="284"/>
       </w:pPr>
       <w:r>
-        <w:t xml:space="preserve">Harris, S. E., and R. W.Wallace (1969), Acousto-Optic Tunable Filter, </w:t>
+        <w:t xml:space="preserve">Harris, S. E., and R. </w:t>
+      </w:r>
+      <w:proofErr w:type="spellStart"/>
+      <w:r>
+        <w:t>W.Wallace</w:t>
+      </w:r>
+      <w:proofErr w:type="spellEnd"/>
+      <w:r>
+        <w:t xml:space="preserve"> (1969), Acousto-Optic Tunable Filter, </w:t>
       </w:r>
       <w:r>
         <w:rPr>
@@ -205,7 +369,15 @@
         <w:ind w:left="284" w:hanging="284"/>
       </w:pPr>
       <w:r>
-        <w:t>Uchida, N. (1971), Optical properties of single-crystal paratellurite (TeO</w:t>
+        <w:t xml:space="preserve">Uchida, N. (1971), Optical properties of single-crystal </w:t>
+      </w:r>
+      <w:proofErr w:type="spellStart"/>
+      <w:r>
+        <w:t>paratellurite</w:t>
+      </w:r>
+      <w:proofErr w:type="spellEnd"/>
+      <w:r>
+        <w:t xml:space="preserve"> (TeO</w:t>
       </w:r>
       <w:r>
         <w:rPr>
@@ -246,11 +418,24 @@
         <w:spacing w:after="0" w:line="276" w:lineRule="auto"/>
         <w:ind w:left="284" w:hanging="284"/>
       </w:pPr>
-      <w:r>
-        <w:t xml:space="preserve">Voloshinov, V. (1996), </w:t>
-      </w:r>
-      <w:r>
-        <w:t>Spectral and polarization analysis of optical images by means of  acousto-optics</w:t>
+      <w:proofErr w:type="spellStart"/>
+      <w:r>
+        <w:t>Voloshinov</w:t>
+      </w:r>
+      <w:proofErr w:type="spellEnd"/>
+      <w:r>
+        <w:t xml:space="preserve">, V. (1996), </w:t>
+      </w:r>
+      <w:r>
+        <w:t xml:space="preserve">Spectral and polarization analysis of optical images by means of  </w:t>
+      </w:r>
+      <w:proofErr w:type="spellStart"/>
+      <w:r>
+        <w:t>acousto</w:t>
+      </w:r>
+      <w:proofErr w:type="spellEnd"/>
+      <w:r>
+        <w:t>-optics</w:t>
       </w:r>
       <w:r>
         <w:t xml:space="preserve">, </w:t>
@@ -276,8 +461,21 @@
         <w:spacing w:after="0" w:line="276" w:lineRule="auto"/>
         <w:ind w:left="284" w:hanging="284"/>
       </w:pPr>
-      <w:r>
-        <w:t xml:space="preserve">Voloshinov, V. B., and J. C. Mosquera (2006), </w:t>
+      <w:proofErr w:type="spellStart"/>
+      <w:r>
+        <w:t>Voloshinov</w:t>
+      </w:r>
+      <w:proofErr w:type="spellEnd"/>
+      <w:r>
+        <w:t xml:space="preserve">, V. B., and J. C. </w:t>
+      </w:r>
+      <w:proofErr w:type="spellStart"/>
+      <w:r>
+        <w:t>Mosquera</w:t>
+      </w:r>
+      <w:proofErr w:type="spellEnd"/>
+      <w:r>
+        <w:t xml:space="preserve"> (2006), </w:t>
       </w:r>
       <w:r>
         <w:t>Wide-aperture acousto-optic interaction in birefringent crystals</w:t>
@@ -289,22 +487,43 @@
         <w:t>, Optics and Spectroscopy</w:t>
       </w:r>
       <w:r>
-        <w:t>, 101, 635-641, doi:10.1134/S0030400X06100225.</w:t>
-      </w:r>
-    </w:p>
-    <w:p>
-      <w:pPr>
-        <w:spacing w:after="0" w:line="276" w:lineRule="auto"/>
-        <w:ind w:left="284" w:hanging="284"/>
-      </w:pPr>
-    </w:p>
-    <w:p>
-      <w:pPr>
-        <w:spacing w:after="0" w:line="276" w:lineRule="auto"/>
-        <w:ind w:left="284" w:hanging="284"/>
-      </w:pPr>
-      <w:r>
-        <w:t xml:space="preserve">Voloshinov, V. B., K. B. Yushkov, and B. B. J. Linde (2007), </w:t>
+        <w:t>, 101, 635-641, doi</w:t>
+      </w:r>
+      <w:proofErr w:type="gramStart"/>
+      <w:r>
+        <w:t>:10.1134</w:t>
+      </w:r>
+      <w:proofErr w:type="gramEnd"/>
+      <w:r>
+        <w:t>/S0030400X06100225.</w:t>
+      </w:r>
+    </w:p>
+    <w:p>
+      <w:pPr>
+        <w:spacing w:after="0" w:line="276" w:lineRule="auto"/>
+        <w:ind w:left="284" w:hanging="284"/>
+      </w:pPr>
+    </w:p>
+    <w:p>
+      <w:pPr>
+        <w:spacing w:after="0" w:line="276" w:lineRule="auto"/>
+        <w:ind w:left="284" w:hanging="284"/>
+      </w:pPr>
+      <w:proofErr w:type="spellStart"/>
+      <w:r>
+        <w:t>Voloshinov</w:t>
+      </w:r>
+      <w:proofErr w:type="spellEnd"/>
+      <w:r>
+        <w:t xml:space="preserve">, V. B., K. B. </w:t>
+      </w:r>
+      <w:proofErr w:type="spellStart"/>
+      <w:r>
+        <w:t>Yushkov</w:t>
+      </w:r>
+      <w:proofErr w:type="spellEnd"/>
+      <w:r>
+        <w:t xml:space="preserve">, and B. B. J. Linde (2007), </w:t>
       </w:r>
       <w:r>
         <w:t>Improvement in performance of a TeO</w:t>
@@ -367,8 +586,13 @@
         <w:t xml:space="preserve"> </w:t>
       </w:r>
       <w:r>
-        <w:t>Wiley-Interscience</w:t>
-      </w:r>
+        <w:t>Wiley-</w:t>
+      </w:r>
+      <w:proofErr w:type="spellStart"/>
+      <w:r>
+        <w:t>Interscience</w:t>
+      </w:r>
+      <w:proofErr w:type="spellEnd"/>
       <w:r>
         <w:rPr>
           <w:i/>
@@ -478,7 +702,7 @@
         <w:rStyle w:val="PageNumber"/>
         <w:noProof/>
       </w:rPr>
-      <w:t>52</w:t>
+      <w:t>1</w:t>
     </w:r>
     <w:r>
       <w:rPr>

</xml_diff>

<commit_message>
Edits up to 3.6.5 completed in chapter 3
</commit_message>
<xml_diff>
--- a/Word/ref.docx
+++ b/Word/ref.docx
@@ -34,6 +34,59 @@
         <w:ind w:left="284" w:hanging="284"/>
       </w:pPr>
       <w:r>
+        <w:t xml:space="preserve">Bourassa, A. E., D. A. </w:t>
+      </w:r>
+      <w:proofErr w:type="spellStart"/>
+      <w:r>
+        <w:t>Degenstein</w:t>
+      </w:r>
+      <w:proofErr w:type="spellEnd"/>
+      <w:r>
+        <w:t>, and E. J. Llewelly</w:t>
+      </w:r>
+      <w:r>
+        <w:t xml:space="preserve">n (2008), SASKTRAN: A spherical </w:t>
+      </w:r>
+      <w:r>
+        <w:t>geometry radiative transfer code for e</w:t>
+      </w:r>
+      <w:r>
+        <w:t>ffi</w:t>
+      </w:r>
+      <w:r>
+        <w:t xml:space="preserve">cient estimation of limb scattered sunlight, </w:t>
+      </w:r>
+      <w:r>
+        <w:rPr>
+          <w:i/>
+        </w:rPr>
+        <w:t>Journal of Quantitative Spectroscopy and Radiative Transfer</w:t>
+      </w:r>
+      <w:r>
+        <w:t>, 109, 5</w:t>
+      </w:r>
+      <w:r>
+        <w:t xml:space="preserve">2-73, </w:t>
+      </w:r>
+      <w:r>
+        <w:t>doi:10.1016/j.jqsrt.2007.</w:t>
+      </w:r>
+      <w:r>
+        <w:t>07.007.</w:t>
+      </w:r>
+    </w:p>
+    <w:p>
+      <w:pPr>
+        <w:spacing w:after="0" w:line="276" w:lineRule="auto"/>
+        <w:ind w:left="284" w:hanging="284"/>
+      </w:pPr>
+    </w:p>
+    <w:p>
+      <w:pPr>
+        <w:spacing w:after="0" w:line="276" w:lineRule="auto"/>
+        <w:ind w:left="284" w:hanging="284"/>
+      </w:pPr>
+      <w:r>
         <w:t xml:space="preserve">Chang, I. C. (1977), </w:t>
       </w:r>
       <w:proofErr w:type="spellStart"/>
@@ -195,23 +248,61 @@
       <w:r>
         <w:t xml:space="preserve">, and P. R. Yoder (2008), </w:t>
       </w:r>
-      <w:bookmarkStart w:id="9" w:name="_GoBack"/>
       <w:r>
         <w:rPr>
           <w:i/>
         </w:rPr>
         <w:t>Optical System Design</w:t>
       </w:r>
+      <w:r>
+        <w:t>, 2nd ed., McGraw-Hill.</w:t>
+      </w:r>
+    </w:p>
+    <w:p>
+      <w:pPr>
+        <w:spacing w:after="0" w:line="276" w:lineRule="auto"/>
+        <w:ind w:left="284" w:hanging="284"/>
+      </w:pPr>
+    </w:p>
+    <w:p>
+      <w:pPr>
+        <w:spacing w:after="0" w:line="276" w:lineRule="auto"/>
+        <w:ind w:left="284" w:hanging="284"/>
+      </w:pPr>
+      <w:r>
+        <w:t xml:space="preserve">Forsythe, W. E., </w:t>
+      </w:r>
+      <w:r>
+        <w:t>and</w:t>
+      </w:r>
+      <w:r>
+        <w:t xml:space="preserve"> </w:t>
+      </w:r>
+      <w:proofErr w:type="spellStart"/>
+      <w:r>
+        <w:t>Worthing</w:t>
+      </w:r>
+      <w:proofErr w:type="spellEnd"/>
+      <w:r>
+        <w:t xml:space="preserve">, A. G. (1925). The properties of tungsten and the characteristics of tungsten lamps. </w:t>
+      </w:r>
+      <w:r>
+        <w:rPr>
+          <w:i/>
+        </w:rPr>
+        <w:t>The Astrophysical Journal</w:t>
+      </w:r>
+      <w:r>
+        <w:t>, 61, 146, doi:</w:t>
+      </w:r>
+      <w:r>
+        <w:t>10.1086/142880</w:t>
+      </w:r>
+      <w:r>
+        <w:t>.</w:t>
+      </w:r>
+      <w:bookmarkStart w:id="9" w:name="_GoBack"/>
       <w:bookmarkEnd w:id="9"/>
-      <w:r>
-        <w:t>, 2nd ed.,</w:t>
-      </w:r>
-      <w:r>
-        <w:t xml:space="preserve"> </w:t>
-      </w:r>
-      <w:r>
-        <w:t>McGraw-Hill.</w:t>
-      </w:r>
     </w:p>
     <w:p>
       <w:pPr>
@@ -238,7 +329,15 @@
       </w:r>
       <w:proofErr w:type="spellEnd"/>
       <w:r>
-        <w:t xml:space="preserve"> (1991), Accurate design of a non-collinear acousto-optic tunable filter, </w:t>
+        <w:t xml:space="preserve"> (1991), </w:t>
+      </w:r>
+      <w:proofErr w:type="gramStart"/>
+      <w:r>
+        <w:t>Accurate</w:t>
+      </w:r>
+      <w:proofErr w:type="gramEnd"/>
+      <w:r>
+        <w:t xml:space="preserve"> design of a non-collinear acousto-optic tunable filter, </w:t>
       </w:r>
       <w:r>
         <w:rPr>
@@ -247,7 +346,13 @@
         <w:t>Optics Letters</w:t>
       </w:r>
       <w:r>
-        <w:t>, 16, 429{431, doi:10.1364/OL.16.000429.</w:t>
+        <w:t>, 16, 429</w:t>
+      </w:r>
+      <w:r>
+        <w:t>-</w:t>
+      </w:r>
+      <w:r>
+        <w:t>431, doi:10.1364/OL.16.000429.</w:t>
       </w:r>
     </w:p>
     <w:p>
@@ -320,6 +425,77 @@
         <w:spacing w:after="0" w:line="276" w:lineRule="auto"/>
         <w:ind w:left="284" w:hanging="284"/>
       </w:pPr>
+      <w:proofErr w:type="spellStart"/>
+      <w:r>
+        <w:t>Kosch</w:t>
+      </w:r>
+      <w:proofErr w:type="spellEnd"/>
+      <w:r>
+        <w:t xml:space="preserve">, M., S. </w:t>
+      </w:r>
+      <w:proofErr w:type="spellStart"/>
+      <w:r>
+        <w:t>M</w:t>
+      </w:r>
+      <w:r>
+        <w:t>ä</w:t>
+      </w:r>
+      <w:r>
+        <w:t>kinen</w:t>
+      </w:r>
+      <w:proofErr w:type="spellEnd"/>
+      <w:r>
+        <w:t xml:space="preserve">, F. </w:t>
+      </w:r>
+      <w:proofErr w:type="spellStart"/>
+      <w:r>
+        <w:t>Sigernes</w:t>
+      </w:r>
+      <w:proofErr w:type="spellEnd"/>
+      <w:r>
+        <w:t xml:space="preserve">, and O. </w:t>
+      </w:r>
+      <w:proofErr w:type="spellStart"/>
+      <w:r>
+        <w:t>Harang</w:t>
+      </w:r>
+      <w:proofErr w:type="spellEnd"/>
+      <w:r>
+        <w:t xml:space="preserve"> (2003), Abs</w:t>
+      </w:r>
+      <w:r>
+        <w:t xml:space="preserve">olute optical calibration using </w:t>
+      </w:r>
+      <w:r>
+        <w:t xml:space="preserve">a simple tungsten light bulb: Experiment, </w:t>
+      </w:r>
+      <w:r>
+        <w:rPr>
+          <w:i/>
+        </w:rPr>
+        <w:t>Proceedings of the 30th Annual European Meeting on Atmospheric Studies by Optical Methods</w:t>
+      </w:r>
+      <w:r>
+        <w:t>, 50</w:t>
+      </w:r>
+      <w:r>
+        <w:t>-</w:t>
+      </w:r>
+      <w:r>
+        <w:t>54.</w:t>
+      </w:r>
+    </w:p>
+    <w:p>
+      <w:pPr>
+        <w:spacing w:after="0" w:line="276" w:lineRule="auto"/>
+        <w:ind w:left="284" w:hanging="284"/>
+      </w:pPr>
+    </w:p>
+    <w:p>
+      <w:pPr>
+        <w:spacing w:after="0" w:line="276" w:lineRule="auto"/>
+        <w:ind w:left="284" w:hanging="284"/>
+      </w:pPr>
       <w:r>
         <w:t xml:space="preserve">Saito K., A. W., T. Yano (1976), Acousto-optic </w:t>
       </w:r>
@@ -569,6 +745,9 @@
       <w:pPr>
         <w:spacing w:after="0" w:line="276" w:lineRule="auto"/>
         <w:ind w:left="284" w:hanging="284"/>
+        <w:rPr>
+          <w:i/>
+        </w:rPr>
       </w:pPr>
       <w:r>
         <w:t xml:space="preserve">Xu, J., and R. Stroud (1992), </w:t>
@@ -599,6 +778,97 @@
         </w:rPr>
         <w:t>.</w:t>
       </w:r>
+    </w:p>
+    <w:p>
+      <w:pPr>
+        <w:spacing w:after="0" w:line="276" w:lineRule="auto"/>
+        <w:ind w:left="284" w:hanging="284"/>
+      </w:pPr>
+    </w:p>
+    <w:p>
+      <w:pPr>
+        <w:ind w:left="284" w:hanging="284"/>
+      </w:pPr>
+      <w:proofErr w:type="spellStart"/>
+      <w:r>
+        <w:t>Zawada</w:t>
+      </w:r>
+      <w:proofErr w:type="spellEnd"/>
+      <w:r>
+        <w:t xml:space="preserve">, D. J., S. R. </w:t>
+      </w:r>
+      <w:proofErr w:type="spellStart"/>
+      <w:r>
+        <w:t>Dueck</w:t>
+      </w:r>
+      <w:proofErr w:type="spellEnd"/>
+      <w:r>
+        <w:t xml:space="preserve">, L. A. </w:t>
+      </w:r>
+      <w:proofErr w:type="spellStart"/>
+      <w:r>
+        <w:t>Rieger</w:t>
+      </w:r>
+      <w:proofErr w:type="spellEnd"/>
+      <w:r>
+        <w:t xml:space="preserve">, A. E. Bourassa, N. D. Lloyd, and D. A. </w:t>
+      </w:r>
+      <w:proofErr w:type="spellStart"/>
+      <w:r>
+        <w:t>Degenstein</w:t>
+      </w:r>
+      <w:proofErr w:type="spellEnd"/>
+      <w:r>
+        <w:t xml:space="preserve"> </w:t>
+      </w:r>
+      <w:r>
+        <w:t xml:space="preserve">(2015), High resolution and </w:t>
+      </w:r>
+      <w:r>
+        <w:t>M</w:t>
+      </w:r>
+      <w:r>
+        <w:t xml:space="preserve">onte </w:t>
+      </w:r>
+      <w:r>
+        <w:t>C</w:t>
+      </w:r>
+      <w:r>
+        <w:t xml:space="preserve">arlo additions to the </w:t>
+      </w:r>
+      <w:r>
+        <w:t>SASKTRAN</w:t>
+      </w:r>
+      <w:r>
+        <w:t xml:space="preserve"> radiative</w:t>
+      </w:r>
+      <w:r>
+        <w:t xml:space="preserve"> </w:t>
+      </w:r>
+      <w:r>
+        <w:t xml:space="preserve">transfer model, </w:t>
+      </w:r>
+      <w:r>
+        <w:rPr>
+          <w:i/>
+        </w:rPr>
+        <w:t>Atmospheric Measurement Techniques Discussions</w:t>
+      </w:r>
+      <w:r>
+        <w:t>, 8, 3357</w:t>
+      </w:r>
+      <w:r>
+        <w:t>-</w:t>
+      </w:r>
+      <w:r>
+        <w:t>3397, doi:10.5194/amtd-8-3357-2015.</w:t>
+      </w:r>
+    </w:p>
+    <w:p>
+      <w:pPr>
+        <w:spacing w:after="0" w:line="276" w:lineRule="auto"/>
+        <w:ind w:left="284" w:hanging="284"/>
+      </w:pPr>
     </w:p>
     <w:p>
       <w:pPr>
@@ -754,7 +1024,7 @@
         <w:rStyle w:val="PageNumber"/>
         <w:noProof/>
       </w:rPr>
-      <w:t>2</w:t>
+      <w:t>3</w:t>
     </w:r>
     <w:r>
       <w:rPr>

</xml_diff>

<commit_message>
Edited up to 5.3.1
</commit_message>
<xml_diff>
--- a/Word/ref.docx
+++ b/Word/ref.docx
@@ -35,14 +35,43 @@
         <w:spacing w:after="0" w:line="276" w:lineRule="auto"/>
         <w:ind w:left="284" w:hanging="284"/>
       </w:pPr>
-      <w:r>
-        <w:t>Andersson, S. M., B. G. Martinsson, J.-P. Vernier, J. Friberg, C.</w:t>
-      </w:r>
-      <w:r>
-        <w:t xml:space="preserve"> A. Brenninkmeijer, M. Hermann, </w:t>
-      </w:r>
-      <w:r>
-        <w:t>P. F. van Velthoven, and A. Zahn (2015), Signi</w:t>
+      <w:proofErr w:type="spellStart"/>
+      <w:r>
+        <w:t>Andersson</w:t>
+      </w:r>
+      <w:proofErr w:type="spellEnd"/>
+      <w:r>
+        <w:t xml:space="preserve">, S. M., B. G. Martinsson, J.-P. Vernier, J. </w:t>
+      </w:r>
+      <w:proofErr w:type="spellStart"/>
+      <w:r>
+        <w:t>Friberg</w:t>
+      </w:r>
+      <w:proofErr w:type="spellEnd"/>
+      <w:r>
+        <w:t>, C.</w:t>
+      </w:r>
+      <w:r>
+        <w:t xml:space="preserve"> A. </w:t>
+      </w:r>
+      <w:proofErr w:type="spellStart"/>
+      <w:r>
+        <w:t>Brenninkmeijer</w:t>
+      </w:r>
+      <w:proofErr w:type="spellEnd"/>
+      <w:r>
+        <w:t xml:space="preserve">, M. Hermann, </w:t>
+      </w:r>
+      <w:r>
+        <w:t xml:space="preserve">P. F. van </w:t>
+      </w:r>
+      <w:proofErr w:type="spellStart"/>
+      <w:r>
+        <w:t>Velthoven</w:t>
+      </w:r>
+      <w:proofErr w:type="spellEnd"/>
+      <w:r>
+        <w:t>, and A. Zahn (2015), Signi</w:t>
       </w:r>
       <w:r>
         <w:t>fi</w:t>
@@ -102,7 +131,23 @@
         <w:ind w:left="284" w:hanging="284"/>
       </w:pPr>
       <w:r>
-        <w:t xml:space="preserve">Barth, C. A., D. W. Rusch, R. J. Thomas, G. H. Mount, G. J. Rottman, G. E. Thomas, R. W. Sanders, and G. M. Lawrence (1983), Solar Mesosphere Explorer - Scientific objectives and results, </w:t>
+        <w:t xml:space="preserve">Barth, C. A., D. W. </w:t>
+      </w:r>
+      <w:proofErr w:type="spellStart"/>
+      <w:r>
+        <w:t>Rusch</w:t>
+      </w:r>
+      <w:proofErr w:type="spellEnd"/>
+      <w:r>
+        <w:t xml:space="preserve">, R. J. Thomas, G. H. Mount, G. J. </w:t>
+      </w:r>
+      <w:proofErr w:type="spellStart"/>
+      <w:r>
+        <w:t>Rottman</w:t>
+      </w:r>
+      <w:proofErr w:type="spellEnd"/>
+      <w:r>
+        <w:t xml:space="preserve">, G. E. Thomas, R. W. Sanders, and G. M. Lawrence (1983), Solar Mesosphere Explorer - Scientific objectives and results, </w:t>
       </w:r>
       <w:r>
         <w:rPr>
@@ -125,14 +170,75 @@
         <w:spacing w:after="0" w:line="276" w:lineRule="auto"/>
         <w:ind w:left="284" w:hanging="284"/>
       </w:pPr>
-      <w:r>
-        <w:t xml:space="preserve">Berthet, G., J.-B. Renard, C. Brogniez, C. Robert, M. Chartier, and M. Pirre (2002), Optical and physical properties of stratospheric aerosols from balloon measurements in the visible and near-infrared domains. i. Analysis of aerosol extinction spectra from the AMON and SALOMON balloonborne spectrometers, </w:t>
-      </w:r>
-      <w:r>
-        <w:rPr>
-          <w:i/>
-        </w:rPr>
-        <w:t>Applied optics</w:t>
+      <w:proofErr w:type="spellStart"/>
+      <w:r>
+        <w:t>Berthet</w:t>
+      </w:r>
+      <w:proofErr w:type="spellEnd"/>
+      <w:r>
+        <w:t xml:space="preserve">, G., J.-B. </w:t>
+      </w:r>
+      <w:proofErr w:type="spellStart"/>
+      <w:r>
+        <w:t>Renard</w:t>
+      </w:r>
+      <w:proofErr w:type="spellEnd"/>
+      <w:r>
+        <w:t xml:space="preserve">, C. </w:t>
+      </w:r>
+      <w:proofErr w:type="spellStart"/>
+      <w:r>
+        <w:t>Brogniez</w:t>
+      </w:r>
+      <w:proofErr w:type="spellEnd"/>
+      <w:r>
+        <w:t xml:space="preserve">, C. Robert, M. </w:t>
+      </w:r>
+      <w:proofErr w:type="spellStart"/>
+      <w:r>
+        <w:t>Chartier</w:t>
+      </w:r>
+      <w:proofErr w:type="spellEnd"/>
+      <w:r>
+        <w:t xml:space="preserve">, and M. </w:t>
+      </w:r>
+      <w:proofErr w:type="spellStart"/>
+      <w:r>
+        <w:t>Pirre</w:t>
+      </w:r>
+      <w:proofErr w:type="spellEnd"/>
+      <w:r>
+        <w:t xml:space="preserve"> (2002), Optical and physical properties of stratospheric aerosols from balloon measurements in the visible and near-infrared domains. </w:t>
+      </w:r>
+      <w:proofErr w:type="spellStart"/>
+      <w:r>
+        <w:t>i</w:t>
+      </w:r>
+      <w:proofErr w:type="spellEnd"/>
+      <w:r>
+        <w:t xml:space="preserve">. Analysis of aerosol extinction spectra from the AMON and SALOMON </w:t>
+      </w:r>
+      <w:proofErr w:type="spellStart"/>
+      <w:r>
+        <w:t>balloonborne</w:t>
+      </w:r>
+      <w:proofErr w:type="spellEnd"/>
+      <w:r>
+        <w:t xml:space="preserve"> spectrometers, </w:t>
+      </w:r>
+      <w:proofErr w:type="gramStart"/>
+      <w:r>
+        <w:rPr>
+          <w:i/>
+        </w:rPr>
+        <w:t>Applied</w:t>
+      </w:r>
+      <w:proofErr w:type="gramEnd"/>
+      <w:r>
+        <w:rPr>
+          <w:i/>
+        </w:rPr>
+        <w:t xml:space="preserve"> optics</w:t>
       </w:r>
       <w:r>
         <w:t>, 41, 7522-7539.</w:t>
@@ -149,8 +255,13 @@
         <w:spacing w:after="0" w:line="276" w:lineRule="auto"/>
         <w:ind w:left="284" w:hanging="284"/>
       </w:pPr>
-      <w:r>
-        <w:t>Beuttell, R. G., and A. W. Brewer (1949), Instruments fo</w:t>
+      <w:proofErr w:type="spellStart"/>
+      <w:r>
+        <w:t>Beuttell</w:t>
+      </w:r>
+      <w:proofErr w:type="spellEnd"/>
+      <w:r>
+        <w:t>, R. G., and A. W. Brewer (1949), Instruments fo</w:t>
       </w:r>
       <w:r>
         <w:t xml:space="preserve">r the measurement of the visual </w:t>
@@ -188,25 +299,70 @@
         <w:t>American Journal of Physics</w:t>
       </w:r>
       <w:r>
-        <w:t>, 53, 468-478 (1985), doi:http://dx.doi.org/10.1119/1.14202</w:t>
-      </w:r>
-    </w:p>
-    <w:p>
-      <w:pPr>
-        <w:spacing w:after="0" w:line="276" w:lineRule="auto"/>
-        <w:ind w:left="284" w:hanging="284"/>
-      </w:pPr>
-    </w:p>
-    <w:p>
-      <w:pPr>
-        <w:spacing w:after="0" w:line="276" w:lineRule="auto"/>
-        <w:ind w:left="284" w:hanging="284"/>
-        <w:rPr>
-          <w:i/>
-        </w:rPr>
-      </w:pPr>
-      <w:r>
-        <w:t xml:space="preserve">Bingen, C., D. Fussen, and F. Vanhellemont (2004), A global climatology of stratospheric aerosol size distribution parameters derived from sage ii data over the period 1984-2000: 1. methodology and climatological observations, </w:t>
+        <w:t xml:space="preserve">, 53, 468-478 (1985), </w:t>
+      </w:r>
+      <w:proofErr w:type="spellStart"/>
+      <w:r>
+        <w:t>doi:http</w:t>
+      </w:r>
+      <w:proofErr w:type="spellEnd"/>
+      <w:r>
+        <w:t>://dx.doi.org/10.1119/1.14202</w:t>
+      </w:r>
+    </w:p>
+    <w:p>
+      <w:pPr>
+        <w:spacing w:after="0" w:line="276" w:lineRule="auto"/>
+        <w:ind w:left="284" w:hanging="284"/>
+      </w:pPr>
+    </w:p>
+    <w:p>
+      <w:pPr>
+        <w:spacing w:after="0" w:line="276" w:lineRule="auto"/>
+        <w:ind w:left="284" w:hanging="284"/>
+        <w:rPr>
+          <w:i/>
+        </w:rPr>
+      </w:pPr>
+      <w:proofErr w:type="spellStart"/>
+      <w:r>
+        <w:t>Bingen</w:t>
+      </w:r>
+      <w:proofErr w:type="spellEnd"/>
+      <w:r>
+        <w:t xml:space="preserve">, C., D. </w:t>
+      </w:r>
+      <w:proofErr w:type="spellStart"/>
+      <w:r>
+        <w:t>Fussen</w:t>
+      </w:r>
+      <w:proofErr w:type="spellEnd"/>
+      <w:r>
+        <w:t xml:space="preserve">, and F. </w:t>
+      </w:r>
+      <w:proofErr w:type="spellStart"/>
+      <w:r>
+        <w:t>Vanhellemont</w:t>
+      </w:r>
+      <w:proofErr w:type="spellEnd"/>
+      <w:r>
+        <w:t xml:space="preserve"> (2004), </w:t>
+      </w:r>
+      <w:proofErr w:type="gramStart"/>
+      <w:r>
+        <w:t>A</w:t>
+      </w:r>
+      <w:proofErr w:type="gramEnd"/>
+      <w:r>
+        <w:t xml:space="preserve"> global climatology of stratospheric aerosol size distribution parameters derived from sage ii data over the period 1984-2000: 1. </w:t>
+      </w:r>
+      <w:proofErr w:type="gramStart"/>
+      <w:r>
+        <w:t>methodology</w:t>
+      </w:r>
+      <w:proofErr w:type="gramEnd"/>
+      <w:r>
+        <w:t xml:space="preserve"> and climatological observations, </w:t>
       </w:r>
       <w:r>
         <w:rPr>
@@ -260,7 +416,23 @@
         <w:ind w:left="284" w:hanging="284"/>
       </w:pPr>
       <w:r>
-        <w:t xml:space="preserve">Bourassa, A. E., D. A. Degenstein, R. L. Gattinger, and E. J. </w:t>
+        <w:t xml:space="preserve">Bourassa, A. E., D. A. </w:t>
+      </w:r>
+      <w:proofErr w:type="spellStart"/>
+      <w:r>
+        <w:t>Degenstein</w:t>
+      </w:r>
+      <w:proofErr w:type="spellEnd"/>
+      <w:r>
+        <w:t xml:space="preserve">, R. L. </w:t>
+      </w:r>
+      <w:proofErr w:type="spellStart"/>
+      <w:r>
+        <w:t>Gattinger</w:t>
+      </w:r>
+      <w:proofErr w:type="spellEnd"/>
+      <w:r>
+        <w:t xml:space="preserve">, and E. J. </w:t>
       </w:r>
       <w:r>
         <w:t xml:space="preserve">Llewellyn (2007), Stratospheric </w:t>
@@ -305,7 +477,15 @@
         <w:ind w:left="284" w:hanging="284"/>
       </w:pPr>
       <w:r>
-        <w:t>Bourassa, A. E., D. A. Degenstein, and E. J. Llewelly</w:t>
+        <w:t xml:space="preserve">Bourassa, A. E., D. A. </w:t>
+      </w:r>
+      <w:proofErr w:type="spellStart"/>
+      <w:r>
+        <w:t>Degenstein</w:t>
+      </w:r>
+      <w:proofErr w:type="spellEnd"/>
+      <w:r>
+        <w:t>, and E. J. Llewelly</w:t>
       </w:r>
       <w:r>
         <w:t xml:space="preserve">n (2008), SASKTRAN: A spherical </w:t>
@@ -347,16 +527,96 @@
         <w:ind w:left="284" w:hanging="284"/>
       </w:pPr>
       <w:r>
-        <w:t xml:space="preserve">Bourassa, A. E., L. A. Rieger, N. D. Lloyd, and D. A. </w:t>
-      </w:r>
-      <w:r>
-        <w:t xml:space="preserve">Degenstein (2012b), Odin-OSIRIS </w:t>
-      </w:r>
-      <w:r>
-        <w:t>stratospheric aerosol data product and SAGE III interco</w:t>
-      </w:r>
-      <w:r>
-        <w:t xml:space="preserve">mparison, </w:t>
+        <w:lastRenderedPageBreak/>
+        <w:t xml:space="preserve">Bourassa, A. E., C. A. </w:t>
+      </w:r>
+      <w:proofErr w:type="spellStart"/>
+      <w:r>
+        <w:t>McLinden</w:t>
+      </w:r>
+      <w:proofErr w:type="spellEnd"/>
+      <w:r>
+        <w:t>, A. F. Bathgate, B. J. Elash</w:t>
+      </w:r>
+      <w:r>
+        <w:t xml:space="preserve">, and D. A. </w:t>
+      </w:r>
+      <w:proofErr w:type="spellStart"/>
+      <w:r>
+        <w:t>Degenstein</w:t>
+      </w:r>
+      <w:proofErr w:type="spellEnd"/>
+      <w:r>
+        <w:t xml:space="preserve"> (2012a), </w:t>
+      </w:r>
+      <w:r>
+        <w:t xml:space="preserve">Precision estimate for Odin-OSIRIS limb scatter retrievals, </w:t>
+      </w:r>
+      <w:r>
+        <w:rPr>
+          <w:i/>
+        </w:rPr>
+        <w:t>Journal of Geophysical Research</w:t>
+      </w:r>
+      <w:r>
+        <w:rPr>
+          <w:i/>
+        </w:rPr>
+        <w:t xml:space="preserve">: </w:t>
+      </w:r>
+      <w:r>
+        <w:rPr>
+          <w:i/>
+        </w:rPr>
+        <w:t>Atmospheres</w:t>
+      </w:r>
+      <w:r>
+        <w:t>, 117, D04303, doi:10.1029/2011JD016976.</w:t>
+      </w:r>
+    </w:p>
+    <w:p>
+      <w:pPr>
+        <w:spacing w:after="0" w:line="276" w:lineRule="auto"/>
+        <w:ind w:left="284" w:hanging="284"/>
+      </w:pPr>
+    </w:p>
+    <w:p>
+      <w:pPr>
+        <w:spacing w:after="0" w:line="276" w:lineRule="auto"/>
+        <w:ind w:left="284" w:hanging="284"/>
+      </w:pPr>
+      <w:r>
+        <w:t xml:space="preserve">Bourassa, A. E., L. A. </w:t>
+      </w:r>
+      <w:proofErr w:type="spellStart"/>
+      <w:r>
+        <w:t>Rieger</w:t>
+      </w:r>
+      <w:proofErr w:type="spellEnd"/>
+      <w:r>
+        <w:t xml:space="preserve">, N. D. Lloyd, and D. A. </w:t>
+      </w:r>
+      <w:proofErr w:type="spellStart"/>
+      <w:r>
+        <w:t>Degenstein</w:t>
+      </w:r>
+      <w:proofErr w:type="spellEnd"/>
+      <w:r>
+        <w:t xml:space="preserve"> (2012b), Odin-OSIRIS </w:t>
+      </w:r>
+      <w:r>
+        <w:t xml:space="preserve">stratospheric aerosol data product and SAGE III </w:t>
+      </w:r>
+      <w:proofErr w:type="spellStart"/>
+      <w:r>
+        <w:t>interco</w:t>
+      </w:r>
+      <w:r>
+        <w:t>mparison</w:t>
+      </w:r>
+      <w:proofErr w:type="spellEnd"/>
+      <w:r>
+        <w:t xml:space="preserve">, </w:t>
       </w:r>
       <w:r>
         <w:rPr>
@@ -380,7 +640,31 @@
         <w:ind w:left="284" w:hanging="284"/>
       </w:pPr>
       <w:r>
-        <w:t xml:space="preserve">Bourassa, A. E., A. Robock, W. J. Randel, T. Deshler, L. A. Rieger, N. D. Lloyd, E. T. Llewellyn, and D. A. Degenstein (2012c), Large volcanic aerosol load in the stratosphere linked to Asian monsoon transport, </w:t>
+        <w:t xml:space="preserve">Bourassa, A. E., A. </w:t>
+      </w:r>
+      <w:proofErr w:type="spellStart"/>
+      <w:r>
+        <w:t>Robock</w:t>
+      </w:r>
+      <w:proofErr w:type="spellEnd"/>
+      <w:r>
+        <w:t xml:space="preserve">, W. J. Randel, T. Deshler, L. A. </w:t>
+      </w:r>
+      <w:proofErr w:type="spellStart"/>
+      <w:r>
+        <w:t>Rieger</w:t>
+      </w:r>
+      <w:proofErr w:type="spellEnd"/>
+      <w:r>
+        <w:t xml:space="preserve">, N. D. Lloyd, E. T. Llewellyn, and D. A. </w:t>
+      </w:r>
+      <w:proofErr w:type="spellStart"/>
+      <w:r>
+        <w:t>Degenstein</w:t>
+      </w:r>
+      <w:proofErr w:type="spellEnd"/>
+      <w:r>
+        <w:t xml:space="preserve"> (2012c), Large volcanic aerosol load in the stratosphere linked to Asian monsoon transport, </w:t>
       </w:r>
       <w:r>
         <w:rPr>
@@ -404,7 +688,31 @@
         <w:ind w:left="284" w:hanging="284"/>
       </w:pPr>
       <w:r>
-        <w:t xml:space="preserve">Bourassa, A. E., A. Robock, W. J. Randel, T. Deshler, L. A. Rieger, N. D. Lloyd, E. Llewellyn, and D. A. Degenstein (2013), Response to comments on" large volcanic aerosol load in the stratosphere linked to Asian monsoon transport", </w:t>
+        <w:t xml:space="preserve">Bourassa, A. E., A. </w:t>
+      </w:r>
+      <w:proofErr w:type="spellStart"/>
+      <w:r>
+        <w:t>Robock</w:t>
+      </w:r>
+      <w:proofErr w:type="spellEnd"/>
+      <w:r>
+        <w:t xml:space="preserve">, W. J. Randel, T. Deshler, L. A. </w:t>
+      </w:r>
+      <w:proofErr w:type="spellStart"/>
+      <w:r>
+        <w:t>Rieger</w:t>
+      </w:r>
+      <w:proofErr w:type="spellEnd"/>
+      <w:r>
+        <w:t xml:space="preserve">, N. D. Lloyd, E. Llewellyn, and D. A. </w:t>
+      </w:r>
+      <w:proofErr w:type="spellStart"/>
+      <w:r>
+        <w:t>Degenstein</w:t>
+      </w:r>
+      <w:proofErr w:type="spellEnd"/>
+      <w:r>
+        <w:t xml:space="preserve"> (2013), Response to comments on" large volcanic aerosol load in the stratosphere linked to Asian monsoon transport", </w:t>
       </w:r>
       <w:r>
         <w:rPr>
@@ -427,14 +735,51 @@
         <w:spacing w:after="0" w:line="276" w:lineRule="auto"/>
         <w:ind w:left="284" w:hanging="284"/>
       </w:pPr>
-      <w:r>
-        <w:t>Bovensmann, H., J. Burrows, M. Buchwitz, J. Frerick, S. No</w:t>
-      </w:r>
-      <w:r>
-        <w:t xml:space="preserve">ël, V. Rozanov, K. Chance, and </w:t>
-      </w:r>
-      <w:r>
-        <w:t>A. Goede (1999), S</w:t>
+      <w:proofErr w:type="spellStart"/>
+      <w:r>
+        <w:t>Bovensmann</w:t>
+      </w:r>
+      <w:proofErr w:type="spellEnd"/>
+      <w:r>
+        <w:t xml:space="preserve">, H., J. Burrows, M. </w:t>
+      </w:r>
+      <w:proofErr w:type="spellStart"/>
+      <w:r>
+        <w:t>Buchwitz</w:t>
+      </w:r>
+      <w:proofErr w:type="spellEnd"/>
+      <w:r>
+        <w:t xml:space="preserve">, J. </w:t>
+      </w:r>
+      <w:proofErr w:type="spellStart"/>
+      <w:r>
+        <w:t>Frerick</w:t>
+      </w:r>
+      <w:proofErr w:type="spellEnd"/>
+      <w:r>
+        <w:t>, S. No</w:t>
+      </w:r>
+      <w:r>
+        <w:t xml:space="preserve">ël, V. </w:t>
+      </w:r>
+      <w:proofErr w:type="spellStart"/>
+      <w:r>
+        <w:t>Rozanov</w:t>
+      </w:r>
+      <w:proofErr w:type="spellEnd"/>
+      <w:r>
+        <w:t xml:space="preserve">, K. Chance, and </w:t>
+      </w:r>
+      <w:r>
+        <w:t xml:space="preserve">A. </w:t>
+      </w:r>
+      <w:proofErr w:type="spellStart"/>
+      <w:r>
+        <w:t>Goede</w:t>
+      </w:r>
+      <w:proofErr w:type="spellEnd"/>
+      <w:r>
+        <w:t xml:space="preserve"> (1999), S</w:t>
       </w:r>
       <w:r>
         <w:t>CIAMACHY</w:t>
@@ -476,11 +821,19 @@
       <w:r>
         <w:t xml:space="preserve">Brasseur G. P. and S. Solomon (2005), </w:t>
       </w:r>
-      <w:r>
-        <w:rPr>
-          <w:i/>
-        </w:rPr>
-        <w:t>Aeronomy of the Middle Atmosphere: Chemistry and Physics of the Stratosphere and Mesosphere</w:t>
+      <w:proofErr w:type="spellStart"/>
+      <w:r>
+        <w:rPr>
+          <w:i/>
+        </w:rPr>
+        <w:t>Aeronomy</w:t>
+      </w:r>
+      <w:proofErr w:type="spellEnd"/>
+      <w:r>
+        <w:rPr>
+          <w:i/>
+        </w:rPr>
+        <w:t xml:space="preserve"> of the Middle Atmosphere: Chemistry and Physics of the Stratosphere and Mesosphere</w:t>
       </w:r>
       <w:r>
         <w:t>, 3</w:t>
@@ -530,21 +883,23 @@
           <w:szCs w:val="24"/>
           <w:lang w:val="en-CA"/>
         </w:rPr>
-        <w:t>Brock, C. A., P. Hamill, J. C. Wilson, H. H. Jonsson, and K. R. Chan (1995), Particle</w:t>
-      </w:r>
+        <w:t xml:space="preserve">Brock, C. A., P. Hamill, J. C. Wilson, H. H. </w:t>
+      </w:r>
+      <w:proofErr w:type="spellStart"/>
       <w:r>
         <w:rPr>
           <w:szCs w:val="24"/>
           <w:lang w:val="en-CA"/>
         </w:rPr>
-        <w:t xml:space="preserve"> </w:t>
-      </w:r>
+        <w:t>Jonsson</w:t>
+      </w:r>
+      <w:proofErr w:type="spellEnd"/>
       <w:r>
         <w:rPr>
           <w:szCs w:val="24"/>
           <w:lang w:val="en-CA"/>
         </w:rPr>
-        <w:t>Formation in the Upper Tropical Troposphere: A Source of Nuclei for the Stratospheric</w:t>
+        <w:t>, and K. R. Chan (1995), Particle</w:t>
       </w:r>
       <w:r>
         <w:rPr>
@@ -558,35 +913,49 @@
           <w:szCs w:val="24"/>
           <w:lang w:val="en-CA"/>
         </w:rPr>
-        <w:t xml:space="preserve">Aerosol, </w:t>
-      </w:r>
-      <w:r>
-        <w:rPr>
-          <w:i/>
+        <w:t>Formation in the Upper Tropical Troposphere: A Source of Nuclei for the Stratospheric</w:t>
+      </w:r>
+      <w:r>
+        <w:rPr>
           <w:szCs w:val="24"/>
           <w:lang w:val="en-CA"/>
         </w:rPr>
-        <w:t>Science</w:t>
+        <w:t xml:space="preserve"> </w:t>
       </w:r>
       <w:r>
         <w:rPr>
           <w:szCs w:val="24"/>
           <w:lang w:val="en-CA"/>
         </w:rPr>
-        <w:t>, 270, 1650</w:t>
-      </w:r>
-      <w:r>
-        <w:rPr>
+        <w:t xml:space="preserve">Aerosol, </w:t>
+      </w:r>
+      <w:r>
+        <w:rPr>
+          <w:i/>
           <w:szCs w:val="24"/>
           <w:lang w:val="en-CA"/>
         </w:rPr>
-        <w:t>-</w:t>
+        <w:t>Science</w:t>
       </w:r>
       <w:r>
         <w:rPr>
           <w:szCs w:val="24"/>
           <w:lang w:val="en-CA"/>
         </w:rPr>
+        <w:t>, 270, 1650</w:t>
+      </w:r>
+      <w:r>
+        <w:rPr>
+          <w:szCs w:val="24"/>
+          <w:lang w:val="en-CA"/>
+        </w:rPr>
+        <w:t>-</w:t>
+      </w:r>
+      <w:r>
+        <w:rPr>
+          <w:szCs w:val="24"/>
+          <w:lang w:val="en-CA"/>
+        </w:rPr>
         <w:t>1653, doi:10.1126/science.270.5242.1650.</w:t>
       </w:r>
     </w:p>
@@ -601,8 +970,45 @@
         <w:spacing w:after="0" w:line="276" w:lineRule="auto"/>
         <w:ind w:left="284" w:hanging="284"/>
       </w:pPr>
-      <w:r>
-        <w:t>Canty, T., N. Mascioli, M. Smarte, and R. Salawitch (2013), An empirical model of global climate—Part 1: A critical evalu</w:t>
+      <w:proofErr w:type="spellStart"/>
+      <w:r>
+        <w:t>Canty</w:t>
+      </w:r>
+      <w:proofErr w:type="spellEnd"/>
+      <w:r>
+        <w:t xml:space="preserve">, T., N. </w:t>
+      </w:r>
+      <w:proofErr w:type="spellStart"/>
+      <w:r>
+        <w:t>Mascioli</w:t>
+      </w:r>
+      <w:proofErr w:type="spellEnd"/>
+      <w:r>
+        <w:t xml:space="preserve">, M. </w:t>
+      </w:r>
+      <w:proofErr w:type="spellStart"/>
+      <w:r>
+        <w:t>Smarte</w:t>
+      </w:r>
+      <w:proofErr w:type="spellEnd"/>
+      <w:r>
+        <w:t xml:space="preserve">, and R. </w:t>
+      </w:r>
+      <w:proofErr w:type="spellStart"/>
+      <w:r>
+        <w:t>Salawitch</w:t>
+      </w:r>
+      <w:proofErr w:type="spellEnd"/>
+      <w:r>
+        <w:t xml:space="preserve"> (2013), </w:t>
+      </w:r>
+      <w:proofErr w:type="gramStart"/>
+      <w:r>
+        <w:t>An</w:t>
+      </w:r>
+      <w:proofErr w:type="gramEnd"/>
+      <w:r>
+        <w:t xml:space="preserve"> empirical model of global climate—Part 1: A critical evalu</w:t>
       </w:r>
       <w:r>
         <w:t xml:space="preserve">ation of volcanic cooling, </w:t>
@@ -629,7 +1035,17 @@
         <w:ind w:left="284" w:hanging="284"/>
       </w:pPr>
       <w:r>
-        <w:t xml:space="preserve">Chang, I. C. (1977), Noncollinear tunable acousto-optic </w:t>
+        <w:t xml:space="preserve">Chang, I. C. (1977), </w:t>
+      </w:r>
+      <w:proofErr w:type="spellStart"/>
+      <w:proofErr w:type="gramStart"/>
+      <w:r>
+        <w:t>Noncollinear</w:t>
+      </w:r>
+      <w:proofErr w:type="spellEnd"/>
+      <w:proofErr w:type="gramEnd"/>
+      <w:r>
+        <w:t xml:space="preserve"> tunable acousto-optic </w:t>
       </w:r>
       <w:r>
         <w:t>fi</w:t>
@@ -652,17 +1068,54 @@
         <w:spacing w:after="0" w:line="276" w:lineRule="auto"/>
         <w:ind w:left="284" w:hanging="284"/>
       </w:pPr>
-      <w:r>
-        <w:t>Charlson, R. J., N. Ahlquist, H. Selvidge, and P. MacCready Jr (1</w:t>
+      <w:proofErr w:type="spellStart"/>
+      <w:r>
+        <w:t>Charlson</w:t>
+      </w:r>
+      <w:proofErr w:type="spellEnd"/>
+      <w:r>
+        <w:t xml:space="preserve">, R. J., N. </w:t>
+      </w:r>
+      <w:proofErr w:type="spellStart"/>
+      <w:r>
+        <w:t>Ahlquist</w:t>
+      </w:r>
+      <w:proofErr w:type="spellEnd"/>
+      <w:r>
+        <w:t xml:space="preserve">, H. </w:t>
+      </w:r>
+      <w:proofErr w:type="spellStart"/>
+      <w:r>
+        <w:t>Selvidge</w:t>
+      </w:r>
+      <w:proofErr w:type="spellEnd"/>
+      <w:r>
+        <w:t xml:space="preserve">, and P. </w:t>
+      </w:r>
+      <w:proofErr w:type="spellStart"/>
+      <w:r>
+        <w:t>MacCready</w:t>
+      </w:r>
+      <w:proofErr w:type="spellEnd"/>
+      <w:r>
+        <w:t xml:space="preserve"> Jr (1</w:t>
       </w:r>
       <w:r>
         <w:t xml:space="preserve">969), Monitoring of atmospheric </w:t>
       </w:r>
       <w:r>
-        <w:t>aerosol parameters with the integrating nephelomete</w:t>
-      </w:r>
-      <w:r>
-        <w:t xml:space="preserve">r, </w:t>
+        <w:t xml:space="preserve">aerosol parameters with the integrating </w:t>
+      </w:r>
+      <w:proofErr w:type="spellStart"/>
+      <w:r>
+        <w:t>nephelomete</w:t>
+      </w:r>
+      <w:r>
+        <w:t>r</w:t>
+      </w:r>
+      <w:proofErr w:type="spellEnd"/>
+      <w:r>
+        <w:t xml:space="preserve">, </w:t>
       </w:r>
       <w:r>
         <w:rPr>
@@ -691,25 +1144,89 @@
         <w:spacing w:after="0" w:line="276" w:lineRule="auto"/>
         <w:ind w:left="284" w:hanging="284"/>
       </w:pPr>
-      <w:r>
-        <w:t>Chazette, P., C. David, J. Lefrere, S. Godin, J. Pelon, an</w:t>
-      </w:r>
-      <w:r>
-        <w:t xml:space="preserve">d G. Mégie (1995), Comparative </w:t>
-      </w:r>
-      <w:r>
-        <w:t>lidar study of the optical, geometrical, and dynamical propertie</w:t>
-      </w:r>
-      <w:r>
-        <w:t xml:space="preserve">s of stratospheric postvolcanic </w:t>
-      </w:r>
-      <w:r>
-        <w:t>aerosols, following the eruptions of el chichon and mount pinatubo,</w:t>
-      </w:r>
+      <w:proofErr w:type="spellStart"/>
+      <w:r>
+        <w:t>Chazette</w:t>
+      </w:r>
+      <w:proofErr w:type="spellEnd"/>
+      <w:r>
+        <w:t xml:space="preserve">, P., C. David, J. </w:t>
+      </w:r>
+      <w:proofErr w:type="spellStart"/>
+      <w:r>
+        <w:t>Lefrere</w:t>
+      </w:r>
+      <w:proofErr w:type="spellEnd"/>
+      <w:r>
+        <w:t xml:space="preserve">, S. Godin, J. </w:t>
+      </w:r>
+      <w:proofErr w:type="spellStart"/>
+      <w:r>
+        <w:t>Pelon</w:t>
+      </w:r>
+      <w:proofErr w:type="spellEnd"/>
+      <w:r>
+        <w:t>, an</w:t>
+      </w:r>
+      <w:r>
+        <w:t xml:space="preserve">d G. </w:t>
+      </w:r>
+      <w:proofErr w:type="spellStart"/>
+      <w:r>
+        <w:t>Mégie</w:t>
+      </w:r>
+      <w:proofErr w:type="spellEnd"/>
+      <w:r>
+        <w:t xml:space="preserve"> (1995), Comparative </w:t>
+      </w:r>
+      <w:proofErr w:type="spellStart"/>
+      <w:r>
+        <w:t>lidar</w:t>
+      </w:r>
+      <w:proofErr w:type="spellEnd"/>
+      <w:r>
+        <w:t xml:space="preserve"> study of the optical, geometrical, and dynamical propertie</w:t>
+      </w:r>
+      <w:r>
+        <w:t xml:space="preserve">s of stratospheric </w:t>
+      </w:r>
+      <w:proofErr w:type="spellStart"/>
+      <w:r>
+        <w:t>postvolcanic</w:t>
+      </w:r>
+      <w:proofErr w:type="spellEnd"/>
       <w:r>
         <w:t xml:space="preserve"> </w:t>
       </w:r>
       <w:r>
+        <w:lastRenderedPageBreak/>
+        <w:t xml:space="preserve">aerosols, following the eruptions of el </w:t>
+      </w:r>
+      <w:proofErr w:type="spellStart"/>
+      <w:r>
+        <w:t>chichon</w:t>
+      </w:r>
+      <w:proofErr w:type="spellEnd"/>
+      <w:r>
+        <w:t xml:space="preserve"> and </w:t>
+      </w:r>
+      <w:proofErr w:type="gramStart"/>
+      <w:r>
+        <w:t xml:space="preserve">mount </w:t>
+      </w:r>
+      <w:proofErr w:type="spellStart"/>
+      <w:r>
+        <w:t>pinatubo</w:t>
+      </w:r>
+      <w:proofErr w:type="spellEnd"/>
+      <w:proofErr w:type="gramEnd"/>
+      <w:r>
+        <w:t>,</w:t>
+      </w:r>
+      <w:r>
+        <w:t xml:space="preserve"> </w:t>
+      </w:r>
+      <w:r>
         <w:rPr>
           <w:i/>
         </w:rPr>
@@ -730,11 +1247,45 @@
         <w:spacing w:after="0" w:line="276" w:lineRule="auto"/>
         <w:ind w:left="284" w:hanging="284"/>
       </w:pPr>
-      <w:r>
-        <w:t xml:space="preserve">Cisewski, M., J. Zawodny, J. Gasbarre, R. Eckman, N. </w:t>
-      </w:r>
-      <w:r>
-        <w:t xml:space="preserve">Topiwala, O. Rodriguez-Alvarez, </w:t>
+      <w:proofErr w:type="spellStart"/>
+      <w:r>
+        <w:t>Cisewski</w:t>
+      </w:r>
+      <w:proofErr w:type="spellEnd"/>
+      <w:r>
+        <w:t xml:space="preserve">, M., J. </w:t>
+      </w:r>
+      <w:proofErr w:type="spellStart"/>
+      <w:r>
+        <w:t>Zawodny</w:t>
+      </w:r>
+      <w:proofErr w:type="spellEnd"/>
+      <w:r>
+        <w:t xml:space="preserve">, J. </w:t>
+      </w:r>
+      <w:proofErr w:type="spellStart"/>
+      <w:r>
+        <w:t>Gasbarre</w:t>
+      </w:r>
+      <w:proofErr w:type="spellEnd"/>
+      <w:r>
+        <w:t xml:space="preserve">, R. </w:t>
+      </w:r>
+      <w:proofErr w:type="spellStart"/>
+      <w:r>
+        <w:t>Eckman</w:t>
+      </w:r>
+      <w:proofErr w:type="spellEnd"/>
+      <w:r>
+        <w:t xml:space="preserve">, N. </w:t>
+      </w:r>
+      <w:proofErr w:type="spellStart"/>
+      <w:r>
+        <w:t>Topiwala</w:t>
+      </w:r>
+      <w:proofErr w:type="spellEnd"/>
+      <w:r>
+        <w:t xml:space="preserve">, O. Rodriguez-Alvarez, </w:t>
       </w:r>
       <w:r>
         <w:t>D. Cheek, and S. Hall (2014), The stratospheric aerosol and gas experiment (</w:t>
@@ -800,10 +1351,47 @@
         <w:ind w:left="284" w:hanging="284"/>
       </w:pPr>
       <w:r>
-        <w:t xml:space="preserve">Clarisse, L., P.-F. Coheur, N. Theys, D. Hurtmans, and C. </w:t>
-      </w:r>
-      <w:r>
-        <w:t xml:space="preserve">Clerbaux (2014), The 2011 Nabro </w:t>
+        <w:t xml:space="preserve">Clarisse, L., P.-F. </w:t>
+      </w:r>
+      <w:proofErr w:type="spellStart"/>
+      <w:r>
+        <w:t>Coheur</w:t>
+      </w:r>
+      <w:proofErr w:type="spellEnd"/>
+      <w:r>
+        <w:t xml:space="preserve">, N. </w:t>
+      </w:r>
+      <w:proofErr w:type="spellStart"/>
+      <w:r>
+        <w:t>Theys</w:t>
+      </w:r>
+      <w:proofErr w:type="spellEnd"/>
+      <w:r>
+        <w:t xml:space="preserve">, D. </w:t>
+      </w:r>
+      <w:proofErr w:type="spellStart"/>
+      <w:r>
+        <w:t>Hurtmans</w:t>
+      </w:r>
+      <w:proofErr w:type="spellEnd"/>
+      <w:r>
+        <w:t xml:space="preserve">, and C. </w:t>
+      </w:r>
+      <w:proofErr w:type="spellStart"/>
+      <w:r>
+        <w:t>Clerbaux</w:t>
+      </w:r>
+      <w:proofErr w:type="spellEnd"/>
+      <w:r>
+        <w:t xml:space="preserve"> (2014), The 2011 </w:t>
+      </w:r>
+      <w:proofErr w:type="spellStart"/>
+      <w:r>
+        <w:t>Nabro</w:t>
+      </w:r>
+      <w:proofErr w:type="spellEnd"/>
+      <w:r>
+        <w:t xml:space="preserve"> </w:t>
       </w:r>
       <w:r>
         <w:t xml:space="preserve">eruption, a </w:t>
@@ -850,8 +1438,21 @@
         <w:spacing w:after="0" w:line="276" w:lineRule="auto"/>
         <w:ind w:left="284" w:hanging="284"/>
       </w:pPr>
-      <w:r>
-        <w:t xml:space="preserve">Crutzen, P. J. (1976), The possible importance of CSO for the sulfate layer of the stratosphere, </w:t>
+      <w:proofErr w:type="spellStart"/>
+      <w:r>
+        <w:t>Crutzen</w:t>
+      </w:r>
+      <w:proofErr w:type="spellEnd"/>
+      <w:r>
+        <w:t xml:space="preserve">, P. J. (1976), </w:t>
+      </w:r>
+      <w:proofErr w:type="gramStart"/>
+      <w:r>
+        <w:t>The</w:t>
+      </w:r>
+      <w:proofErr w:type="gramEnd"/>
+      <w:r>
+        <w:t xml:space="preserve"> possible importance of CSO for the sulfate layer of the stratosphere, </w:t>
       </w:r>
       <w:r>
         <w:rPr>
@@ -874,11 +1475,32 @@
         <w:spacing w:after="0" w:line="276" w:lineRule="auto"/>
         <w:ind w:left="284" w:hanging="284"/>
       </w:pPr>
-      <w:r>
-        <w:t>Damadeo, R. P., J. M. Zawodny, L. W. Thomason, and N</w:t>
-      </w:r>
-      <w:r>
-        <w:t xml:space="preserve">. Iyer (2013), SAGE version 7.0 </w:t>
+      <w:proofErr w:type="spellStart"/>
+      <w:r>
+        <w:t>Damadeo</w:t>
+      </w:r>
+      <w:proofErr w:type="spellEnd"/>
+      <w:r>
+        <w:t xml:space="preserve">, R. P., J. M. </w:t>
+      </w:r>
+      <w:proofErr w:type="spellStart"/>
+      <w:r>
+        <w:t>Zawodny</w:t>
+      </w:r>
+      <w:proofErr w:type="spellEnd"/>
+      <w:r>
+        <w:t>, L. W. Thomason, and N</w:t>
+      </w:r>
+      <w:r>
+        <w:t xml:space="preserve">. </w:t>
+      </w:r>
+      <w:proofErr w:type="spellStart"/>
+      <w:r>
+        <w:t>Iyer</w:t>
+      </w:r>
+      <w:proofErr w:type="spellEnd"/>
+      <w:r>
+        <w:t xml:space="preserve"> (2013), SAGE version 7.0 </w:t>
       </w:r>
       <w:r>
         <w:t xml:space="preserve">algorithm: application to </w:t>
@@ -914,37 +1536,228 @@
         <w:ind w:left="284" w:hanging="284"/>
       </w:pPr>
       <w:r>
-        <w:t>Dee, D. P., S. M. Uppala, A. J. Simmons, P. Berrisford, P. Poli,</w:t>
-      </w:r>
-      <w:r>
-        <w:t xml:space="preserve"> S. Kobayashi, U. Andrae, M. A. </w:t>
-      </w:r>
-      <w:r>
-        <w:t>Balmaseda, G. Balsamo, P. Bauer, P. Bechtold, A. C. M. Belja</w:t>
-      </w:r>
-      <w:r>
-        <w:t xml:space="preserve">ars, L. van de Berg, J. Bidlot, </w:t>
-      </w:r>
-      <w:r>
-        <w:t>N. Bormann, C. Delsol, R. Dragani, M. Fuentes, A. J. Geer, L. Haimbe</w:t>
-      </w:r>
-      <w:r>
-        <w:t xml:space="preserve">rger, S. B. Healy, </w:t>
-      </w:r>
-      <w:r>
-        <w:t>H. Hersbach, E. V. Hlm, L. Isaksen, P. Kllberg, M. Khler</w:t>
-      </w:r>
-      <w:r>
-        <w:t xml:space="preserve">, M. Matricardi, A. P. McNally, </w:t>
-      </w:r>
-      <w:r>
-        <w:t>B. M. Monge-Sanz, J.-J. Morcrette, B.-K. Park, C. Peubey, P</w:t>
-      </w:r>
-      <w:r>
-        <w:t xml:space="preserve">. de Rosnay, C. Tavolato, J.-N. </w:t>
-      </w:r>
-      <w:r>
-        <w:t xml:space="preserve">Thpaut, and F. Vitart (2011), The </w:t>
+        <w:t xml:space="preserve">Dee, D. P., S. M. </w:t>
+      </w:r>
+      <w:proofErr w:type="spellStart"/>
+      <w:r>
+        <w:t>Uppala</w:t>
+      </w:r>
+      <w:proofErr w:type="spellEnd"/>
+      <w:r>
+        <w:t xml:space="preserve">, A. J. Simmons, P. </w:t>
+      </w:r>
+      <w:proofErr w:type="spellStart"/>
+      <w:r>
+        <w:t>Berrisford</w:t>
+      </w:r>
+      <w:proofErr w:type="spellEnd"/>
+      <w:r>
+        <w:t xml:space="preserve">, P. </w:t>
+      </w:r>
+      <w:proofErr w:type="spellStart"/>
+      <w:r>
+        <w:t>Poli</w:t>
+      </w:r>
+      <w:proofErr w:type="spellEnd"/>
+      <w:r>
+        <w:t>,</w:t>
+      </w:r>
+      <w:r>
+        <w:t xml:space="preserve"> S. Kobayashi, U. </w:t>
+      </w:r>
+      <w:proofErr w:type="spellStart"/>
+      <w:r>
+        <w:t>Andrae</w:t>
+      </w:r>
+      <w:proofErr w:type="spellEnd"/>
+      <w:r>
+        <w:t xml:space="preserve">, M. A. </w:t>
+      </w:r>
+      <w:proofErr w:type="spellStart"/>
+      <w:r>
+        <w:t>Balmaseda</w:t>
+      </w:r>
+      <w:proofErr w:type="spellEnd"/>
+      <w:r>
+        <w:t xml:space="preserve">, G. Balsamo, P. Bauer, P. </w:t>
+      </w:r>
+      <w:proofErr w:type="spellStart"/>
+      <w:r>
+        <w:t>Bechtold</w:t>
+      </w:r>
+      <w:proofErr w:type="spellEnd"/>
+      <w:r>
+        <w:t xml:space="preserve">, A. C. M. </w:t>
+      </w:r>
+      <w:proofErr w:type="spellStart"/>
+      <w:r>
+        <w:t>Belja</w:t>
+      </w:r>
+      <w:r>
+        <w:t>ars</w:t>
+      </w:r>
+      <w:proofErr w:type="spellEnd"/>
+      <w:r>
+        <w:t xml:space="preserve">, L. van </w:t>
+      </w:r>
+      <w:proofErr w:type="spellStart"/>
+      <w:r>
+        <w:t>de</w:t>
+      </w:r>
+      <w:proofErr w:type="spellEnd"/>
+      <w:r>
+        <w:t xml:space="preserve"> Berg, J. </w:t>
+      </w:r>
+      <w:proofErr w:type="spellStart"/>
+      <w:r>
+        <w:t>Bidlot</w:t>
+      </w:r>
+      <w:proofErr w:type="spellEnd"/>
+      <w:r>
+        <w:t xml:space="preserve">, </w:t>
+      </w:r>
+      <w:r>
+        <w:t xml:space="preserve">N. Bormann, C. </w:t>
+      </w:r>
+      <w:proofErr w:type="spellStart"/>
+      <w:r>
+        <w:t>Delsol</w:t>
+      </w:r>
+      <w:proofErr w:type="spellEnd"/>
+      <w:r>
+        <w:t xml:space="preserve">, R. </w:t>
+      </w:r>
+      <w:proofErr w:type="spellStart"/>
+      <w:r>
+        <w:t>Dragani</w:t>
+      </w:r>
+      <w:proofErr w:type="spellEnd"/>
+      <w:r>
+        <w:t xml:space="preserve">, M. Fuentes, A. J. Geer, L. </w:t>
+      </w:r>
+      <w:proofErr w:type="spellStart"/>
+      <w:r>
+        <w:t>Haimbe</w:t>
+      </w:r>
+      <w:r>
+        <w:t>rger</w:t>
+      </w:r>
+      <w:proofErr w:type="spellEnd"/>
+      <w:r>
+        <w:t xml:space="preserve">, S. B. Healy, </w:t>
+      </w:r>
+      <w:r>
+        <w:t xml:space="preserve">H. </w:t>
+      </w:r>
+      <w:proofErr w:type="spellStart"/>
+      <w:r>
+        <w:t>Hersbach</w:t>
+      </w:r>
+      <w:proofErr w:type="spellEnd"/>
+      <w:r>
+        <w:t xml:space="preserve">, E. V. </w:t>
+      </w:r>
+      <w:proofErr w:type="spellStart"/>
+      <w:r>
+        <w:t>Hlm</w:t>
+      </w:r>
+      <w:proofErr w:type="spellEnd"/>
+      <w:r>
+        <w:t xml:space="preserve">, L. </w:t>
+      </w:r>
+      <w:proofErr w:type="spellStart"/>
+      <w:r>
+        <w:t>Isaksen</w:t>
+      </w:r>
+      <w:proofErr w:type="spellEnd"/>
+      <w:r>
+        <w:t xml:space="preserve">, P. </w:t>
+      </w:r>
+      <w:proofErr w:type="spellStart"/>
+      <w:r>
+        <w:t>Kllberg</w:t>
+      </w:r>
+      <w:proofErr w:type="spellEnd"/>
+      <w:r>
+        <w:t xml:space="preserve">, M. </w:t>
+      </w:r>
+      <w:proofErr w:type="spellStart"/>
+      <w:r>
+        <w:t>Khler</w:t>
+      </w:r>
+      <w:proofErr w:type="spellEnd"/>
+      <w:r>
+        <w:t xml:space="preserve">, M. </w:t>
+      </w:r>
+      <w:proofErr w:type="spellStart"/>
+      <w:r>
+        <w:t>Matricardi</w:t>
+      </w:r>
+      <w:proofErr w:type="spellEnd"/>
+      <w:r>
+        <w:t xml:space="preserve">, A. P. McNally, </w:t>
+      </w:r>
+      <w:r>
+        <w:t xml:space="preserve">B. M. </w:t>
+      </w:r>
+      <w:proofErr w:type="spellStart"/>
+      <w:r>
+        <w:t>Monge-Sanz</w:t>
+      </w:r>
+      <w:proofErr w:type="spellEnd"/>
+      <w:r>
+        <w:t xml:space="preserve">, J.-J. </w:t>
+      </w:r>
+      <w:proofErr w:type="spellStart"/>
+      <w:r>
+        <w:t>Morcrette</w:t>
+      </w:r>
+      <w:proofErr w:type="spellEnd"/>
+      <w:r>
+        <w:t xml:space="preserve">, B.-K. Park, C. </w:t>
+      </w:r>
+      <w:proofErr w:type="spellStart"/>
+      <w:r>
+        <w:t>Peubey</w:t>
+      </w:r>
+      <w:proofErr w:type="spellEnd"/>
+      <w:r>
+        <w:t>, P</w:t>
+      </w:r>
+      <w:r>
+        <w:t xml:space="preserve">. de </w:t>
+      </w:r>
+      <w:proofErr w:type="spellStart"/>
+      <w:r>
+        <w:t>Rosnay</w:t>
+      </w:r>
+      <w:proofErr w:type="spellEnd"/>
+      <w:r>
+        <w:t xml:space="preserve">, C. </w:t>
+      </w:r>
+      <w:proofErr w:type="spellStart"/>
+      <w:r>
+        <w:t>Tavolato</w:t>
+      </w:r>
+      <w:proofErr w:type="spellEnd"/>
+      <w:r>
+        <w:t xml:space="preserve">, J.-N. </w:t>
+      </w:r>
+      <w:proofErr w:type="spellStart"/>
+      <w:r>
+        <w:t>Thpaut</w:t>
+      </w:r>
+      <w:proofErr w:type="spellEnd"/>
+      <w:r>
+        <w:t xml:space="preserve">, and F. </w:t>
+      </w:r>
+      <w:proofErr w:type="spellStart"/>
+      <w:r>
+        <w:t>Vitart</w:t>
+      </w:r>
+      <w:proofErr w:type="spellEnd"/>
+      <w:r>
+        <w:t xml:space="preserve"> (2011), The </w:t>
       </w:r>
       <w:r>
         <w:t>ERA</w:t>
@@ -994,8 +1807,178 @@
         <w:spacing w:after="0" w:line="276" w:lineRule="auto"/>
         <w:ind w:left="284" w:hanging="284"/>
       </w:pPr>
-      <w:r>
-        <w:t xml:space="preserve">Dekemper, E., N. Loodts, B. V. Opstal, J. Maes, F. Vanhellemont, N. Mateshvili, G. Franssens, D. Pieroux, C. Bingen, C. Robert, L. D. Vos, L. Aballea, and D. Fussen (2012), Tunable acousto-optic spectral imager for atmospheric composition measurements in the visible spectral domain, </w:t>
+      <w:proofErr w:type="spellStart"/>
+      <w:r>
+        <w:t>Degenstein</w:t>
+      </w:r>
+      <w:proofErr w:type="spellEnd"/>
+      <w:r>
+        <w:t>, D.</w:t>
+      </w:r>
+      <w:r>
+        <w:t xml:space="preserve"> A.</w:t>
+      </w:r>
+      <w:r>
+        <w:t xml:space="preserve">, A. </w:t>
+      </w:r>
+      <w:r>
+        <w:t xml:space="preserve">E. </w:t>
+      </w:r>
+      <w:r>
+        <w:t xml:space="preserve">Bourassa, C. </w:t>
+      </w:r>
+      <w:r>
+        <w:t xml:space="preserve">Z. </w:t>
+      </w:r>
+      <w:r>
+        <w:t xml:space="preserve">Roth, and E. </w:t>
+      </w:r>
+      <w:r>
+        <w:t xml:space="preserve">J. </w:t>
+      </w:r>
+      <w:r>
+        <w:t>Llewellyn (2009), Limb scatter ozone retrieval</w:t>
+      </w:r>
+      <w:r>
+        <w:t xml:space="preserve"> </w:t>
+      </w:r>
+      <w:r>
+        <w:t xml:space="preserve">from 10 to 60 km using a multiplicative algebraic reconstruction technique, </w:t>
+      </w:r>
+      <w:r>
+        <w:rPr>
+          <w:i/>
+        </w:rPr>
+        <w:t>Atmospheric</w:t>
+      </w:r>
+      <w:r>
+        <w:rPr>
+          <w:i/>
+        </w:rPr>
+        <w:t xml:space="preserve"> </w:t>
+      </w:r>
+      <w:r>
+        <w:rPr>
+          <w:i/>
+        </w:rPr>
+        <w:t>Chemistry and Physics</w:t>
+      </w:r>
+      <w:r>
+        <w:t>, 9, 6521</w:t>
+      </w:r>
+      <w:r>
+        <w:t>-</w:t>
+      </w:r>
+      <w:r>
+        <w:t>6529.</w:t>
+      </w:r>
+    </w:p>
+    <w:p>
+      <w:pPr>
+        <w:spacing w:after="0" w:line="276" w:lineRule="auto"/>
+        <w:ind w:left="284" w:hanging="284"/>
+      </w:pPr>
+    </w:p>
+    <w:p>
+      <w:pPr>
+        <w:spacing w:after="0" w:line="276" w:lineRule="auto"/>
+        <w:ind w:left="284" w:hanging="284"/>
+      </w:pPr>
+      <w:proofErr w:type="spellStart"/>
+      <w:r>
+        <w:t>Dekemper</w:t>
+      </w:r>
+      <w:proofErr w:type="spellEnd"/>
+      <w:r>
+        <w:t xml:space="preserve">, E., N. </w:t>
+      </w:r>
+      <w:proofErr w:type="spellStart"/>
+      <w:r>
+        <w:t>Loodts</w:t>
+      </w:r>
+      <w:proofErr w:type="spellEnd"/>
+      <w:r>
+        <w:t xml:space="preserve">, B. V. </w:t>
+      </w:r>
+      <w:proofErr w:type="spellStart"/>
+      <w:r>
+        <w:t>Opstal</w:t>
+      </w:r>
+      <w:proofErr w:type="spellEnd"/>
+      <w:r>
+        <w:t xml:space="preserve">, J. </w:t>
+      </w:r>
+      <w:proofErr w:type="spellStart"/>
+      <w:r>
+        <w:t>Maes</w:t>
+      </w:r>
+      <w:proofErr w:type="spellEnd"/>
+      <w:r>
+        <w:t xml:space="preserve">, F. </w:t>
+      </w:r>
+      <w:proofErr w:type="spellStart"/>
+      <w:r>
+        <w:t>Vanhellemont</w:t>
+      </w:r>
+      <w:proofErr w:type="spellEnd"/>
+      <w:r>
+        <w:t xml:space="preserve">, N. </w:t>
+      </w:r>
+      <w:proofErr w:type="spellStart"/>
+      <w:r>
+        <w:t>Mateshvili</w:t>
+      </w:r>
+      <w:proofErr w:type="spellEnd"/>
+      <w:r>
+        <w:t xml:space="preserve">, G. </w:t>
+      </w:r>
+      <w:proofErr w:type="spellStart"/>
+      <w:r>
+        <w:t>Franssens</w:t>
+      </w:r>
+      <w:proofErr w:type="spellEnd"/>
+      <w:r>
+        <w:t xml:space="preserve">, D. </w:t>
+      </w:r>
+      <w:proofErr w:type="spellStart"/>
+      <w:r>
+        <w:t>Pieroux</w:t>
+      </w:r>
+      <w:proofErr w:type="spellEnd"/>
+      <w:r>
+        <w:t xml:space="preserve">, C. </w:t>
+      </w:r>
+      <w:proofErr w:type="spellStart"/>
+      <w:r>
+        <w:t>Bingen</w:t>
+      </w:r>
+      <w:proofErr w:type="spellEnd"/>
+      <w:r>
+        <w:t xml:space="preserve">, C. Robert, L. D. </w:t>
+      </w:r>
+      <w:proofErr w:type="spellStart"/>
+      <w:r>
+        <w:t>Vos</w:t>
+      </w:r>
+      <w:proofErr w:type="spellEnd"/>
+      <w:r>
+        <w:t xml:space="preserve">, L. </w:t>
+      </w:r>
+      <w:proofErr w:type="spellStart"/>
+      <w:r>
+        <w:t>Aballea</w:t>
+      </w:r>
+      <w:proofErr w:type="spellEnd"/>
+      <w:r>
+        <w:t xml:space="preserve">, and D. </w:t>
+      </w:r>
+      <w:proofErr w:type="spellStart"/>
+      <w:r>
+        <w:t>Fussen</w:t>
+      </w:r>
+      <w:proofErr w:type="spellEnd"/>
+      <w:r>
+        <w:t xml:space="preserve"> (2012), Tunable acousto-optic spectral imager for atmospheric composition measurements in the visible spectral domain, </w:t>
       </w:r>
       <w:r>
         <w:rPr>
@@ -1019,7 +2002,23 @@
         <w:ind w:left="284" w:hanging="284"/>
       </w:pPr>
       <w:r>
-        <w:t xml:space="preserve">Deshler, T., M. Hervig, D. Hofmann, J. Rosen, and J. Liley (2003), Thirty years of in situ stratospheric aerosol size distribution measurements from Laramie, Wyoming (41 N), using balloon-borne instruments, </w:t>
+        <w:t xml:space="preserve">Deshler, T., M. </w:t>
+      </w:r>
+      <w:proofErr w:type="spellStart"/>
+      <w:r>
+        <w:t>Hervig</w:t>
+      </w:r>
+      <w:proofErr w:type="spellEnd"/>
+      <w:r>
+        <w:t xml:space="preserve">, D. Hofmann, J. Rosen, and J. </w:t>
+      </w:r>
+      <w:proofErr w:type="spellStart"/>
+      <w:r>
+        <w:t>Liley</w:t>
+      </w:r>
+      <w:proofErr w:type="spellEnd"/>
+      <w:r>
+        <w:t xml:space="preserve"> (2003), Thirty years of in situ stratospheric aerosol size distribution measurements from Laramie, Wyoming (41 N), using balloon-borne instruments, </w:t>
       </w:r>
       <w:r>
         <w:rPr>
@@ -1043,7 +2042,15 @@
         <w:ind w:left="284" w:hanging="284"/>
       </w:pPr>
       <w:r>
-        <w:t xml:space="preserve">Deshler T. (2008), A review of global stratospheric aerosol: Measurements, importance, life cycle, and local stratospheric aerosol, </w:t>
+        <w:t xml:space="preserve">Deshler T. (2008), </w:t>
+      </w:r>
+      <w:proofErr w:type="gramStart"/>
+      <w:r>
+        <w:t>A</w:t>
+      </w:r>
+      <w:proofErr w:type="gramEnd"/>
+      <w:r>
+        <w:t xml:space="preserve"> review of global stratospheric aerosol: Measurements, importance, life cycle, and local stratospheric aerosol, </w:t>
       </w:r>
       <w:r>
         <w:rPr>
@@ -1066,14 +2073,24 @@
         <w:spacing w:after="0"/>
         <w:ind w:left="284" w:hanging="284"/>
       </w:pPr>
+      <w:proofErr w:type="spellStart"/>
       <w:r>
         <w:t>Dueck</w:t>
       </w:r>
+      <w:proofErr w:type="spellEnd"/>
       <w:r>
         <w:t>,</w:t>
       </w:r>
       <w:r>
-        <w:t xml:space="preserve"> S., A. E., Bourassa, and D. A. Degenstein (</w:t>
+        <w:t xml:space="preserve"> S., A. E., Bourassa, and D. A. </w:t>
+      </w:r>
+      <w:proofErr w:type="spellStart"/>
+      <w:r>
+        <w:t>Degenstein</w:t>
+      </w:r>
+      <w:proofErr w:type="spellEnd"/>
+      <w:r>
+        <w:t xml:space="preserve"> (</w:t>
       </w:r>
       <w:r>
         <w:t>2015</w:t>
@@ -1100,13 +2117,50 @@
         <w:ind w:left="284" w:hanging="284"/>
       </w:pPr>
       <w:r>
-        <w:t>Ernst, F., C. von Savigny, A. Rozanov, V. Rozanov</w:t>
-      </w:r>
-      <w:r>
-        <w:t xml:space="preserve">, K.-U. Eichmann, L. A. Brinkho, </w:t>
-      </w:r>
-      <w:r>
-        <w:t>H. Bovensmann, and J. P. Burrows (2012), Global stratospheric aerosol extinction pro</w:t>
+        <w:t xml:space="preserve">Ernst, F., C. von </w:t>
+      </w:r>
+      <w:proofErr w:type="spellStart"/>
+      <w:r>
+        <w:t>Savigny</w:t>
+      </w:r>
+      <w:proofErr w:type="spellEnd"/>
+      <w:r>
+        <w:t xml:space="preserve">, A. </w:t>
+      </w:r>
+      <w:proofErr w:type="spellStart"/>
+      <w:r>
+        <w:t>Rozanov</w:t>
+      </w:r>
+      <w:proofErr w:type="spellEnd"/>
+      <w:r>
+        <w:t xml:space="preserve">, V. </w:t>
+      </w:r>
+      <w:proofErr w:type="spellStart"/>
+      <w:r>
+        <w:t>Rozanov</w:t>
+      </w:r>
+      <w:proofErr w:type="spellEnd"/>
+      <w:r>
+        <w:t xml:space="preserve">, K.-U. Eichmann, L. A. </w:t>
+      </w:r>
+      <w:proofErr w:type="spellStart"/>
+      <w:r>
+        <w:t>Brinkho</w:t>
+      </w:r>
+      <w:proofErr w:type="spellEnd"/>
+      <w:r>
+        <w:t xml:space="preserve">, </w:t>
+      </w:r>
+      <w:r>
+        <w:t xml:space="preserve">H. </w:t>
+      </w:r>
+      <w:proofErr w:type="spellStart"/>
+      <w:r>
+        <w:t>Bovensmann</w:t>
+      </w:r>
+      <w:proofErr w:type="spellEnd"/>
+      <w:r>
+        <w:t>, and J. P. Burrows (2012), Global stratospheric aerosol extinction pro</w:t>
       </w:r>
       <w:r>
         <w:t>fi</w:t>
@@ -1139,25 +2193,54 @@
         <w:t>-</w:t>
       </w:r>
       <w:r>
-        <w:t>6035, doi:10.5194/amtd-5-5993-2012.</w:t>
-      </w:r>
-    </w:p>
-    <w:p>
-      <w:pPr>
-        <w:spacing w:after="0" w:line="276" w:lineRule="auto"/>
-        <w:ind w:left="284" w:hanging="284"/>
-      </w:pPr>
-    </w:p>
-    <w:p>
-      <w:pPr>
-        <w:spacing w:after="0" w:line="276" w:lineRule="auto"/>
-        <w:ind w:left="284" w:hanging="284"/>
-      </w:pPr>
-      <w:r>
-        <w:t xml:space="preserve">Fairlie, T. D., J.-P. Vernier, M. Natarajan, and K. M. Bedka </w:t>
-      </w:r>
-      <w:r>
-        <w:t xml:space="preserve">(2014), Dispersion of the Nabro </w:t>
+        <w:t>6035, doi</w:t>
+      </w:r>
+      <w:proofErr w:type="gramStart"/>
+      <w:r>
+        <w:t>:10.5194</w:t>
+      </w:r>
+      <w:proofErr w:type="gramEnd"/>
+      <w:r>
+        <w:t>/amtd-5-5993-2012.</w:t>
+      </w:r>
+    </w:p>
+    <w:p>
+      <w:pPr>
+        <w:spacing w:after="0" w:line="276" w:lineRule="auto"/>
+        <w:ind w:left="284" w:hanging="284"/>
+      </w:pPr>
+    </w:p>
+    <w:p>
+      <w:pPr>
+        <w:spacing w:after="0" w:line="276" w:lineRule="auto"/>
+        <w:ind w:left="284" w:hanging="284"/>
+      </w:pPr>
+      <w:proofErr w:type="spellStart"/>
+      <w:r>
+        <w:t>Fairlie</w:t>
+      </w:r>
+      <w:proofErr w:type="spellEnd"/>
+      <w:r>
+        <w:t xml:space="preserve">, T. D., J.-P. Vernier, M. Natarajan, and K. M. </w:t>
+      </w:r>
+      <w:proofErr w:type="spellStart"/>
+      <w:r>
+        <w:t>Bedka</w:t>
+      </w:r>
+      <w:proofErr w:type="spellEnd"/>
+      <w:r>
+        <w:t xml:space="preserve"> </w:t>
+      </w:r>
+      <w:r>
+        <w:t xml:space="preserve">(2014), Dispersion of the </w:t>
+      </w:r>
+      <w:proofErr w:type="spellStart"/>
+      <w:r>
+        <w:t>Nabro</w:t>
+      </w:r>
+      <w:proofErr w:type="spellEnd"/>
+      <w:r>
+        <w:t xml:space="preserve"> </w:t>
       </w:r>
       <w:r>
         <w:t>volcanic plume and its relati</w:t>
@@ -1199,7 +2282,15 @@
         <w:ind w:left="284" w:hanging="284"/>
       </w:pPr>
       <w:r>
-        <w:t xml:space="preserve">Fischer, R. E., B. Tadic-Galeb, and P. R. Yoder (2008), </w:t>
+        <w:t xml:space="preserve">Fischer, R. E., B. </w:t>
+      </w:r>
+      <w:proofErr w:type="spellStart"/>
+      <w:r>
+        <w:t>Tadic-Galeb</w:t>
+      </w:r>
+      <w:proofErr w:type="spellEnd"/>
+      <w:r>
+        <w:t xml:space="preserve">, and P. R. Yoder (2008), </w:t>
       </w:r>
       <w:r>
         <w:rPr>
@@ -1222,8 +2313,13 @@
         <w:spacing w:after="0" w:line="276" w:lineRule="auto"/>
         <w:ind w:left="284" w:hanging="284"/>
       </w:pPr>
-      <w:r>
-        <w:t xml:space="preserve">Fiocco, G., and G. Grams (1964), Observations of the aerosol layer at 20 km by optical radar, </w:t>
+      <w:proofErr w:type="spellStart"/>
+      <w:r>
+        <w:t>Fiocco</w:t>
+      </w:r>
+      <w:proofErr w:type="spellEnd"/>
+      <w:r>
+        <w:t xml:space="preserve">, G., and G. Grams (1964), Observations of the aerosol layer at 20 km by optical radar, </w:t>
       </w:r>
       <w:r>
         <w:rPr>
@@ -1253,7 +2349,15 @@
         <w:t>and</w:t>
       </w:r>
       <w:r>
-        <w:t xml:space="preserve"> Worthing, A. G. (1925). The properties of tungsten and the characteristics of tungsten lamps. </w:t>
+        <w:t xml:space="preserve"> </w:t>
+      </w:r>
+      <w:proofErr w:type="spellStart"/>
+      <w:r>
+        <w:t>Worthing</w:t>
+      </w:r>
+      <w:proofErr w:type="spellEnd"/>
+      <w:r>
+        <w:t xml:space="preserve">, A. G. (1925). The properties of tungsten and the characteristics of tungsten lamps. </w:t>
       </w:r>
       <w:r>
         <w:rPr>
@@ -1262,10 +2366,18 @@
         <w:t>The Astrophysical Journal</w:t>
       </w:r>
       <w:r>
-        <w:t>, 61, 146, doi:</w:t>
-      </w:r>
-      <w:r>
-        <w:t>10.1086/142880</w:t>
+        <w:t>, 61, 146, doi</w:t>
+      </w:r>
+      <w:proofErr w:type="gramStart"/>
+      <w:r>
+        <w:t>:</w:t>
+      </w:r>
+      <w:r>
+        <w:t>10.1086</w:t>
+      </w:r>
+      <w:proofErr w:type="gramEnd"/>
+      <w:r>
+        <w:t>/142880</w:t>
       </w:r>
       <w:r>
         <w:t>.</w:t>
@@ -1283,7 +2395,23 @@
         <w:ind w:left="284" w:hanging="284"/>
       </w:pPr>
       <w:r>
-        <w:t xml:space="preserve">Fromm, M., G. Nedoluha, and Z. Charvt (2013), Comment on "large volcanic aerosol load in the stratosphere linked to Asian monsoon transport", </w:t>
+        <w:t xml:space="preserve">Fromm, M., G. </w:t>
+      </w:r>
+      <w:proofErr w:type="spellStart"/>
+      <w:r>
+        <w:t>Nedoluha</w:t>
+      </w:r>
+      <w:proofErr w:type="spellEnd"/>
+      <w:r>
+        <w:t xml:space="preserve">, and Z. </w:t>
+      </w:r>
+      <w:proofErr w:type="spellStart"/>
+      <w:r>
+        <w:t>Charvt</w:t>
+      </w:r>
+      <w:proofErr w:type="spellEnd"/>
+      <w:r>
+        <w:t xml:space="preserve"> (2013), Comment on "large volcanic aerosol load in the stratosphere linked to Asian monsoon transport", </w:t>
       </w:r>
       <w:r>
         <w:rPr>
@@ -1307,7 +2435,47 @@
         <w:ind w:left="284" w:hanging="284"/>
       </w:pPr>
       <w:r>
-        <w:t xml:space="preserve">Fromm, M., G. Kablick, G. Nedoluha, E. Carboni, R. Grainger, J. Campbell, and J. Lewis (2014), Correcting the record of volcanic stratospheric aerosol impact: Nabro and sarychev peak, </w:t>
+        <w:t xml:space="preserve">Fromm, M., G. </w:t>
+      </w:r>
+      <w:proofErr w:type="spellStart"/>
+      <w:r>
+        <w:t>Kablick</w:t>
+      </w:r>
+      <w:proofErr w:type="spellEnd"/>
+      <w:r>
+        <w:t xml:space="preserve">, G. </w:t>
+      </w:r>
+      <w:proofErr w:type="spellStart"/>
+      <w:r>
+        <w:t>Nedoluha</w:t>
+      </w:r>
+      <w:proofErr w:type="spellEnd"/>
+      <w:r>
+        <w:t xml:space="preserve">, E. </w:t>
+      </w:r>
+      <w:proofErr w:type="spellStart"/>
+      <w:r>
+        <w:t>Carboni</w:t>
+      </w:r>
+      <w:proofErr w:type="spellEnd"/>
+      <w:r>
+        <w:t xml:space="preserve">, R. Grainger, J. Campbell, and J. Lewis (2014), Correcting the record of volcanic stratospheric aerosol impact: </w:t>
+      </w:r>
+      <w:proofErr w:type="spellStart"/>
+      <w:r>
+        <w:t>Nabro</w:t>
+      </w:r>
+      <w:proofErr w:type="spellEnd"/>
+      <w:r>
+        <w:t xml:space="preserve"> and </w:t>
+      </w:r>
+      <w:proofErr w:type="spellStart"/>
+      <w:r>
+        <w:t>sarychev</w:t>
+      </w:r>
+      <w:proofErr w:type="spellEnd"/>
+      <w:r>
+        <w:t xml:space="preserve"> peak, </w:t>
       </w:r>
       <w:r>
         <w:rPr>
@@ -1331,10 +2499,26 @@
         <w:ind w:left="284" w:hanging="284"/>
       </w:pPr>
       <w:r>
-        <w:t>Fyfe, J. C., N. P. Gillett, and F. W. Zwiers (2013), Overes</w:t>
-      </w:r>
-      <w:r>
-        <w:t xml:space="preserve">timated global warming over the </w:t>
+        <w:t xml:space="preserve">Fyfe, J. C., N. P. Gillett, and F. W. </w:t>
+      </w:r>
+      <w:proofErr w:type="spellStart"/>
+      <w:r>
+        <w:t>Zwiers</w:t>
+      </w:r>
+      <w:proofErr w:type="spellEnd"/>
+      <w:r>
+        <w:t xml:space="preserve"> (2013), </w:t>
+      </w:r>
+      <w:proofErr w:type="gramStart"/>
+      <w:r>
+        <w:t>Overes</w:t>
+      </w:r>
+      <w:r>
+        <w:t>timated</w:t>
+      </w:r>
+      <w:proofErr w:type="gramEnd"/>
+      <w:r>
+        <w:t xml:space="preserve"> global warming over the </w:t>
       </w:r>
       <w:r>
         <w:t xml:space="preserve">past 20 years, </w:t>
@@ -1366,8 +2550,29 @@
         <w:spacing w:after="0" w:line="276" w:lineRule="auto"/>
         <w:ind w:left="284" w:hanging="284"/>
       </w:pPr>
-      <w:r>
-        <w:t xml:space="preserve">Gass, P. A., and J. R. Sambles (1991), Accurate design of a non-collinear acousto-optic tunable filter, </w:t>
+      <w:proofErr w:type="spellStart"/>
+      <w:r>
+        <w:t>Gass</w:t>
+      </w:r>
+      <w:proofErr w:type="spellEnd"/>
+      <w:r>
+        <w:t xml:space="preserve">, P. A., and J. R. </w:t>
+      </w:r>
+      <w:proofErr w:type="spellStart"/>
+      <w:r>
+        <w:t>Sambles</w:t>
+      </w:r>
+      <w:proofErr w:type="spellEnd"/>
+      <w:r>
+        <w:t xml:space="preserve"> (1991), </w:t>
+      </w:r>
+      <w:proofErr w:type="gramStart"/>
+      <w:r>
+        <w:t>Accurate</w:t>
+      </w:r>
+      <w:proofErr w:type="gramEnd"/>
+      <w:r>
+        <w:t xml:space="preserve"> design of a non-collinear acousto-optic tunable filter, </w:t>
       </w:r>
       <w:r>
         <w:rPr>
@@ -1391,13 +2596,46 @@
         <w:ind w:left="284" w:hanging="284"/>
       </w:pPr>
       <w:r>
+        <w:lastRenderedPageBreak/>
         <w:t xml:space="preserve">Gilbert, K., D. Turnbull, K. Walker, C. Boone, S. McLeod, M. </w:t>
       </w:r>
       <w:r>
-        <w:t xml:space="preserve">Butler, R. Skelton, P. Bernath, </w:t>
-      </w:r>
-      <w:r>
-        <w:t>F. Chateauneuf, and M.-A. Soucy (2007), The onboard imager</w:t>
+        <w:t xml:space="preserve">Butler, R. Skelton, P. </w:t>
+      </w:r>
+      <w:proofErr w:type="spellStart"/>
+      <w:r>
+        <w:t>Bernath</w:t>
+      </w:r>
+      <w:proofErr w:type="spellEnd"/>
+      <w:r>
+        <w:t xml:space="preserve">, </w:t>
+      </w:r>
+      <w:r>
+        <w:t xml:space="preserve">F. </w:t>
+      </w:r>
+      <w:proofErr w:type="spellStart"/>
+      <w:r>
+        <w:t>Chateauneuf</w:t>
+      </w:r>
+      <w:proofErr w:type="spellEnd"/>
+      <w:r>
+        <w:t xml:space="preserve">, and M.-A. </w:t>
+      </w:r>
+      <w:proofErr w:type="spellStart"/>
+      <w:r>
+        <w:t>Soucy</w:t>
+      </w:r>
+      <w:proofErr w:type="spellEnd"/>
+      <w:r>
+        <w:t xml:space="preserve"> (2007), </w:t>
+      </w:r>
+      <w:proofErr w:type="gramStart"/>
+      <w:r>
+        <w:t>The</w:t>
+      </w:r>
+      <w:proofErr w:type="gramEnd"/>
+      <w:r>
+        <w:t xml:space="preserve"> onboard imager</w:t>
       </w:r>
       <w:r>
         <w:t xml:space="preserve">s for the Canadian ACE SCISAT-1 </w:t>
@@ -1537,7 +2775,15 @@
         <w:ind w:left="284" w:hanging="284"/>
       </w:pPr>
       <w:r>
-        <w:t xml:space="preserve">Hansen, J., R. Ruedy, and M. Sato (1996), Global surface air temperature in 1995: Return to pre-Pinatubo levels, </w:t>
+        <w:t xml:space="preserve">Hansen, J., R. </w:t>
+      </w:r>
+      <w:proofErr w:type="spellStart"/>
+      <w:r>
+        <w:t>Ruedy</w:t>
+      </w:r>
+      <w:proofErr w:type="spellEnd"/>
+      <w:r>
+        <w:t xml:space="preserve">, and M. Sato (1996), Global surface air temperature in 1995: Return to pre-Pinatubo levels, </w:t>
       </w:r>
       <w:r>
         <w:rPr>
@@ -1561,7 +2807,15 @@
         <w:ind w:left="284" w:hanging="284"/>
       </w:pPr>
       <w:r>
-        <w:t xml:space="preserve">Harris, S. E., and R. W.Wallace (1969), Acousto-Optic Tunable Filter, </w:t>
+        <w:t xml:space="preserve">Harris, S. E., and R. </w:t>
+      </w:r>
+      <w:proofErr w:type="spellStart"/>
+      <w:r>
+        <w:t>W.Wallace</w:t>
+      </w:r>
+      <w:proofErr w:type="spellEnd"/>
+      <w:r>
+        <w:t xml:space="preserve"> (1969), Acousto-Optic Tunable Filter, </w:t>
       </w:r>
       <w:r>
         <w:rPr>
@@ -1633,7 +2887,15 @@
         <w:ind w:left="284" w:hanging="284"/>
       </w:pPr>
       <w:r>
-        <w:t xml:space="preserve">Hofmann D. J. and J. M. Rosen (1983), Stratospheric sulfur acid fraction and mass estimate for the 1982 volcanic eruption of El Chichon, </w:t>
+        <w:t xml:space="preserve">Hofmann D. J. and J. M. Rosen (1983), Stratospheric sulfur acid fraction and mass estimate for the 1982 volcanic eruption of El </w:t>
+      </w:r>
+      <w:proofErr w:type="spellStart"/>
+      <w:r>
+        <w:t>Chichon</w:t>
+      </w:r>
+      <w:proofErr w:type="spellEnd"/>
+      <w:r>
+        <w:t xml:space="preserve">, </w:t>
       </w:r>
       <w:r>
         <w:rPr>
@@ -1663,7 +2925,15 @@
         <w:t xml:space="preserve"> (2009), Increase in background </w:t>
       </w:r>
       <w:r>
-        <w:t xml:space="preserve">stratospheric aerosol observed with lidar at </w:t>
+        <w:t xml:space="preserve">stratospheric aerosol observed with </w:t>
+      </w:r>
+      <w:proofErr w:type="spellStart"/>
+      <w:r>
+        <w:t>lidar</w:t>
+      </w:r>
+      <w:proofErr w:type="spellEnd"/>
+      <w:r>
+        <w:t xml:space="preserve"> at </w:t>
       </w:r>
       <w:r>
         <w:t>M</w:t>
@@ -1690,29 +2960,66 @@
         <w:t>, 36</w:t>
       </w:r>
       <w:r>
-        <w:t>, doi:10.1029/2009GL039008, l15808.</w:t>
-      </w:r>
-    </w:p>
-    <w:p>
-      <w:pPr>
-        <w:spacing w:after="0" w:line="276" w:lineRule="auto"/>
-        <w:ind w:left="284" w:hanging="284"/>
-      </w:pPr>
-    </w:p>
-    <w:p>
-      <w:pPr>
-        <w:spacing w:after="0" w:line="276" w:lineRule="auto"/>
-        <w:ind w:left="284" w:hanging="284"/>
-      </w:pPr>
-      <w:r>
-        <w:t xml:space="preserve">Hoinka, K. (1997), The tropopause: Discovery, definition and demarcation, </w:t>
-      </w:r>
-      <w:r>
-        <w:rPr>
-          <w:i/>
-        </w:rPr>
-        <w:t>Meteorologische Zeitschrift</w:t>
-      </w:r>
+        <w:t>, doi</w:t>
+      </w:r>
+      <w:proofErr w:type="gramStart"/>
+      <w:r>
+        <w:t>:10.1029</w:t>
+      </w:r>
+      <w:proofErr w:type="gramEnd"/>
+      <w:r>
+        <w:t>/2009GL039008, l15808.</w:t>
+      </w:r>
+    </w:p>
+    <w:p>
+      <w:pPr>
+        <w:spacing w:after="0" w:line="276" w:lineRule="auto"/>
+        <w:ind w:left="284" w:hanging="284"/>
+      </w:pPr>
+    </w:p>
+    <w:p>
+      <w:pPr>
+        <w:spacing w:after="0" w:line="276" w:lineRule="auto"/>
+        <w:ind w:left="284" w:hanging="284"/>
+      </w:pPr>
+      <w:proofErr w:type="spellStart"/>
+      <w:r>
+        <w:t>Hoinka</w:t>
+      </w:r>
+      <w:proofErr w:type="spellEnd"/>
+      <w:r>
+        <w:t xml:space="preserve">, K. (1997), </w:t>
+      </w:r>
+      <w:proofErr w:type="gramStart"/>
+      <w:r>
+        <w:t>The</w:t>
+      </w:r>
+      <w:proofErr w:type="gramEnd"/>
+      <w:r>
+        <w:t xml:space="preserve"> tropopause: Discovery, definition and demarcation, </w:t>
+      </w:r>
+      <w:proofErr w:type="spellStart"/>
+      <w:r>
+        <w:rPr>
+          <w:i/>
+        </w:rPr>
+        <w:t>Meteorologische</w:t>
+      </w:r>
+      <w:proofErr w:type="spellEnd"/>
+      <w:r>
+        <w:rPr>
+          <w:i/>
+        </w:rPr>
+        <w:t xml:space="preserve"> </w:t>
+      </w:r>
+      <w:proofErr w:type="spellStart"/>
+      <w:r>
+        <w:rPr>
+          <w:i/>
+        </w:rPr>
+        <w:t>Zeitschrift</w:t>
+      </w:r>
+      <w:proofErr w:type="spellEnd"/>
       <w:r>
         <w:t>, 6, 281-303.</w:t>
       </w:r>
@@ -1729,7 +3036,15 @@
         <w:ind w:left="284" w:hanging="284"/>
       </w:pPr>
       <w:r>
-        <w:t xml:space="preserve">Holton, J. R., P. H. Haynes, M. E. McIntyre, A. R. Douglass, R. B. Rood, and L Pfister (1995), Stratosphere-troposphere exchange, </w:t>
+        <w:t xml:space="preserve">Holton, J. R., P. H. Haynes, M. E. McIntyre, A. R. Douglass, R. B. Rood, and L </w:t>
+      </w:r>
+      <w:proofErr w:type="spellStart"/>
+      <w:r>
+        <w:t>Pfister</w:t>
+      </w:r>
+      <w:proofErr w:type="spellEnd"/>
+      <w:r>
+        <w:t xml:space="preserve"> (1995), Stratosphere-troposphere exchange, </w:t>
       </w:r>
       <w:r>
         <w:rPr>
@@ -1752,8 +3067,29 @@
         <w:spacing w:after="0" w:line="276" w:lineRule="auto"/>
         <w:ind w:left="284" w:hanging="284"/>
       </w:pPr>
-      <w:r>
-        <w:t xml:space="preserve">Jäager, H., and D. Hofmann (1991), Midlatitude lidar backscatter to mass, area, and extinction conversion model based on in situ aerosol measurements from 1980 to 1987, </w:t>
+      <w:proofErr w:type="spellStart"/>
+      <w:r>
+        <w:t>Jäager</w:t>
+      </w:r>
+      <w:proofErr w:type="spellEnd"/>
+      <w:r>
+        <w:t xml:space="preserve">, H., and D. Hofmann (1991), </w:t>
+      </w:r>
+      <w:proofErr w:type="spellStart"/>
+      <w:r>
+        <w:t>Midlatitude</w:t>
+      </w:r>
+      <w:proofErr w:type="spellEnd"/>
+      <w:r>
+        <w:t xml:space="preserve"> </w:t>
+      </w:r>
+      <w:proofErr w:type="spellStart"/>
+      <w:r>
+        <w:t>lidar</w:t>
+      </w:r>
+      <w:proofErr w:type="spellEnd"/>
+      <w:r>
+        <w:t xml:space="preserve"> backscatter to mass, area, and extinction conversion model based on in situ aerosol measurements from 1980 to 1987, </w:t>
       </w:r>
       <w:r>
         <w:rPr>
@@ -1776,8 +3112,22 @@
         <w:spacing w:after="0" w:line="276" w:lineRule="auto"/>
         <w:ind w:left="284" w:hanging="284"/>
       </w:pPr>
-      <w:r>
-        <w:t xml:space="preserve">Junge, C. E., C. W. Chagnon, and J. E. Manson (1961), Stratospheric aerosols, </w:t>
+      <w:proofErr w:type="spellStart"/>
+      <w:r>
+        <w:lastRenderedPageBreak/>
+        <w:t>Junge</w:t>
+      </w:r>
+      <w:proofErr w:type="spellEnd"/>
+      <w:r>
+        <w:t xml:space="preserve">, C. E., C. W. </w:t>
+      </w:r>
+      <w:proofErr w:type="spellStart"/>
+      <w:r>
+        <w:t>Chagnon</w:t>
+      </w:r>
+      <w:proofErr w:type="spellEnd"/>
+      <w:r>
+        <w:t xml:space="preserve">, and J. E. Manson (1961), Stratospheric aerosols, </w:t>
       </w:r>
       <w:r>
         <w:rPr>
@@ -1801,7 +3151,23 @@
         <w:ind w:left="284" w:hanging="284"/>
       </w:pPr>
       <w:r>
-        <w:t xml:space="preserve">Kettle, A. J., U. Kuhn, M. von Hobe, J. Kesselmeier, M. O. Andreae, (2002) The global budget of atmospheric carbonyl sulfide: Temporal and spatial variations of the dominant sources and sinks, </w:t>
+        <w:t xml:space="preserve">Kettle, A. J., U. Kuhn, M. von Hobe, J. </w:t>
+      </w:r>
+      <w:proofErr w:type="spellStart"/>
+      <w:r>
+        <w:t>Kesselmeier</w:t>
+      </w:r>
+      <w:proofErr w:type="spellEnd"/>
+      <w:r>
+        <w:t xml:space="preserve">, M. O. </w:t>
+      </w:r>
+      <w:proofErr w:type="spellStart"/>
+      <w:r>
+        <w:t>Andreae</w:t>
+      </w:r>
+      <w:proofErr w:type="spellEnd"/>
+      <w:r>
+        <w:t xml:space="preserve">, (2002) The global budget of atmospheric carbonyl sulfide: Temporal and spatial variations of the dominant sources and sinks, </w:t>
       </w:r>
       <w:r>
         <w:rPr>
@@ -1824,8 +3190,29 @@
         <w:spacing w:after="0" w:line="276" w:lineRule="auto"/>
         <w:ind w:left="284" w:hanging="284"/>
       </w:pPr>
-      <w:r>
-        <w:t xml:space="preserve">Kiehl, J. T., and B. P. Briegleb (1993), The relative roles of </w:t>
+      <w:proofErr w:type="spellStart"/>
+      <w:r>
+        <w:t>Kiehl</w:t>
+      </w:r>
+      <w:proofErr w:type="spellEnd"/>
+      <w:r>
+        <w:t xml:space="preserve">, J. T., and B. P. </w:t>
+      </w:r>
+      <w:proofErr w:type="spellStart"/>
+      <w:r>
+        <w:t>Briegleb</w:t>
+      </w:r>
+      <w:proofErr w:type="spellEnd"/>
+      <w:r>
+        <w:t xml:space="preserve"> (1993), </w:t>
+      </w:r>
+      <w:proofErr w:type="gramStart"/>
+      <w:r>
+        <w:t>The</w:t>
+      </w:r>
+      <w:proofErr w:type="gramEnd"/>
+      <w:r>
+        <w:t xml:space="preserve"> relative roles of </w:t>
       </w:r>
       <w:r>
         <w:t xml:space="preserve">sulfate aerosols and greenhouse </w:t>
@@ -1857,14 +3244,43 @@
         <w:spacing w:after="0" w:line="276" w:lineRule="auto"/>
         <w:ind w:left="284" w:hanging="284"/>
       </w:pPr>
-      <w:r>
-        <w:t>Kosch, M., S. M</w:t>
+      <w:proofErr w:type="spellStart"/>
+      <w:r>
+        <w:t>Kosch</w:t>
+      </w:r>
+      <w:proofErr w:type="spellEnd"/>
+      <w:r>
+        <w:t xml:space="preserve">, M., S. </w:t>
+      </w:r>
+      <w:proofErr w:type="spellStart"/>
+      <w:r>
+        <w:t>M</w:t>
       </w:r>
       <w:r>
         <w:t>ä</w:t>
       </w:r>
       <w:r>
-        <w:t>kinen, F. Sigernes, and O. Harang (2003), Abs</w:t>
+        <w:t>kinen</w:t>
+      </w:r>
+      <w:proofErr w:type="spellEnd"/>
+      <w:r>
+        <w:t xml:space="preserve">, F. </w:t>
+      </w:r>
+      <w:proofErr w:type="spellStart"/>
+      <w:r>
+        <w:t>Sigernes</w:t>
+      </w:r>
+      <w:proofErr w:type="spellEnd"/>
+      <w:r>
+        <w:t xml:space="preserve">, and O. </w:t>
+      </w:r>
+      <w:proofErr w:type="spellStart"/>
+      <w:r>
+        <w:t>Harang</w:t>
+      </w:r>
+      <w:proofErr w:type="spellEnd"/>
+      <w:r>
+        <w:t xml:space="preserve"> (2003), Abs</w:t>
       </w:r>
       <w:r>
         <w:t xml:space="preserve">olute optical calibration using </w:t>
@@ -1899,8 +3315,13 @@
         <w:spacing w:after="0" w:line="276" w:lineRule="auto"/>
         <w:ind w:left="284" w:hanging="284"/>
       </w:pPr>
-      <w:r>
-        <w:t>Kovilakam, M., and T. Deshler (2015), On the accuracy of stratospheric aerosol extinction derived from in situ size distribution measurements and surface area density derived from remote SAGE II and H</w:t>
+      <w:proofErr w:type="spellStart"/>
+      <w:r>
+        <w:t>Kovilakam</w:t>
+      </w:r>
+      <w:proofErr w:type="spellEnd"/>
+      <w:r>
+        <w:t>, M., and T. Deshler (2015), On the accuracy of stratospheric aerosol extinction derived from in situ size distribution measurements and surface area density derived from remote SAGE II and H</w:t>
       </w:r>
       <w:r>
         <w:t xml:space="preserve">ALOE extinction measurements, </w:t>
@@ -1926,8 +3347,13 @@
         <w:spacing w:after="0" w:line="276" w:lineRule="auto"/>
         <w:ind w:left="284" w:hanging="284"/>
       </w:pPr>
-      <w:r>
-        <w:t xml:space="preserve">Kozun M. N. (2015), </w:t>
+      <w:proofErr w:type="spellStart"/>
+      <w:r>
+        <w:t>Kozun</w:t>
+      </w:r>
+      <w:proofErr w:type="spellEnd"/>
+      <w:r>
+        <w:t xml:space="preserve"> M. N. (2015), </w:t>
       </w:r>
       <w:r>
         <w:rPr>
@@ -1950,8 +3376,13 @@
         <w:spacing w:after="0" w:line="276" w:lineRule="auto"/>
         <w:ind w:left="284" w:hanging="284"/>
       </w:pPr>
-      <w:r>
-        <w:t>Lacis, A., J. Hansen, and M. Sato (1992), Climate forcing by stratospheric aerosols</w:t>
+      <w:proofErr w:type="spellStart"/>
+      <w:r>
+        <w:t>Lacis</w:t>
+      </w:r>
+      <w:proofErr w:type="spellEnd"/>
+      <w:r>
+        <w:t>, A., J. Hansen, and M. Sato (1992), Climate forcing by stratospheric aerosols</w:t>
       </w:r>
       <w:r>
         <w:rPr>
@@ -2005,49 +3436,223 @@
         <w:ind w:left="284" w:hanging="284"/>
       </w:pPr>
       <w:r>
-        <w:t xml:space="preserve">Llewellyn, E., N. D. Lloyd, D. A. Degenstein, R. L. Gattinger, </w:t>
-      </w:r>
-      <w:r>
-        <w:t>S. V. Petelina, A. E. Bourassa,</w:t>
-      </w:r>
-      <w:r>
-        <w:t>J. T. Wiensz, E. V. Ivanov, I. C. McDade, B. H. Solheim</w:t>
-      </w:r>
-      <w:r>
-        <w:t>, J. C. McConnell, C. S. Haley,</w:t>
-      </w:r>
-      <w:r>
-        <w:t>C. von Savigny, C. E. Sioris, C. A. McLinden, E. Gri</w:t>
+        <w:t xml:space="preserve">Llewellyn, E., N. D. Lloyd, D. A. </w:t>
+      </w:r>
+      <w:proofErr w:type="spellStart"/>
+      <w:r>
+        <w:t>Degenstein</w:t>
+      </w:r>
+      <w:proofErr w:type="spellEnd"/>
+      <w:r>
+        <w:t xml:space="preserve">, R. L. </w:t>
+      </w:r>
+      <w:proofErr w:type="spellStart"/>
+      <w:r>
+        <w:t>Gattinger</w:t>
+      </w:r>
+      <w:proofErr w:type="spellEnd"/>
+      <w:r>
+        <w:t xml:space="preserve">, </w:t>
+      </w:r>
+      <w:r>
+        <w:t xml:space="preserve">S. V. </w:t>
+      </w:r>
+      <w:proofErr w:type="spellStart"/>
+      <w:r>
+        <w:t>Petelina</w:t>
+      </w:r>
+      <w:proofErr w:type="spellEnd"/>
+      <w:r>
+        <w:t xml:space="preserve">, A. E. </w:t>
+      </w:r>
+      <w:proofErr w:type="spellStart"/>
+      <w:r>
+        <w:t>Bourassa,</w:t>
+      </w:r>
+      <w:r>
+        <w:t>J</w:t>
+      </w:r>
+      <w:proofErr w:type="spellEnd"/>
+      <w:r>
+        <w:t xml:space="preserve">. T. </w:t>
+      </w:r>
+      <w:proofErr w:type="spellStart"/>
+      <w:r>
+        <w:t>Wiensz</w:t>
+      </w:r>
+      <w:proofErr w:type="spellEnd"/>
+      <w:r>
+        <w:t xml:space="preserve">, E. V. Ivanov, I. C. McDade, B. H. </w:t>
+      </w:r>
+      <w:proofErr w:type="spellStart"/>
+      <w:r>
+        <w:t>Solheim</w:t>
+      </w:r>
+      <w:proofErr w:type="spellEnd"/>
+      <w:r>
+        <w:t xml:space="preserve">, J. C. McConnell, C. S. </w:t>
+      </w:r>
+      <w:proofErr w:type="spellStart"/>
+      <w:r>
+        <w:t>Haley,</w:t>
+      </w:r>
+      <w:r>
+        <w:t>C</w:t>
+      </w:r>
+      <w:proofErr w:type="spellEnd"/>
+      <w:r>
+        <w:t xml:space="preserve">. von </w:t>
+      </w:r>
+      <w:proofErr w:type="spellStart"/>
+      <w:r>
+        <w:t>Savigny</w:t>
+      </w:r>
+      <w:proofErr w:type="spellEnd"/>
+      <w:r>
+        <w:t xml:space="preserve">, C. E. </w:t>
+      </w:r>
+      <w:proofErr w:type="spellStart"/>
+      <w:r>
+        <w:t>Sioris</w:t>
+      </w:r>
+      <w:proofErr w:type="spellEnd"/>
+      <w:r>
+        <w:t xml:space="preserve">, C. A. </w:t>
+      </w:r>
+      <w:proofErr w:type="spellStart"/>
+      <w:r>
+        <w:t>McLinden</w:t>
+      </w:r>
+      <w:proofErr w:type="spellEnd"/>
+      <w:r>
+        <w:t xml:space="preserve">, E. </w:t>
+      </w:r>
+      <w:proofErr w:type="spellStart"/>
+      <w:r>
+        <w:t>Gri</w:t>
       </w:r>
       <w:r>
         <w:t>f</w:t>
       </w:r>
       <w:r>
-        <w:t>oen, J. Kaminski, W. F. J. Evans,</w:t>
+        <w:t>oen</w:t>
+      </w:r>
+      <w:proofErr w:type="spellEnd"/>
+      <w:r>
+        <w:t>, J. Kaminski, W. F. J. Evans,</w:t>
       </w:r>
       <w:r>
         <w:t xml:space="preserve"> </w:t>
       </w:r>
       <w:r>
-        <w:t>E. Puckrin, K. Strong, V. Wehrle, R. H. Hum, D. J. W</w:t>
+        <w:t xml:space="preserve">E. </w:t>
+      </w:r>
+      <w:proofErr w:type="spellStart"/>
+      <w:r>
+        <w:t>Puckrin</w:t>
+      </w:r>
+      <w:proofErr w:type="spellEnd"/>
+      <w:r>
+        <w:t xml:space="preserve">, K. Strong, V. </w:t>
+      </w:r>
+      <w:proofErr w:type="spellStart"/>
+      <w:r>
+        <w:t>Wehrle</w:t>
+      </w:r>
+      <w:proofErr w:type="spellEnd"/>
+      <w:r>
+        <w:t>, R. H. Hum, D. J. W</w:t>
       </w:r>
       <w:r>
         <w:t xml:space="preserve">. Kendall, J. Matsushita, D. P. </w:t>
       </w:r>
-      <w:r>
-        <w:t>Murtagh, S. Brohede, J. Stegman, G. Witt, G. Barnes, W</w:t>
-      </w:r>
-      <w:r>
-        <w:t xml:space="preserve">. F. Payne, L. Piche, K. Smith, </w:t>
-      </w:r>
-      <w:r>
-        <w:t>G. Warshaw, D. L. Deslauniers, P. Marchand, E. H. Ric</w:t>
-      </w:r>
-      <w:r>
-        <w:t xml:space="preserve">hardson, R. A. King, I. Wevers, </w:t>
-      </w:r>
-      <w:r>
-        <w:t>W. McCreath, E. Kyr</w:t>
+      <w:proofErr w:type="spellStart"/>
+      <w:r>
+        <w:t>Murtagh</w:t>
+      </w:r>
+      <w:proofErr w:type="spellEnd"/>
+      <w:r>
+        <w:t xml:space="preserve">, S. </w:t>
+      </w:r>
+      <w:proofErr w:type="spellStart"/>
+      <w:r>
+        <w:t>Brohede</w:t>
+      </w:r>
+      <w:proofErr w:type="spellEnd"/>
+      <w:r>
+        <w:t xml:space="preserve">, J. </w:t>
+      </w:r>
+      <w:proofErr w:type="spellStart"/>
+      <w:r>
+        <w:t>Stegman</w:t>
+      </w:r>
+      <w:proofErr w:type="spellEnd"/>
+      <w:r>
+        <w:t>, G. Witt, G. Barnes, W</w:t>
+      </w:r>
+      <w:r>
+        <w:t xml:space="preserve">. F. Payne, L. </w:t>
+      </w:r>
+      <w:proofErr w:type="spellStart"/>
+      <w:r>
+        <w:t>Piche</w:t>
+      </w:r>
+      <w:proofErr w:type="spellEnd"/>
+      <w:r>
+        <w:t xml:space="preserve">, K. Smith, </w:t>
+      </w:r>
+      <w:r>
+        <w:t xml:space="preserve">G. </w:t>
+      </w:r>
+      <w:proofErr w:type="spellStart"/>
+      <w:r>
+        <w:t>Warshaw</w:t>
+      </w:r>
+      <w:proofErr w:type="spellEnd"/>
+      <w:r>
+        <w:t xml:space="preserve">, D. L. </w:t>
+      </w:r>
+      <w:proofErr w:type="spellStart"/>
+      <w:r>
+        <w:t>Deslauniers</w:t>
+      </w:r>
+      <w:proofErr w:type="spellEnd"/>
+      <w:r>
+        <w:t xml:space="preserve">, P. </w:t>
+      </w:r>
+      <w:proofErr w:type="spellStart"/>
+      <w:r>
+        <w:t>Marchand</w:t>
+      </w:r>
+      <w:proofErr w:type="spellEnd"/>
+      <w:r>
+        <w:t>, E. H. Ric</w:t>
+      </w:r>
+      <w:r>
+        <w:t xml:space="preserve">hardson, R. A. King, I. </w:t>
+      </w:r>
+      <w:proofErr w:type="spellStart"/>
+      <w:r>
+        <w:t>Wevers</w:t>
+      </w:r>
+      <w:proofErr w:type="spellEnd"/>
+      <w:r>
+        <w:t xml:space="preserve">, </w:t>
+      </w:r>
+      <w:r>
+        <w:t xml:space="preserve">W. </w:t>
+      </w:r>
+      <w:proofErr w:type="spellStart"/>
+      <w:r>
+        <w:t>McCreath</w:t>
+      </w:r>
+      <w:proofErr w:type="spellEnd"/>
+      <w:r>
+        <w:t xml:space="preserve">, E. </w:t>
+      </w:r>
+      <w:proofErr w:type="spellStart"/>
+      <w:r>
+        <w:t>Kyr</w:t>
       </w:r>
       <w:r>
         <w:t>ö</w:t>
@@ -2058,20 +3663,85 @@
       <w:r>
         <w:t>ä</w:t>
       </w:r>
-      <w:r>
-        <w:t>, L. Oikarinen, G. W. Lep</w:t>
-      </w:r>
-      <w:r>
-        <w:t xml:space="preserve">pelmeier, H. Auvinen, G. Megie, </w:t>
-      </w:r>
-      <w:r>
-        <w:t>A. Hauchecorne, F. Lefevre, J. de La Noe, P. Ricaud, U. Fri</w:t>
-      </w:r>
-      <w:r>
-        <w:t xml:space="preserve">sk, F. Sjoberg, F. von Scheele, </w:t>
-      </w:r>
-      <w:r>
-        <w:t xml:space="preserve">and L. Nordh (2004), The OSIRIS instrument on the Odin </w:t>
+      <w:proofErr w:type="spellEnd"/>
+      <w:r>
+        <w:t xml:space="preserve">, L. </w:t>
+      </w:r>
+      <w:proofErr w:type="spellStart"/>
+      <w:r>
+        <w:t>Oikarinen</w:t>
+      </w:r>
+      <w:proofErr w:type="spellEnd"/>
+      <w:r>
+        <w:t xml:space="preserve">, G. W. </w:t>
+      </w:r>
+      <w:proofErr w:type="spellStart"/>
+      <w:r>
+        <w:t>Lep</w:t>
+      </w:r>
+      <w:r>
+        <w:t>pelmeier</w:t>
+      </w:r>
+      <w:proofErr w:type="spellEnd"/>
+      <w:r>
+        <w:t xml:space="preserve">, H. </w:t>
+      </w:r>
+      <w:proofErr w:type="spellStart"/>
+      <w:r>
+        <w:t>Auvinen</w:t>
+      </w:r>
+      <w:proofErr w:type="spellEnd"/>
+      <w:r>
+        <w:t xml:space="preserve">, G. </w:t>
+      </w:r>
+      <w:proofErr w:type="spellStart"/>
+      <w:r>
+        <w:t>Megie</w:t>
+      </w:r>
+      <w:proofErr w:type="spellEnd"/>
+      <w:r>
+        <w:t xml:space="preserve">, </w:t>
+      </w:r>
+      <w:r>
+        <w:t xml:space="preserve">A. Hauchecorne, F. </w:t>
+      </w:r>
+      <w:proofErr w:type="spellStart"/>
+      <w:r>
+        <w:t>Lefevre</w:t>
+      </w:r>
+      <w:proofErr w:type="spellEnd"/>
+      <w:r>
+        <w:t xml:space="preserve">, J. de La Noe, P. </w:t>
+      </w:r>
+      <w:proofErr w:type="spellStart"/>
+      <w:r>
+        <w:t>Ricaud</w:t>
+      </w:r>
+      <w:proofErr w:type="spellEnd"/>
+      <w:r>
+        <w:t>, U. Fri</w:t>
+      </w:r>
+      <w:r>
+        <w:t xml:space="preserve">sk, F. </w:t>
+      </w:r>
+      <w:proofErr w:type="spellStart"/>
+      <w:r>
+        <w:t>Sjoberg</w:t>
+      </w:r>
+      <w:proofErr w:type="spellEnd"/>
+      <w:r>
+        <w:t xml:space="preserve">, F. von Scheele, </w:t>
+      </w:r>
+      <w:r>
+        <w:t xml:space="preserve">and L. </w:t>
+      </w:r>
+      <w:proofErr w:type="spellStart"/>
+      <w:r>
+        <w:t>Nordh</w:t>
+      </w:r>
+      <w:proofErr w:type="spellEnd"/>
+      <w:r>
+        <w:t xml:space="preserve"> (2004), The OSIRIS instrument on the Odin </w:t>
       </w:r>
       <w:r>
         <w:t xml:space="preserve">spacecraft, </w:t>
@@ -2101,13 +3771,29 @@
         <w:ind w:left="284" w:hanging="284"/>
       </w:pPr>
       <w:r>
-        <w:t>McCormick, M. P., and T. J. Swissler (1983), Stratospher</w:t>
+        <w:t xml:space="preserve">McCormick, M. P., and T. J. </w:t>
+      </w:r>
+      <w:proofErr w:type="spellStart"/>
+      <w:r>
+        <w:t>Swissler</w:t>
+      </w:r>
+      <w:proofErr w:type="spellEnd"/>
+      <w:r>
+        <w:t xml:space="preserve"> (1983), Stratospher</w:t>
       </w:r>
       <w:r>
         <w:t xml:space="preserve">ic aerosol mass and latitudinal </w:t>
       </w:r>
       <w:r>
-        <w:t xml:space="preserve">distribution of the El Chichon eruption </w:t>
+        <w:t xml:space="preserve">distribution of the El </w:t>
+      </w:r>
+      <w:proofErr w:type="spellStart"/>
+      <w:r>
+        <w:t>Chichon</w:t>
+      </w:r>
+      <w:proofErr w:type="spellEnd"/>
+      <w:r>
+        <w:t xml:space="preserve"> eruption </w:t>
       </w:r>
       <w:r>
         <w:t xml:space="preserve">cloud for October 1982, </w:t>
@@ -2134,7 +3820,15 @@
         <w:ind w:left="284" w:hanging="284"/>
       </w:pPr>
       <w:r>
-        <w:t xml:space="preserve">McCormick, M. P. and R. E. Veiga (1992), SAGE II measurements of early Pinatubo aerosols, </w:t>
+        <w:t xml:space="preserve">McCormick, M. P. and R. E. </w:t>
+      </w:r>
+      <w:proofErr w:type="spellStart"/>
+      <w:r>
+        <w:t>Veiga</w:t>
+      </w:r>
+      <w:proofErr w:type="spellEnd"/>
+      <w:r>
+        <w:t xml:space="preserve"> (1992), SAGE II measurements of early Pinatubo aerosols, </w:t>
       </w:r>
       <w:r>
         <w:rPr>
@@ -2176,8 +3870,13 @@
         <w:t xml:space="preserve">. </w:t>
       </w:r>
       <w:r>
-        <w:t>R. Trepte</w:t>
-      </w:r>
+        <w:t xml:space="preserve">R. </w:t>
+      </w:r>
+      <w:proofErr w:type="spellStart"/>
+      <w:r>
+        <w:t>Trepte</w:t>
+      </w:r>
+      <w:proofErr w:type="spellEnd"/>
       <w:r>
         <w:t xml:space="preserve"> (1995), </w:t>
       </w:r>
@@ -2221,16 +3920,69 @@
         <w:ind w:left="284" w:hanging="284"/>
       </w:pPr>
       <w:r>
-        <w:t>McElroy, C. T., C. R. Nowlan, J. R. Drummond, P. F. Berna</w:t>
-      </w:r>
-      <w:r>
-        <w:t xml:space="preserve">th, D. V. Barton, D. G. Dufour, </w:t>
-      </w:r>
-      <w:r>
-        <w:t xml:space="preserve">C. Midwinter, R. B. Hall, A. Ogyu, A. Ullberg, D. I. Wardle, J. Kar, J. Zou, F. </w:t>
-      </w:r>
-      <w:r>
-        <w:t xml:space="preserve">Nichitiu, </w:t>
+        <w:t xml:space="preserve">McElroy, C. T., C. R. </w:t>
+      </w:r>
+      <w:proofErr w:type="spellStart"/>
+      <w:r>
+        <w:t>Nowlan</w:t>
+      </w:r>
+      <w:proofErr w:type="spellEnd"/>
+      <w:r>
+        <w:t xml:space="preserve">, J. R. Drummond, P. F. </w:t>
+      </w:r>
+      <w:proofErr w:type="spellStart"/>
+      <w:r>
+        <w:t>Berna</w:t>
+      </w:r>
+      <w:r>
+        <w:t>th</w:t>
+      </w:r>
+      <w:proofErr w:type="spellEnd"/>
+      <w:r>
+        <w:t xml:space="preserve">, D. V. Barton, D. G. </w:t>
+      </w:r>
+      <w:proofErr w:type="spellStart"/>
+      <w:r>
+        <w:t>Dufour</w:t>
+      </w:r>
+      <w:proofErr w:type="spellEnd"/>
+      <w:r>
+        <w:t xml:space="preserve">, </w:t>
+      </w:r>
+      <w:r>
+        <w:t xml:space="preserve">C. Midwinter, R. B. Hall, A. </w:t>
+      </w:r>
+      <w:proofErr w:type="spellStart"/>
+      <w:r>
+        <w:t>Ogyu</w:t>
+      </w:r>
+      <w:proofErr w:type="spellEnd"/>
+      <w:r>
+        <w:t xml:space="preserve">, A. </w:t>
+      </w:r>
+      <w:proofErr w:type="spellStart"/>
+      <w:r>
+        <w:t>Ullberg</w:t>
+      </w:r>
+      <w:proofErr w:type="spellEnd"/>
+      <w:r>
+        <w:t xml:space="preserve">, D. I. Wardle, J. </w:t>
+      </w:r>
+      <w:proofErr w:type="spellStart"/>
+      <w:r>
+        <w:t>Kar</w:t>
+      </w:r>
+      <w:proofErr w:type="spellEnd"/>
+      <w:r>
+        <w:t xml:space="preserve">, J. Zou, F. </w:t>
+      </w:r>
+      <w:proofErr w:type="spellStart"/>
+      <w:r>
+        <w:t>Nichitiu</w:t>
+      </w:r>
+      <w:proofErr w:type="spellEnd"/>
+      <w:r>
+        <w:t xml:space="preserve">, </w:t>
       </w:r>
       <w:r>
         <w:t xml:space="preserve">C. D. Boone, K. A. Walker, and N. Rowlands (2007), The </w:t>
@@ -2313,6 +4065,7 @@
         </w:rPr>
         <w:t>eipzig)</w:t>
       </w:r>
+      <w:proofErr w:type="gramStart"/>
       <w:r>
         <w:rPr>
           <w:i/>
@@ -2320,22 +4073,39 @@
         <w:t>.</w:t>
       </w:r>
       <w:r>
-        <w:t>, 42, 377.</w:t>
-      </w:r>
-    </w:p>
-    <w:p>
-      <w:pPr>
-        <w:spacing w:after="0" w:line="276" w:lineRule="auto"/>
-        <w:ind w:left="284" w:hanging="284"/>
-      </w:pPr>
-    </w:p>
-    <w:p>
-      <w:pPr>
-        <w:spacing w:after="0" w:line="276" w:lineRule="auto"/>
-        <w:ind w:left="284" w:hanging="284"/>
-      </w:pPr>
-      <w:r>
-        <w:t xml:space="preserve">Mishchenko, M. I., L. D. Travis, and A. A. Lacis (2002), </w:t>
+        <w:t>,</w:t>
+      </w:r>
+      <w:proofErr w:type="gramEnd"/>
+      <w:r>
+        <w:t xml:space="preserve"> 42, 377.</w:t>
+      </w:r>
+    </w:p>
+    <w:p>
+      <w:pPr>
+        <w:spacing w:after="0" w:line="276" w:lineRule="auto"/>
+        <w:ind w:left="284" w:hanging="284"/>
+      </w:pPr>
+    </w:p>
+    <w:p>
+      <w:pPr>
+        <w:spacing w:after="0" w:line="276" w:lineRule="auto"/>
+        <w:ind w:left="284" w:hanging="284"/>
+      </w:pPr>
+      <w:proofErr w:type="spellStart"/>
+      <w:r>
+        <w:t>Mishchenko</w:t>
+      </w:r>
+      <w:proofErr w:type="spellEnd"/>
+      <w:r>
+        <w:t xml:space="preserve">, M. I., L. D. Travis, and A. A. </w:t>
+      </w:r>
+      <w:proofErr w:type="spellStart"/>
+      <w:r>
+        <w:t>Lacis</w:t>
+      </w:r>
+      <w:proofErr w:type="spellEnd"/>
+      <w:r>
+        <w:t xml:space="preserve"> (2002), </w:t>
       </w:r>
       <w:r>
         <w:rPr>
@@ -2368,7 +4138,15 @@
         <w:ind w:left="284" w:hanging="284"/>
       </w:pPr>
       <w:r>
-        <w:t xml:space="preserve">Murphy, D. M., K. D. Froyd, J. P. Schwarz, and J. C. Wilson (2014), Observations of the chemical composition of stratospheric aerosol particles, </w:t>
+        <w:t xml:space="preserve">Murphy, D. M., K. D. </w:t>
+      </w:r>
+      <w:proofErr w:type="spellStart"/>
+      <w:r>
+        <w:t>Froyd</w:t>
+      </w:r>
+      <w:proofErr w:type="spellEnd"/>
+      <w:r>
+        <w:t xml:space="preserve">, J. P. Schwarz, and J. C. Wilson (2014), Observations of the chemical composition of stratospheric aerosol particles, </w:t>
       </w:r>
       <w:r>
         <w:rPr>
@@ -2392,7 +4170,15 @@
         <w:ind w:left="284" w:hanging="284"/>
       </w:pPr>
       <w:r>
-        <w:t>Neely, R. R., P. Yu, K. H. Rosenlof, O. B. Toon, J. S. Daniel, S. Solomon</w:t>
+        <w:t xml:space="preserve">Neely, R. R., P. Yu, K. H. </w:t>
+      </w:r>
+      <w:proofErr w:type="spellStart"/>
+      <w:r>
+        <w:t>Rosenlof</w:t>
+      </w:r>
+      <w:proofErr w:type="spellEnd"/>
+      <w:r>
+        <w:t>, O. B. Toon, J. S. Daniel, S. Solomon</w:t>
       </w:r>
       <w:r>
         <w:t xml:space="preserve">, and H. L. </w:t>
@@ -2419,7 +4205,15 @@
         <w:t>Journal of Geophysical Research</w:t>
       </w:r>
       <w:r>
-        <w:t>, 119, 1571-1579, doi:10.1002/</w:t>
+        <w:t>, 119, 1571-1579, doi</w:t>
+      </w:r>
+      <w:proofErr w:type="gramStart"/>
+      <w:r>
+        <w:t>:10.1002</w:t>
+      </w:r>
+      <w:proofErr w:type="gramEnd"/>
+      <w:r>
+        <w:t>/</w:t>
       </w:r>
       <w:r>
         <w:t>2013JD020578.</w:t>
@@ -2436,8 +4230,61 @@
         <w:spacing w:after="0" w:line="276" w:lineRule="auto"/>
         <w:ind w:left="284" w:hanging="284"/>
       </w:pPr>
-      <w:r>
-        <w:t xml:space="preserve">Notholt, J., Z. Kuang, C. P. Rinsland, G. C. Toon, M. Rex, N. Jones, T. Albrecht, H. Deckelmann, J. Krieg, C. Weinzierl, H. Bingemer, R. Weller and O. Schrems (2003), Enhanced Upper Tropical Tropospheric COS: Impact on the Stratospheric Aerosol Layer, </w:t>
+      <w:proofErr w:type="spellStart"/>
+      <w:r>
+        <w:t>Notholt</w:t>
+      </w:r>
+      <w:proofErr w:type="spellEnd"/>
+      <w:r>
+        <w:t xml:space="preserve">, J., Z. </w:t>
+      </w:r>
+      <w:proofErr w:type="spellStart"/>
+      <w:r>
+        <w:t>Kuang</w:t>
+      </w:r>
+      <w:proofErr w:type="spellEnd"/>
+      <w:r>
+        <w:t xml:space="preserve">, C. P. </w:t>
+      </w:r>
+      <w:proofErr w:type="spellStart"/>
+      <w:r>
+        <w:t>Rinsland</w:t>
+      </w:r>
+      <w:proofErr w:type="spellEnd"/>
+      <w:r>
+        <w:t xml:space="preserve">, G. C. Toon, M. Rex, N. Jones, T. Albrecht, H. </w:t>
+      </w:r>
+      <w:proofErr w:type="spellStart"/>
+      <w:r>
+        <w:t>Deckelmann</w:t>
+      </w:r>
+      <w:proofErr w:type="spellEnd"/>
+      <w:r>
+        <w:t xml:space="preserve">, J. Krieg, C. </w:t>
+      </w:r>
+      <w:proofErr w:type="spellStart"/>
+      <w:r>
+        <w:t>Weinzierl</w:t>
+      </w:r>
+      <w:proofErr w:type="spellEnd"/>
+      <w:r>
+        <w:t xml:space="preserve">, H. </w:t>
+      </w:r>
+      <w:proofErr w:type="spellStart"/>
+      <w:r>
+        <w:t>Bingemer</w:t>
+      </w:r>
+      <w:proofErr w:type="spellEnd"/>
+      <w:r>
+        <w:t xml:space="preserve">, R. Weller and O. </w:t>
+      </w:r>
+      <w:proofErr w:type="spellStart"/>
+      <w:r>
+        <w:t>Schrems</w:t>
+      </w:r>
+      <w:proofErr w:type="spellEnd"/>
+      <w:r>
+        <w:t xml:space="preserve"> (2003), Enhanced Upper Tropical Tropospheric COS: Impact on the Stratospheric Aerosol Layer, </w:t>
       </w:r>
       <w:r>
         <w:rPr>
@@ -2460,8 +4307,29 @@
         <w:spacing w:after="0" w:line="276" w:lineRule="auto"/>
         <w:ind w:left="284" w:hanging="284"/>
       </w:pPr>
-      <w:r>
-        <w:t xml:space="preserve">Oikarinen, L., E. Sihvola, and E. Kyrölä (1999), Multiple scattering radiance in limb-viewing geometry, </w:t>
+      <w:proofErr w:type="spellStart"/>
+      <w:r>
+        <w:t>Oikarinen</w:t>
+      </w:r>
+      <w:proofErr w:type="spellEnd"/>
+      <w:r>
+        <w:t xml:space="preserve">, L., E. </w:t>
+      </w:r>
+      <w:proofErr w:type="spellStart"/>
+      <w:r>
+        <w:t>Sihvola</w:t>
+      </w:r>
+      <w:proofErr w:type="spellEnd"/>
+      <w:r>
+        <w:t xml:space="preserve">, and E. </w:t>
+      </w:r>
+      <w:proofErr w:type="spellStart"/>
+      <w:r>
+        <w:t>Kyrölä</w:t>
+      </w:r>
+      <w:proofErr w:type="spellEnd"/>
+      <w:r>
+        <w:t xml:space="preserve"> (1999), Multiple scattering radiance in limb-viewing geometry, </w:t>
       </w:r>
       <w:r>
         <w:rPr>
@@ -2497,7 +4365,15 @@
         <w:t>.</w:t>
       </w:r>
       <w:r>
-        <w:t xml:space="preserve"> Eluszkiewicz, </w:t>
+        <w:t xml:space="preserve"> </w:t>
+      </w:r>
+      <w:proofErr w:type="spellStart"/>
+      <w:r>
+        <w:t>Eluszkiewicz</w:t>
+      </w:r>
+      <w:proofErr w:type="spellEnd"/>
+      <w:r>
+        <w:t xml:space="preserve">, </w:t>
       </w:r>
       <w:r>
         <w:t>(1999),</w:t>
@@ -2532,8 +4408,21 @@
         <w:spacing w:after="0" w:line="276" w:lineRule="auto"/>
         <w:ind w:left="284" w:hanging="284"/>
       </w:pPr>
-      <w:r>
-        <w:t xml:space="preserve">Rault, D. F., and R. P. Loughman (2013), The </w:t>
+      <w:proofErr w:type="spellStart"/>
+      <w:r>
+        <w:t>Rault</w:t>
+      </w:r>
+      <w:proofErr w:type="spellEnd"/>
+      <w:r>
+        <w:t xml:space="preserve">, D. F., and R. P. </w:t>
+      </w:r>
+      <w:proofErr w:type="spellStart"/>
+      <w:r>
+        <w:t>Loughman</w:t>
+      </w:r>
+      <w:proofErr w:type="spellEnd"/>
+      <w:r>
+        <w:t xml:space="preserve"> (2013), The </w:t>
       </w:r>
       <w:r>
         <w:t>OMPS</w:t>
@@ -2578,16 +4467,54 @@
         <w:ind w:left="284" w:hanging="284"/>
       </w:pPr>
       <w:r>
-        <w:t>Ridley, D. A., S. Solomon, J. E. Barnes, V. D. Burlakov, T. Deshler, S. I. Dolgii, A. B.</w:t>
+        <w:lastRenderedPageBreak/>
+        <w:t xml:space="preserve">Ridley, D. A., S. Solomon, J. E. Barnes, V. D. </w:t>
+      </w:r>
+      <w:proofErr w:type="spellStart"/>
+      <w:r>
+        <w:t>Burlakov</w:t>
+      </w:r>
+      <w:proofErr w:type="spellEnd"/>
+      <w:r>
+        <w:t xml:space="preserve">, T. Deshler, S. I. </w:t>
+      </w:r>
+      <w:proofErr w:type="spellStart"/>
+      <w:r>
+        <w:t>Dolgii</w:t>
+      </w:r>
+      <w:proofErr w:type="spellEnd"/>
+      <w:r>
+        <w:t>, A. B.</w:t>
       </w:r>
       <w:r>
         <w:t xml:space="preserve"> </w:t>
       </w:r>
-      <w:r>
-        <w:t>Herber, T. Nagai, R. R. Neely, A. V. Nevzorov, C. Ritter, T</w:t>
-      </w:r>
-      <w:r>
-        <w:t xml:space="preserve">. Sakai, B. D. Santer, M. Sato, </w:t>
+      <w:proofErr w:type="spellStart"/>
+      <w:r>
+        <w:t>Herber</w:t>
+      </w:r>
+      <w:proofErr w:type="spellEnd"/>
+      <w:r>
+        <w:t xml:space="preserve">, T. Nagai, R. R. Neely, A. V. </w:t>
+      </w:r>
+      <w:proofErr w:type="spellStart"/>
+      <w:r>
+        <w:t>Nevzorov</w:t>
+      </w:r>
+      <w:proofErr w:type="spellEnd"/>
+      <w:r>
+        <w:t>, C. Ritter, T</w:t>
+      </w:r>
+      <w:r>
+        <w:t xml:space="preserve">. Sakai, B. D. </w:t>
+      </w:r>
+      <w:proofErr w:type="spellStart"/>
+      <w:r>
+        <w:t>Santer</w:t>
+      </w:r>
+      <w:proofErr w:type="spellEnd"/>
+      <w:r>
+        <w:t xml:space="preserve">, M. Sato, </w:t>
       </w:r>
       <w:r>
         <w:t>A. Schmidt, O. Uchino, and J. P. Vernier (2014), Total volcani</w:t>
@@ -2608,22 +4535,43 @@
         <w:t>, 41, 7763-</w:t>
       </w:r>
       <w:r>
-        <w:t>7769, doi:10.1002/2014GL061541, 2014GL061541.</w:t>
-      </w:r>
-    </w:p>
-    <w:p>
-      <w:pPr>
-        <w:spacing w:after="0" w:line="276" w:lineRule="auto"/>
-        <w:ind w:left="284" w:hanging="284"/>
-      </w:pPr>
-    </w:p>
-    <w:p>
-      <w:pPr>
-        <w:spacing w:after="0" w:line="276" w:lineRule="auto"/>
-        <w:ind w:left="284" w:hanging="284"/>
-      </w:pPr>
-      <w:r>
-        <w:t>Rieger, L. A., A. E. Bourassa, and D. A. Degenstein (2014),</w:t>
+        <w:t>7769, doi</w:t>
+      </w:r>
+      <w:proofErr w:type="gramStart"/>
+      <w:r>
+        <w:t>:10.1002</w:t>
+      </w:r>
+      <w:proofErr w:type="gramEnd"/>
+      <w:r>
+        <w:t>/2014GL061541, 2014GL061541.</w:t>
+      </w:r>
+    </w:p>
+    <w:p>
+      <w:pPr>
+        <w:spacing w:after="0" w:line="276" w:lineRule="auto"/>
+        <w:ind w:left="284" w:hanging="284"/>
+      </w:pPr>
+    </w:p>
+    <w:p>
+      <w:pPr>
+        <w:spacing w:after="0" w:line="276" w:lineRule="auto"/>
+        <w:ind w:left="284" w:hanging="284"/>
+      </w:pPr>
+      <w:proofErr w:type="spellStart"/>
+      <w:r>
+        <w:t>Rieger</w:t>
+      </w:r>
+      <w:proofErr w:type="spellEnd"/>
+      <w:r>
+        <w:t xml:space="preserve">, L. A., A. E. Bourassa, and D. A. </w:t>
+      </w:r>
+      <w:proofErr w:type="spellStart"/>
+      <w:r>
+        <w:t>Degenstein</w:t>
+      </w:r>
+      <w:proofErr w:type="spellEnd"/>
+      <w:r>
+        <w:t xml:space="preserve"> (2014),</w:t>
       </w:r>
       <w:r>
         <w:t xml:space="preserve"> Stratospheric aerosol particle </w:t>
@@ -2673,8 +4621,21 @@
         <w:spacing w:after="0" w:line="276" w:lineRule="auto"/>
         <w:ind w:left="284" w:hanging="284"/>
       </w:pPr>
-      <w:r>
-        <w:t>Rieger, L. A., A. E. Bourassa, and D. A. Degenstein (201</w:t>
+      <w:proofErr w:type="spellStart"/>
+      <w:r>
+        <w:t>Rieger</w:t>
+      </w:r>
+      <w:proofErr w:type="spellEnd"/>
+      <w:r>
+        <w:t xml:space="preserve">, L. A., A. E. Bourassa, and D. A. </w:t>
+      </w:r>
+      <w:proofErr w:type="spellStart"/>
+      <w:r>
+        <w:t>Degenstein</w:t>
+      </w:r>
+      <w:proofErr w:type="spellEnd"/>
+      <w:r>
+        <w:t xml:space="preserve"> (201</w:t>
       </w:r>
       <w:r>
         <w:t>5), Merging the OSIRIS and SAGE II</w:t>
@@ -2692,25 +4653,81 @@
         <w:t xml:space="preserve">, </w:t>
       </w:r>
       <w:r>
-        <w:t>doi:10.1002/2015JD023133, 2015JD023133.</w:t>
-      </w:r>
-    </w:p>
-    <w:p>
-      <w:pPr>
-        <w:spacing w:after="0" w:line="276" w:lineRule="auto"/>
-        <w:ind w:left="284" w:hanging="284"/>
-      </w:pPr>
-    </w:p>
-    <w:p>
-      <w:pPr>
-        <w:spacing w:after="0" w:line="276" w:lineRule="auto"/>
-        <w:ind w:left="284" w:hanging="284"/>
-      </w:pPr>
-      <w:r>
-        <w:t>Rogers, R. R., C. A. Hostetler, J. W. Hair, R. A. Ferra</w:t>
-      </w:r>
-      <w:r>
-        <w:t xml:space="preserve">re, Z. Liu, M. D. Obland, D. B. </w:t>
+        <w:t>doi</w:t>
+      </w:r>
+      <w:proofErr w:type="gramStart"/>
+      <w:r>
+        <w:t>:10.1002</w:t>
+      </w:r>
+      <w:proofErr w:type="gramEnd"/>
+      <w:r>
+        <w:t>/2015JD023133, 2015JD023133.</w:t>
+      </w:r>
+    </w:p>
+    <w:p>
+      <w:pPr>
+        <w:spacing w:after="0" w:line="276" w:lineRule="auto"/>
+        <w:ind w:left="284" w:hanging="284"/>
+      </w:pPr>
+    </w:p>
+    <w:p>
+      <w:pPr>
+        <w:spacing w:after="0" w:line="276" w:lineRule="auto"/>
+        <w:ind w:left="284" w:hanging="284"/>
+      </w:pPr>
+      <w:r>
+        <w:t xml:space="preserve">Rodgers, C. (2000), </w:t>
+      </w:r>
+      <w:r>
+        <w:rPr>
+          <w:i/>
+        </w:rPr>
+        <w:t>Inverse Methods for Atmospheric Sounding: Theory and Practice, Series on atmospheric, oceanic and planetary physics</w:t>
+      </w:r>
+      <w:r>
+        <w:t xml:space="preserve">: 1999, </w:t>
+      </w:r>
+      <w:r>
+        <w:t>World Scientific</w:t>
+      </w:r>
+      <w:r>
+        <w:t>.</w:t>
+      </w:r>
+      <w:bookmarkStart w:id="10" w:name="_GoBack"/>
+      <w:bookmarkEnd w:id="10"/>
+    </w:p>
+    <w:p>
+      <w:pPr>
+        <w:spacing w:after="0" w:line="276" w:lineRule="auto"/>
+        <w:ind w:left="284" w:hanging="284"/>
+      </w:pPr>
+    </w:p>
+    <w:p>
+      <w:pPr>
+        <w:spacing w:after="0" w:line="276" w:lineRule="auto"/>
+        <w:ind w:left="284" w:hanging="284"/>
+      </w:pPr>
+      <w:r>
+        <w:t xml:space="preserve">Rogers, R. R., C. A. Hostetler, J. W. Hair, R. A. </w:t>
+      </w:r>
+      <w:proofErr w:type="spellStart"/>
+      <w:r>
+        <w:t>Ferra</w:t>
+      </w:r>
+      <w:r>
+        <w:t>re</w:t>
+      </w:r>
+      <w:proofErr w:type="spellEnd"/>
+      <w:r>
+        <w:t xml:space="preserve">, Z. Liu, M. D. </w:t>
+      </w:r>
+      <w:proofErr w:type="spellStart"/>
+      <w:r>
+        <w:t>Obland</w:t>
+      </w:r>
+      <w:proofErr w:type="spellEnd"/>
+      <w:r>
+        <w:t xml:space="preserve">, D. B. </w:t>
       </w:r>
       <w:r>
         <w:t xml:space="preserve">Harper, A. L. Cook, K. A. Powell, M. A. Vaughan, and </w:t>
@@ -2725,13 +4742,29 @@
         <w:t>CALIPSO</w:t>
       </w:r>
       <w:r>
-        <w:t xml:space="preserve"> lidar 532 nm attenuated backscatter calibrati</w:t>
+        <w:t xml:space="preserve"> </w:t>
+      </w:r>
+      <w:proofErr w:type="spellStart"/>
+      <w:r>
+        <w:t>lidar</w:t>
+      </w:r>
+      <w:proofErr w:type="spellEnd"/>
+      <w:r>
+        <w:t xml:space="preserve"> 532 nm attenuated backscatter calibrati</w:t>
       </w:r>
       <w:r>
         <w:t xml:space="preserve">on using the NASA LARC airborne </w:t>
       </w:r>
       <w:r>
-        <w:t xml:space="preserve">high spectral resolution lidar, </w:t>
+        <w:t xml:space="preserve">high spectral resolution </w:t>
+      </w:r>
+      <w:proofErr w:type="spellStart"/>
+      <w:r>
+        <w:t>lidar</w:t>
+      </w:r>
+      <w:proofErr w:type="spellEnd"/>
+      <w:r>
+        <w:t xml:space="preserve">, </w:t>
       </w:r>
       <w:r>
         <w:rPr>
@@ -2740,10 +4773,18 @@
         <w:t>Atmospheric Chemistry and Physics</w:t>
       </w:r>
       <w:r>
-        <w:t>, 11, 1295-1311, doi:</w:t>
-      </w:r>
-      <w:r>
-        <w:t>10.5194/acp-11-1295-2011.</w:t>
+        <w:t>, 11, 1295-1311, doi</w:t>
+      </w:r>
+      <w:proofErr w:type="gramStart"/>
+      <w:r>
+        <w:t>:</w:t>
+      </w:r>
+      <w:r>
+        <w:t>10.5194</w:t>
+      </w:r>
+      <w:proofErr w:type="gramEnd"/>
+      <w:r>
+        <w:t>/acp-11-1295-2011.</w:t>
       </w:r>
     </w:p>
     <w:p>
@@ -2868,26 +4909,105 @@
         <w:spacing w:after="0" w:line="276" w:lineRule="auto"/>
         <w:ind w:left="284" w:hanging="284"/>
       </w:pPr>
-      <w:r>
-        <w:t>Sawamura, P., J. P. Ver</w:t>
-      </w:r>
-      <w:r>
-        <w:t>nier, J. E. Barnes, T. A. Berko</w:t>
-      </w:r>
+      <w:proofErr w:type="spellStart"/>
+      <w:r>
+        <w:t>Sawamura</w:t>
+      </w:r>
+      <w:proofErr w:type="spellEnd"/>
+      <w:r>
+        <w:t>, P., J. P. Ver</w:t>
+      </w:r>
+      <w:r>
+        <w:t xml:space="preserve">nier, J. E. Barnes, T. A. </w:t>
+      </w:r>
+      <w:proofErr w:type="spellStart"/>
+      <w:r>
+        <w:t>Berko</w:t>
+      </w:r>
+      <w:proofErr w:type="spellEnd"/>
       <w:r>
         <w:t xml:space="preserve">, E. </w:t>
       </w:r>
       <w:r>
-        <w:t xml:space="preserve">J. Welton, L. Alados-Arboledas, </w:t>
-      </w:r>
-      <w:r>
-        <w:t>F. Navas-Guzmn, G. Pappalardo, L. Mona, F. Madonna,</w:t>
-      </w:r>
-      <w:r>
-        <w:t xml:space="preserve"> D. Lange, M. Sicard, S. Godin-</w:t>
-      </w:r>
-      <w:r>
-        <w:t>Beekmann, G. Payen, Z. Wang, S. Hu, S. N. Tripathi, C. Cordoba-Jabonero, and R. M</w:t>
+        <w:t xml:space="preserve">J. </w:t>
+      </w:r>
+      <w:proofErr w:type="spellStart"/>
+      <w:r>
+        <w:t>Welton</w:t>
+      </w:r>
+      <w:proofErr w:type="spellEnd"/>
+      <w:r>
+        <w:t xml:space="preserve">, L. </w:t>
+      </w:r>
+      <w:proofErr w:type="spellStart"/>
+      <w:r>
+        <w:t>Alados-Arboledas</w:t>
+      </w:r>
+      <w:proofErr w:type="spellEnd"/>
+      <w:r>
+        <w:t xml:space="preserve">, </w:t>
+      </w:r>
+      <w:r>
+        <w:t xml:space="preserve">F. </w:t>
+      </w:r>
+      <w:proofErr w:type="spellStart"/>
+      <w:r>
+        <w:t>Navas-Guzmn</w:t>
+      </w:r>
+      <w:proofErr w:type="spellEnd"/>
+      <w:r>
+        <w:t xml:space="preserve">, G. </w:t>
+      </w:r>
+      <w:proofErr w:type="spellStart"/>
+      <w:r>
+        <w:t>Pappalardo</w:t>
+      </w:r>
+      <w:proofErr w:type="spellEnd"/>
+      <w:r>
+        <w:t>, L. Mona, F. Madonna,</w:t>
+      </w:r>
+      <w:r>
+        <w:t xml:space="preserve"> D. Lange, M. </w:t>
+      </w:r>
+      <w:proofErr w:type="spellStart"/>
+      <w:r>
+        <w:t>Sicard</w:t>
+      </w:r>
+      <w:proofErr w:type="spellEnd"/>
+      <w:r>
+        <w:t>, S. Godin-</w:t>
+      </w:r>
+      <w:proofErr w:type="spellStart"/>
+      <w:r>
+        <w:t>Beekmann</w:t>
+      </w:r>
+      <w:proofErr w:type="spellEnd"/>
+      <w:r>
+        <w:t xml:space="preserve">, G. </w:t>
+      </w:r>
+      <w:proofErr w:type="spellStart"/>
+      <w:r>
+        <w:t>Payen</w:t>
+      </w:r>
+      <w:proofErr w:type="spellEnd"/>
+      <w:r>
+        <w:t xml:space="preserve">, Z. Wang, S. Hu, S. N. </w:t>
+      </w:r>
+      <w:proofErr w:type="spellStart"/>
+      <w:r>
+        <w:t>Tripathi</w:t>
+      </w:r>
+      <w:proofErr w:type="spellEnd"/>
+      <w:r>
+        <w:t>, C. Cordoba-</w:t>
+      </w:r>
+      <w:proofErr w:type="spellStart"/>
+      <w:r>
+        <w:t>Jabonero</w:t>
+      </w:r>
+      <w:proofErr w:type="spellEnd"/>
+      <w:r>
+        <w:t>, and R. M</w:t>
       </w:r>
       <w:r>
         <w:t xml:space="preserve">. Ho </w:t>
@@ -2901,12 +5021,22 @@
       <w:r>
         <w:t xml:space="preserve">after the 2011 eruption of </w:t>
       </w:r>
+      <w:proofErr w:type="spellStart"/>
       <w:r>
         <w:t>N</w:t>
       </w:r>
       <w:r>
-        <w:t>abro volcano measured by lidars</w:t>
-      </w:r>
+        <w:t>abro</w:t>
+      </w:r>
+      <w:proofErr w:type="spellEnd"/>
+      <w:r>
+        <w:t xml:space="preserve"> volcano measured by </w:t>
+      </w:r>
+      <w:proofErr w:type="spellStart"/>
+      <w:r>
+        <w:t>lidars</w:t>
+      </w:r>
+      <w:proofErr w:type="spellEnd"/>
       <w:r>
         <w:t xml:space="preserve"> </w:t>
       </w:r>
@@ -2935,7 +5065,31 @@
         <w:ind w:left="284" w:hanging="284"/>
       </w:pPr>
       <w:r>
-        <w:t xml:space="preserve">Schutz, B., H. Zwally, C. Shuman, D. Hancock, and J. DiMarzio (2005), Overview of the ICEsat mission, </w:t>
+        <w:t xml:space="preserve">Schutz, B., H. </w:t>
+      </w:r>
+      <w:proofErr w:type="spellStart"/>
+      <w:r>
+        <w:t>Zwally</w:t>
+      </w:r>
+      <w:proofErr w:type="spellEnd"/>
+      <w:r>
+        <w:t xml:space="preserve">, C. Shuman, D. Hancock, and J. </w:t>
+      </w:r>
+      <w:proofErr w:type="spellStart"/>
+      <w:r>
+        <w:t>DiMarzio</w:t>
+      </w:r>
+      <w:proofErr w:type="spellEnd"/>
+      <w:r>
+        <w:t xml:space="preserve"> (2005), Overview of the </w:t>
+      </w:r>
+      <w:proofErr w:type="spellStart"/>
+      <w:r>
+        <w:t>ICEsat</w:t>
+      </w:r>
+      <w:proofErr w:type="spellEnd"/>
+      <w:r>
+        <w:t xml:space="preserve"> mission, </w:t>
       </w:r>
       <w:r>
         <w:rPr>
@@ -2958,8 +5112,30 @@
         <w:spacing w:after="0" w:line="276" w:lineRule="auto"/>
         <w:ind w:left="284" w:hanging="284"/>
       </w:pPr>
-      <w:r>
-        <w:t>Sioris, C. E., C. D. Boone, P. F. Bernath, J. Zou, C. T. McElroy, and C. A. McLinden (2010</w:t>
+      <w:proofErr w:type="spellStart"/>
+      <w:r>
+        <w:lastRenderedPageBreak/>
+        <w:t>Sioris</w:t>
+      </w:r>
+      <w:proofErr w:type="spellEnd"/>
+      <w:r>
+        <w:t xml:space="preserve">, C. E., C. D. Boone, P. F. </w:t>
+      </w:r>
+      <w:proofErr w:type="spellStart"/>
+      <w:r>
+        <w:t>Bernath</w:t>
+      </w:r>
+      <w:proofErr w:type="spellEnd"/>
+      <w:r>
+        <w:t xml:space="preserve">, J. Zou, C. T. McElroy, and C. A. </w:t>
+      </w:r>
+      <w:proofErr w:type="spellStart"/>
+      <w:r>
+        <w:t>McLinden</w:t>
+      </w:r>
+      <w:proofErr w:type="spellEnd"/>
+      <w:r>
+        <w:t xml:space="preserve"> (2010</w:t>
       </w:r>
       <w:r>
         <w:t xml:space="preserve">), </w:t>
@@ -2979,11 +5155,16 @@
       <w:r>
         <w:t xml:space="preserve">and lower stratosphere from the </w:t>
       </w:r>
+      <w:proofErr w:type="spellStart"/>
       <w:r>
         <w:t>K</w:t>
       </w:r>
       <w:r>
-        <w:t>asatochi volcanic erupt</w:t>
+        <w:t>asatochi</w:t>
+      </w:r>
+      <w:proofErr w:type="spellEnd"/>
+      <w:r>
+        <w:t xml:space="preserve"> volcanic erupt</w:t>
       </w:r>
       <w:r>
         <w:t xml:space="preserve">ion, </w:t>
@@ -3033,12 +5214,22 @@
         <w:spacing w:after="0" w:line="276" w:lineRule="auto"/>
         <w:ind w:left="284" w:hanging="284"/>
       </w:pPr>
-      <w:r>
-        <w:t>Sneep, M., and W.</w:t>
-      </w:r>
-      <w:r>
-        <w:t xml:space="preserve"> Ubachs</w:t>
-      </w:r>
+      <w:proofErr w:type="spellStart"/>
+      <w:r>
+        <w:t>Sneep</w:t>
+      </w:r>
+      <w:proofErr w:type="spellEnd"/>
+      <w:r>
+        <w:t>, M., and W.</w:t>
+      </w:r>
+      <w:r>
+        <w:t xml:space="preserve"> </w:t>
+      </w:r>
+      <w:proofErr w:type="spellStart"/>
+      <w:r>
+        <w:t>Ubachs</w:t>
+      </w:r>
+      <w:proofErr w:type="spellEnd"/>
       <w:r>
         <w:t xml:space="preserve"> (2005)</w:t>
       </w:r>
@@ -3078,8 +5269,37 @@
         <w:spacing w:after="0" w:line="276" w:lineRule="auto"/>
         <w:ind w:left="284" w:hanging="284"/>
       </w:pPr>
-      <w:r>
-        <w:t xml:space="preserve">Soden, B. J., R. T. Wetherald, G. L. Stenchikov, and A. Robock (2002), Global cooling after the eruption of Mount Pinatubo: A test of climate feedback by water vapor, </w:t>
+      <w:proofErr w:type="spellStart"/>
+      <w:r>
+        <w:t>Soden</w:t>
+      </w:r>
+      <w:proofErr w:type="spellEnd"/>
+      <w:r>
+        <w:t xml:space="preserve">, B. J., R. T. </w:t>
+      </w:r>
+      <w:proofErr w:type="spellStart"/>
+      <w:r>
+        <w:t>Wetherald</w:t>
+      </w:r>
+      <w:proofErr w:type="spellEnd"/>
+      <w:r>
+        <w:t xml:space="preserve">, G. L. </w:t>
+      </w:r>
+      <w:proofErr w:type="spellStart"/>
+      <w:r>
+        <w:t>Stenchikov</w:t>
+      </w:r>
+      <w:proofErr w:type="spellEnd"/>
+      <w:r>
+        <w:t xml:space="preserve">, and A. </w:t>
+      </w:r>
+      <w:proofErr w:type="spellStart"/>
+      <w:r>
+        <w:t>Robock</w:t>
+      </w:r>
+      <w:proofErr w:type="spellEnd"/>
+      <w:r>
+        <w:t xml:space="preserve"> (2002), Global cooling after the eruption of Mount Pinatubo: A test of climate feedback by water vapor, </w:t>
       </w:r>
       <w:r>
         <w:rPr>
@@ -3103,7 +5323,23 @@
         <w:ind w:left="284" w:hanging="284"/>
       </w:pPr>
       <w:r>
-        <w:t xml:space="preserve">Solomon, S., D. Qin, M. Manning, Z. Chen, M. Marquis, K. B. Averyt, M. Tignor, and H. L. Miller (2007), Contribution of Working Group I to the Fourth Assessment Report of the Intergovernmental Panel on Climate Change, </w:t>
+        <w:t xml:space="preserve">Solomon, S., D. Qin, M. Manning, Z. Chen, M. Marquis, K. B. </w:t>
+      </w:r>
+      <w:proofErr w:type="spellStart"/>
+      <w:r>
+        <w:t>Averyt</w:t>
+      </w:r>
+      <w:proofErr w:type="spellEnd"/>
+      <w:r>
+        <w:t xml:space="preserve">, M. </w:t>
+      </w:r>
+      <w:proofErr w:type="spellStart"/>
+      <w:r>
+        <w:t>Tignor</w:t>
+      </w:r>
+      <w:proofErr w:type="spellEnd"/>
+      <w:r>
+        <w:t xml:space="preserve">, and H. L. Miller (2007), Contribution of Working Group I to the Fourth Assessment Report of the Intergovernmental Panel on Climate Change, </w:t>
       </w:r>
       <w:r>
         <w:rPr>
@@ -3133,7 +5369,15 @@
         <w:t xml:space="preserve">. G. Dutton, and L. W. Thomason </w:t>
       </w:r>
       <w:r>
-        <w:t>(2011), The persistently variable background stratospheric a</w:t>
+        <w:t xml:space="preserve">(2011), </w:t>
+      </w:r>
+      <w:proofErr w:type="gramStart"/>
+      <w:r>
+        <w:t>The</w:t>
+      </w:r>
+      <w:proofErr w:type="gramEnd"/>
+      <w:r>
+        <w:t xml:space="preserve"> persistently variable background stratospheric a</w:t>
       </w:r>
       <w:r>
         <w:t xml:space="preserve">erosol layer and global climate </w:t>
@@ -3169,19 +5413,81 @@
         <w:ind w:left="284" w:hanging="284"/>
       </w:pPr>
       <w:r>
-        <w:t>Stocker, T. F., D. Qin, G.-K. Plattner, M. M. Tignor, S. K.</w:t>
-      </w:r>
-      <w:r>
-        <w:t xml:space="preserve"> Allen, J. Boschung, A. Nauels, </w:t>
-      </w:r>
-      <w:r>
-        <w:t xml:space="preserve">Y. Xia, V. Bex, and P. M. Midgley (2013), </w:t>
-      </w:r>
-      <w:r>
-        <w:rPr>
-          <w:i/>
-        </w:rPr>
-        <w:t>Climate Change 2013 The Physical Science Basis</w:t>
+        <w:t xml:space="preserve">Stocker, T. F., D. Qin, G.-K. </w:t>
+      </w:r>
+      <w:proofErr w:type="spellStart"/>
+      <w:r>
+        <w:t>Plattner</w:t>
+      </w:r>
+      <w:proofErr w:type="spellEnd"/>
+      <w:r>
+        <w:t xml:space="preserve">, M. M. </w:t>
+      </w:r>
+      <w:proofErr w:type="spellStart"/>
+      <w:r>
+        <w:t>Tignor</w:t>
+      </w:r>
+      <w:proofErr w:type="spellEnd"/>
+      <w:r>
+        <w:t>, S. K.</w:t>
+      </w:r>
+      <w:r>
+        <w:t xml:space="preserve"> Allen, J. </w:t>
+      </w:r>
+      <w:proofErr w:type="spellStart"/>
+      <w:r>
+        <w:t>Boschung</w:t>
+      </w:r>
+      <w:proofErr w:type="spellEnd"/>
+      <w:r>
+        <w:t xml:space="preserve">, A. </w:t>
+      </w:r>
+      <w:proofErr w:type="spellStart"/>
+      <w:r>
+        <w:t>Nauels</w:t>
+      </w:r>
+      <w:proofErr w:type="spellEnd"/>
+      <w:r>
+        <w:t xml:space="preserve">, </w:t>
+      </w:r>
+      <w:r>
+        <w:t xml:space="preserve">Y. Xia, V. </w:t>
+      </w:r>
+      <w:proofErr w:type="spellStart"/>
+      <w:r>
+        <w:t>Bex</w:t>
+      </w:r>
+      <w:proofErr w:type="spellEnd"/>
+      <w:r>
+        <w:t xml:space="preserve">, and P. M. </w:t>
+      </w:r>
+      <w:proofErr w:type="spellStart"/>
+      <w:r>
+        <w:t>Midgley</w:t>
+      </w:r>
+      <w:proofErr w:type="spellEnd"/>
+      <w:r>
+        <w:t xml:space="preserve"> (2013), </w:t>
+      </w:r>
+      <w:r>
+        <w:rPr>
+          <w:i/>
+        </w:rPr>
+        <w:t xml:space="preserve">Climate Change 2013 </w:t>
+      </w:r>
+      <w:proofErr w:type="gramStart"/>
+      <w:r>
+        <w:rPr>
+          <w:i/>
+        </w:rPr>
+        <w:t>The</w:t>
+      </w:r>
+      <w:proofErr w:type="gramEnd"/>
+      <w:r>
+        <w:rPr>
+          <w:i/>
+        </w:rPr>
+        <w:t xml:space="preserve"> Physical Science Basis</w:t>
       </w:r>
       <w:r>
         <w:t>.</w:t>
@@ -3198,8 +5504,13 @@
         <w:spacing w:after="0" w:line="276" w:lineRule="auto"/>
         <w:ind w:left="284" w:hanging="284"/>
       </w:pPr>
-      <w:r>
-        <w:t xml:space="preserve">Suhre, D. R., L. J. Denes, and N. Gupta (2004), Telecentric confocal optics for aberration correction of acousto-optic tunable filters, </w:t>
+      <w:proofErr w:type="spellStart"/>
+      <w:r>
+        <w:t>Suhre</w:t>
+      </w:r>
+      <w:proofErr w:type="spellEnd"/>
+      <w:r>
+        <w:t xml:space="preserve">, D. R., L. J. Denes, and N. Gupta (2004), Telecentric confocal optics for aberration correction of acousto-optic tunable filters, </w:t>
       </w:r>
       <w:r>
         <w:rPr>
@@ -3271,7 +5582,15 @@
         <w:ind w:left="284" w:hanging="284"/>
       </w:pPr>
       <w:r>
-        <w:t xml:space="preserve">Thomason, L. W., and G. Taha (2003), </w:t>
+        <w:t xml:space="preserve">Thomason, L. W., and G. </w:t>
+      </w:r>
+      <w:proofErr w:type="spellStart"/>
+      <w:r>
+        <w:t>Taha</w:t>
+      </w:r>
+      <w:proofErr w:type="spellEnd"/>
+      <w:r>
+        <w:t xml:space="preserve"> (2003), </w:t>
       </w:r>
       <w:r>
         <w:t>SAGE III</w:t>
@@ -3328,6 +5647,7 @@
         <w:ind w:left="284" w:hanging="284"/>
       </w:pPr>
       <w:r>
+        <w:lastRenderedPageBreak/>
         <w:t xml:space="preserve">Thomason, L. W. and T. Peter (2006), Assessment of Stratospheric Aerosol Processes (ASAP), </w:t>
       </w:r>
       <w:r>
@@ -3406,22 +5726,38 @@
         <w:t>, 13, 4605-</w:t>
       </w:r>
       <w:r>
-        <w:t>4616, doi:10.5194/acp-13-4605-2013.</w:t>
-      </w:r>
-    </w:p>
-    <w:p>
-      <w:pPr>
-        <w:spacing w:after="0" w:line="276" w:lineRule="auto"/>
-        <w:ind w:left="284" w:hanging="284"/>
-      </w:pPr>
-    </w:p>
-    <w:p>
-      <w:pPr>
-        <w:spacing w:after="0" w:line="276" w:lineRule="auto"/>
-        <w:ind w:left="284" w:hanging="284"/>
-      </w:pPr>
-      <w:r>
-        <w:t>Uchida, N. (1971), Optical properties of single-crystal paratellurite (TeO</w:t>
+        <w:t>4616, doi</w:t>
+      </w:r>
+      <w:proofErr w:type="gramStart"/>
+      <w:r>
+        <w:t>:10.5194</w:t>
+      </w:r>
+      <w:proofErr w:type="gramEnd"/>
+      <w:r>
+        <w:t>/acp-13-4605-2013.</w:t>
+      </w:r>
+    </w:p>
+    <w:p>
+      <w:pPr>
+        <w:spacing w:after="0" w:line="276" w:lineRule="auto"/>
+        <w:ind w:left="284" w:hanging="284"/>
+      </w:pPr>
+    </w:p>
+    <w:p>
+      <w:pPr>
+        <w:spacing w:after="0" w:line="276" w:lineRule="auto"/>
+        <w:ind w:left="284" w:hanging="284"/>
+      </w:pPr>
+      <w:r>
+        <w:t xml:space="preserve">Uchida, N. (1971), Optical properties of single-crystal </w:t>
+      </w:r>
+      <w:proofErr w:type="spellStart"/>
+      <w:r>
+        <w:t>paratellurite</w:t>
+      </w:r>
+      <w:proofErr w:type="spellEnd"/>
+      <w:r>
+        <w:t xml:space="preserve"> (TeO</w:t>
       </w:r>
       <w:r>
         <w:rPr>
@@ -3466,7 +5802,15 @@
         <w:ind w:left="284" w:hanging="284"/>
       </w:pPr>
       <w:r>
-        <w:t xml:space="preserve">Van de Hulst, H. C. (1962), </w:t>
+        <w:t xml:space="preserve">Van de </w:t>
+      </w:r>
+      <w:proofErr w:type="spellStart"/>
+      <w:r>
+        <w:t>Hulst</w:t>
+      </w:r>
+      <w:proofErr w:type="spellEnd"/>
+      <w:r>
+        <w:t xml:space="preserve">, H. C. (1962), </w:t>
       </w:r>
       <w:r>
         <w:rPr>
@@ -3489,14 +5833,67 @@
         <w:spacing w:after="0" w:line="276" w:lineRule="auto"/>
         <w:ind w:left="284" w:hanging="284"/>
       </w:pPr>
-      <w:r>
-        <w:t>Vanhellemont, F., C. Tetard, A. Bourassa, M. Fromm, J. Dodion, D. Fussen, C. Brogniez,</w:t>
+      <w:proofErr w:type="spellStart"/>
+      <w:r>
+        <w:t>Vanhellemont</w:t>
+      </w:r>
+      <w:proofErr w:type="spellEnd"/>
+      <w:r>
+        <w:t xml:space="preserve">, F., C. </w:t>
+      </w:r>
+      <w:proofErr w:type="spellStart"/>
+      <w:r>
+        <w:t>Tetard</w:t>
+      </w:r>
+      <w:proofErr w:type="spellEnd"/>
+      <w:r>
+        <w:t xml:space="preserve">, A. Bourassa, M. Fromm, J. </w:t>
+      </w:r>
+      <w:proofErr w:type="spellStart"/>
+      <w:r>
+        <w:t>Dodion</w:t>
+      </w:r>
+      <w:proofErr w:type="spellEnd"/>
+      <w:r>
+        <w:t xml:space="preserve">, D. </w:t>
+      </w:r>
+      <w:proofErr w:type="spellStart"/>
+      <w:r>
+        <w:t>Fussen</w:t>
+      </w:r>
+      <w:proofErr w:type="spellEnd"/>
+      <w:r>
+        <w:t xml:space="preserve">, C. </w:t>
+      </w:r>
+      <w:proofErr w:type="spellStart"/>
+      <w:r>
+        <w:t>Brogniez</w:t>
+      </w:r>
+      <w:proofErr w:type="spellEnd"/>
+      <w:r>
+        <w:t>,</w:t>
       </w:r>
       <w:r>
         <w:t xml:space="preserve"> </w:t>
       </w:r>
       <w:r>
-        <w:t>D. Degenstein, K. L. Gilbert, D. N. Turnbull, P. Bernath, C. Boone, and K. A. Walker</w:t>
+        <w:t xml:space="preserve">D. </w:t>
+      </w:r>
+      <w:proofErr w:type="spellStart"/>
+      <w:r>
+        <w:t>Degenstein</w:t>
+      </w:r>
+      <w:proofErr w:type="spellEnd"/>
+      <w:r>
+        <w:t xml:space="preserve">, K. L. Gilbert, D. N. Turnbull, P. </w:t>
+      </w:r>
+      <w:proofErr w:type="spellStart"/>
+      <w:r>
+        <w:t>Bernath</w:t>
+      </w:r>
+      <w:proofErr w:type="spellEnd"/>
+      <w:r>
+        <w:t>, C. Boone, and K. A. Walker</w:t>
       </w:r>
       <w:r>
         <w:t xml:space="preserve"> </w:t>
@@ -3574,7 +5971,15 @@
         <w:ind w:left="284" w:hanging="284"/>
       </w:pPr>
       <w:r>
-        <w:t>Vernier, J.-P., L. Thomason, and J. Kar (2011a), C</w:t>
+        <w:t xml:space="preserve">Vernier, J.-P., L. Thomason, and J. </w:t>
+      </w:r>
+      <w:proofErr w:type="spellStart"/>
+      <w:r>
+        <w:t>Kar</w:t>
+      </w:r>
+      <w:proofErr w:type="spellEnd"/>
+      <w:r>
+        <w:t xml:space="preserve"> (2011a), C</w:t>
       </w:r>
       <w:r>
         <w:t>ALIPSO</w:t>
@@ -3613,7 +6018,39 @@
         <w:t>Vernier, J.-P.,</w:t>
       </w:r>
       <w:r>
-        <w:t xml:space="preserve"> L. W. Thomason, J.-P. Pommereau, A. Bourassa, L. Blanot, C. Trepte, D. Degenstein, and F. Vargas</w:t>
+        <w:t xml:space="preserve"> L. W. Thomason, J.-P. </w:t>
+      </w:r>
+      <w:proofErr w:type="spellStart"/>
+      <w:r>
+        <w:t>Pommereau</w:t>
+      </w:r>
+      <w:proofErr w:type="spellEnd"/>
+      <w:r>
+        <w:t xml:space="preserve">, A. Bourassa, L. </w:t>
+      </w:r>
+      <w:proofErr w:type="spellStart"/>
+      <w:r>
+        <w:t>Blanot</w:t>
+      </w:r>
+      <w:proofErr w:type="spellEnd"/>
+      <w:r>
+        <w:t xml:space="preserve">, C. </w:t>
+      </w:r>
+      <w:proofErr w:type="spellStart"/>
+      <w:r>
+        <w:t>Trepte</w:t>
+      </w:r>
+      <w:proofErr w:type="spellEnd"/>
+      <w:r>
+        <w:t xml:space="preserve">, D. </w:t>
+      </w:r>
+      <w:proofErr w:type="spellStart"/>
+      <w:r>
+        <w:t>Degenstein</w:t>
+      </w:r>
+      <w:proofErr w:type="spellEnd"/>
+      <w:r>
+        <w:t>, and F. Vargas</w:t>
       </w:r>
       <w:r>
         <w:t xml:space="preserve"> (2011</w:t>
@@ -3643,23 +6080,60 @@
         <w:t xml:space="preserve"> Research Letters</w:t>
       </w:r>
       <w:r>
-        <w:t>, 38, L12807, doi:10.1029/2011GL047563.</w:t>
-      </w:r>
-    </w:p>
-    <w:p>
-      <w:pPr>
-        <w:spacing w:after="0" w:line="276" w:lineRule="auto"/>
-        <w:ind w:left="284" w:hanging="284"/>
-      </w:pPr>
-    </w:p>
-    <w:p>
-      <w:pPr>
-        <w:spacing w:after="0" w:line="276" w:lineRule="auto"/>
-        <w:ind w:left="284" w:hanging="284"/>
-      </w:pPr>
-      <w:r>
-        <w:t>Vernier, J.-P., L. W. Thomason, T. D. Fairlie, P. Minnis, R. Palikonda, and K. M. Bedka</w:t>
-      </w:r>
+        <w:t>, 38, L12807, doi</w:t>
+      </w:r>
+      <w:proofErr w:type="gramStart"/>
+      <w:r>
+        <w:t>:10.1029</w:t>
+      </w:r>
+      <w:proofErr w:type="gramEnd"/>
+      <w:r>
+        <w:t>/2011GL047563.</w:t>
+      </w:r>
+    </w:p>
+    <w:p>
+      <w:pPr>
+        <w:spacing w:after="0" w:line="276" w:lineRule="auto"/>
+        <w:ind w:left="284" w:hanging="284"/>
+      </w:pPr>
+    </w:p>
+    <w:p>
+      <w:pPr>
+        <w:spacing w:after="0" w:line="276" w:lineRule="auto"/>
+        <w:ind w:left="284" w:hanging="284"/>
+      </w:pPr>
+      <w:r>
+        <w:t xml:space="preserve">Vernier, J.-P., L. W. Thomason, T. D. </w:t>
+      </w:r>
+      <w:proofErr w:type="spellStart"/>
+      <w:r>
+        <w:t>Fairlie</w:t>
+      </w:r>
+      <w:proofErr w:type="spellEnd"/>
+      <w:r>
+        <w:t xml:space="preserve">, P. </w:t>
+      </w:r>
+      <w:proofErr w:type="spellStart"/>
+      <w:r>
+        <w:t>Minnis</w:t>
+      </w:r>
+      <w:proofErr w:type="spellEnd"/>
+      <w:r>
+        <w:t xml:space="preserve">, R. </w:t>
+      </w:r>
+      <w:proofErr w:type="spellStart"/>
+      <w:r>
+        <w:t>Palikonda</w:t>
+      </w:r>
+      <w:proofErr w:type="spellEnd"/>
+      <w:r>
+        <w:t xml:space="preserve">, and K. M. </w:t>
+      </w:r>
+      <w:proofErr w:type="spellStart"/>
+      <w:r>
+        <w:t>Bedka</w:t>
+      </w:r>
+      <w:proofErr w:type="spellEnd"/>
       <w:r>
         <w:t xml:space="preserve"> </w:t>
       </w:r>
@@ -3700,7 +6174,31 @@
         <w:ind w:left="284" w:hanging="284"/>
       </w:pPr>
       <w:r>
-        <w:t xml:space="preserve">Volk, C. M., J. W. Elkins, D. W. Fahey, G. S. Dutton, J. M. Gilligan, M. Loewenstein, J. R. Podolske, K. R. Chan, and M. R. Gunson (1997), Evaluation of source gas lifetimes from stratospheric observations, </w:t>
+        <w:t xml:space="preserve">Volk, C. M., J. W. Elkins, D. W. Fahey, G. S. Dutton, J. M. Gilligan, M. </w:t>
+      </w:r>
+      <w:proofErr w:type="spellStart"/>
+      <w:r>
+        <w:t>Loewenstein</w:t>
+      </w:r>
+      <w:proofErr w:type="spellEnd"/>
+      <w:r>
+        <w:t xml:space="preserve">, J. R. </w:t>
+      </w:r>
+      <w:proofErr w:type="spellStart"/>
+      <w:r>
+        <w:t>Podolske</w:t>
+      </w:r>
+      <w:proofErr w:type="spellEnd"/>
+      <w:r>
+        <w:t xml:space="preserve">, K. R. Chan, and M. R. </w:t>
+      </w:r>
+      <w:proofErr w:type="spellStart"/>
+      <w:r>
+        <w:t>Gunson</w:t>
+      </w:r>
+      <w:proofErr w:type="spellEnd"/>
+      <w:r>
+        <w:t xml:space="preserve"> (1997), Evaluation of source gas lifetimes from stratospheric observations, </w:t>
       </w:r>
       <w:r>
         <w:rPr>
@@ -3723,11 +6221,25 @@
         <w:spacing w:after="0" w:line="276" w:lineRule="auto"/>
         <w:ind w:left="284" w:hanging="284"/>
       </w:pPr>
-      <w:r>
-        <w:t xml:space="preserve">Voloshinov, V. (1996), </w:t>
-      </w:r>
-      <w:r>
-        <w:t>Spectral and polarization analysis of optical images by means of  acousto-optics</w:t>
+      <w:proofErr w:type="spellStart"/>
+      <w:r>
+        <w:lastRenderedPageBreak/>
+        <w:t>Voloshinov</w:t>
+      </w:r>
+      <w:proofErr w:type="spellEnd"/>
+      <w:r>
+        <w:t xml:space="preserve">, V. (1996), </w:t>
+      </w:r>
+      <w:r>
+        <w:t xml:space="preserve">Spectral and polarization analysis of optical images by means of  </w:t>
+      </w:r>
+      <w:proofErr w:type="spellStart"/>
+      <w:r>
+        <w:t>acousto</w:t>
+      </w:r>
+      <w:proofErr w:type="spellEnd"/>
+      <w:r>
+        <w:t>-optics</w:t>
       </w:r>
       <w:r>
         <w:t xml:space="preserve">, </w:t>
@@ -3753,8 +6265,21 @@
         <w:spacing w:after="0" w:line="276" w:lineRule="auto"/>
         <w:ind w:left="284" w:hanging="284"/>
       </w:pPr>
-      <w:r>
-        <w:t xml:space="preserve">Voloshinov, V. B., and J. C. Mosquera (2006), </w:t>
+      <w:proofErr w:type="spellStart"/>
+      <w:r>
+        <w:t>Voloshinov</w:t>
+      </w:r>
+      <w:proofErr w:type="spellEnd"/>
+      <w:r>
+        <w:t xml:space="preserve">, V. B., and J. C. </w:t>
+      </w:r>
+      <w:proofErr w:type="spellStart"/>
+      <w:r>
+        <w:t>Mosquera</w:t>
+      </w:r>
+      <w:proofErr w:type="spellEnd"/>
+      <w:r>
+        <w:t xml:space="preserve"> (2006), </w:t>
       </w:r>
       <w:r>
         <w:t>Wide-aperture acousto-optic interaction in birefringent crystals</w:t>
@@ -3766,22 +6291,43 @@
         <w:t>, Optics and Spectroscopy</w:t>
       </w:r>
       <w:r>
-        <w:t>, 101, 635-641, doi:10.1134/S0030400X06100225.</w:t>
-      </w:r>
-    </w:p>
-    <w:p>
-      <w:pPr>
-        <w:spacing w:after="0" w:line="276" w:lineRule="auto"/>
-        <w:ind w:left="284" w:hanging="284"/>
-      </w:pPr>
-    </w:p>
-    <w:p>
-      <w:pPr>
-        <w:spacing w:after="0" w:line="276" w:lineRule="auto"/>
-        <w:ind w:left="284" w:hanging="284"/>
-      </w:pPr>
-      <w:r>
-        <w:t xml:space="preserve">Voloshinov, V. B., K. B. Yushkov, and B. B. J. Linde (2007), </w:t>
+        <w:t>, 101, 635-641, doi</w:t>
+      </w:r>
+      <w:proofErr w:type="gramStart"/>
+      <w:r>
+        <w:t>:10.1134</w:t>
+      </w:r>
+      <w:proofErr w:type="gramEnd"/>
+      <w:r>
+        <w:t>/S0030400X06100225.</w:t>
+      </w:r>
+    </w:p>
+    <w:p>
+      <w:pPr>
+        <w:spacing w:after="0" w:line="276" w:lineRule="auto"/>
+        <w:ind w:left="284" w:hanging="284"/>
+      </w:pPr>
+    </w:p>
+    <w:p>
+      <w:pPr>
+        <w:spacing w:after="0" w:line="276" w:lineRule="auto"/>
+        <w:ind w:left="284" w:hanging="284"/>
+      </w:pPr>
+      <w:proofErr w:type="spellStart"/>
+      <w:r>
+        <w:t>Voloshinov</w:t>
+      </w:r>
+      <w:proofErr w:type="spellEnd"/>
+      <w:r>
+        <w:t xml:space="preserve">, V. B., K. B. </w:t>
+      </w:r>
+      <w:proofErr w:type="spellStart"/>
+      <w:r>
+        <w:t>Yushkov</w:t>
+      </w:r>
+      <w:proofErr w:type="spellEnd"/>
+      <w:r>
+        <w:t xml:space="preserve">, and B. B. J. Linde (2007), </w:t>
       </w:r>
       <w:r>
         <w:t>Improvement in performance of a TeO</w:t>
@@ -3828,12 +6374,49 @@
         <w:spacing w:after="0" w:line="276" w:lineRule="auto"/>
         <w:ind w:left="284" w:hanging="284"/>
       </w:pPr>
-      <w:r>
-        <w:t>von Savigny, C., F. Ernst, A. Rozanov, R. Hommel, K.-U. Eichmann, V. Rozanov, J. P. Burrows,</w:t>
-      </w:r>
+      <w:proofErr w:type="gramStart"/>
+      <w:r>
+        <w:t>von</w:t>
+      </w:r>
+      <w:proofErr w:type="gramEnd"/>
       <w:r>
         <w:t xml:space="preserve"> </w:t>
       </w:r>
+      <w:proofErr w:type="spellStart"/>
+      <w:r>
+        <w:t>Savigny</w:t>
+      </w:r>
+      <w:proofErr w:type="spellEnd"/>
+      <w:r>
+        <w:t xml:space="preserve">, C., F. Ernst, A. </w:t>
+      </w:r>
+      <w:proofErr w:type="spellStart"/>
+      <w:r>
+        <w:t>Rozanov</w:t>
+      </w:r>
+      <w:proofErr w:type="spellEnd"/>
+      <w:r>
+        <w:t xml:space="preserve">, R. </w:t>
+      </w:r>
+      <w:proofErr w:type="spellStart"/>
+      <w:r>
+        <w:t>Hommel</w:t>
+      </w:r>
+      <w:proofErr w:type="spellEnd"/>
+      <w:r>
+        <w:t xml:space="preserve">, K.-U. Eichmann, V. </w:t>
+      </w:r>
+      <w:proofErr w:type="spellStart"/>
+      <w:r>
+        <w:t>Rozanov</w:t>
+      </w:r>
+      <w:proofErr w:type="spellEnd"/>
+      <w:r>
+        <w:t>, J. P. Burrows,</w:t>
+      </w:r>
+      <w:r>
+        <w:t xml:space="preserve"> </w:t>
+      </w:r>
       <w:r>
         <w:t>and L. W. Thomason (2015), Improved stratospheric aerosol extinction pro</w:t>
       </w:r>
@@ -3865,22 +6448,38 @@
         <w:t>, 8, 8353-</w:t>
       </w:r>
       <w:r>
-        <w:t>8383, doi:10.5194/amtd-8-8353-2015.</w:t>
-      </w:r>
-    </w:p>
-    <w:p>
-      <w:pPr>
-        <w:spacing w:after="0" w:line="276" w:lineRule="auto"/>
-        <w:ind w:left="284" w:hanging="284"/>
-      </w:pPr>
-    </w:p>
-    <w:p>
-      <w:pPr>
-        <w:spacing w:after="0" w:line="276" w:lineRule="auto"/>
-        <w:ind w:left="284" w:hanging="284"/>
-      </w:pPr>
-      <w:r>
-        <w:t xml:space="preserve">Wang, P.-H., M. P. McCormick, T. J. Swissler, M. T. Osborn, W. H. Fuller, and G. K. Yue (1989), Inference of stratospheric aerosol composition and size distribution from SAGE II satellite measurements, </w:t>
+        <w:t>8383, doi</w:t>
+      </w:r>
+      <w:proofErr w:type="gramStart"/>
+      <w:r>
+        <w:t>:10.5194</w:t>
+      </w:r>
+      <w:proofErr w:type="gramEnd"/>
+      <w:r>
+        <w:t>/amtd-8-8353-2015.</w:t>
+      </w:r>
+    </w:p>
+    <w:p>
+      <w:pPr>
+        <w:spacing w:after="0" w:line="276" w:lineRule="auto"/>
+        <w:ind w:left="284" w:hanging="284"/>
+      </w:pPr>
+    </w:p>
+    <w:p>
+      <w:pPr>
+        <w:spacing w:after="0" w:line="276" w:lineRule="auto"/>
+        <w:ind w:left="284" w:hanging="284"/>
+      </w:pPr>
+      <w:r>
+        <w:t xml:space="preserve">Wang, P.-H., M. P. McCormick, T. J. </w:t>
+      </w:r>
+      <w:proofErr w:type="spellStart"/>
+      <w:r>
+        <w:t>Swissler</w:t>
+      </w:r>
+      <w:proofErr w:type="spellEnd"/>
+      <w:r>
+        <w:t xml:space="preserve">, M. T. Osborn, W. H. Fuller, and G. K. Yue (1989), Inference of stratospheric aerosol composition and size distribution from SAGE II satellite measurements, </w:t>
       </w:r>
       <w:r>
         <w:rPr>
@@ -3907,7 +6506,15 @@
         <w:ind w:left="284" w:hanging="284"/>
       </w:pPr>
       <w:r>
-        <w:t xml:space="preserve">Winker, D. M., W. H. Hunt, and M. J. McGill (2007), Initial performance assessment of caliop, </w:t>
+        <w:t xml:space="preserve">Winker, D. M., W. H. Hunt, and M. J. McGill (2007), Initial performance assessment of </w:t>
+      </w:r>
+      <w:proofErr w:type="spellStart"/>
+      <w:r>
+        <w:t>caliop</w:t>
+      </w:r>
+      <w:proofErr w:type="spellEnd"/>
+      <w:r>
+        <w:t xml:space="preserve">, </w:t>
       </w:r>
       <w:r>
         <w:rPr>
@@ -3930,8 +6537,13 @@
         <w:spacing w:after="0" w:line="276" w:lineRule="auto"/>
         <w:ind w:left="284" w:hanging="284"/>
       </w:pPr>
-      <w:r>
-        <w:t xml:space="preserve">Wiscombe, W. J. (1980), Improved </w:t>
+      <w:proofErr w:type="spellStart"/>
+      <w:r>
+        <w:t>Wiscombe</w:t>
+      </w:r>
+      <w:proofErr w:type="spellEnd"/>
+      <w:r>
+        <w:t xml:space="preserve">, W. J. (1980), Improved </w:t>
       </w:r>
       <w:r>
         <w:t>M</w:t>
@@ -3985,8 +6597,13 @@
         <w:t xml:space="preserve"> </w:t>
       </w:r>
       <w:r>
-        <w:t>Wiley-Interscience</w:t>
-      </w:r>
+        <w:t>Wiley-</w:t>
+      </w:r>
+      <w:proofErr w:type="spellStart"/>
+      <w:r>
+        <w:t>Interscience</w:t>
+      </w:r>
+      <w:proofErr w:type="spellEnd"/>
       <w:r>
         <w:rPr>
           <w:i/>
@@ -4006,7 +6623,31 @@
         <w:ind w:left="284" w:hanging="284"/>
       </w:pPr>
       <w:r>
-        <w:t xml:space="preserve">Young, S. A., and M. A. Vaughan (2009), The retrieval of profiles of particulate extinction from cloud-aerosol lidar infrared pathfinder satellite observations (calipso) data: Algorithm description, </w:t>
+        <w:t xml:space="preserve">Young, S. A., and M. A. Vaughan (2009), </w:t>
+      </w:r>
+      <w:proofErr w:type="gramStart"/>
+      <w:r>
+        <w:t>The</w:t>
+      </w:r>
+      <w:proofErr w:type="gramEnd"/>
+      <w:r>
+        <w:t xml:space="preserve"> retrieval of profiles of particulate extinction from cloud-aerosol </w:t>
+      </w:r>
+      <w:proofErr w:type="spellStart"/>
+      <w:r>
+        <w:t>lidar</w:t>
+      </w:r>
+      <w:proofErr w:type="spellEnd"/>
+      <w:r>
+        <w:t xml:space="preserve"> infrared pathfinder satellite observations (</w:t>
+      </w:r>
+      <w:proofErr w:type="spellStart"/>
+      <w:r>
+        <w:t>calipso</w:t>
+      </w:r>
+      <w:proofErr w:type="spellEnd"/>
+      <w:r>
+        <w:t xml:space="preserve">) data: Algorithm description, </w:t>
       </w:r>
       <w:r>
         <w:rPr>
@@ -4028,9 +6669,35 @@
       <w:pPr>
         <w:ind w:left="284" w:hanging="284"/>
       </w:pPr>
-      <w:r>
-        <w:t>Zawada, D. J., S. R. Dueck, L. A. Rieger, A. E. Bourassa, N. D. Lloyd, and D. A. Degenstein</w:t>
-      </w:r>
+      <w:proofErr w:type="spellStart"/>
+      <w:r>
+        <w:t>Zawada</w:t>
+      </w:r>
+      <w:proofErr w:type="spellEnd"/>
+      <w:r>
+        <w:t xml:space="preserve">, D. J., S. R. </w:t>
+      </w:r>
+      <w:proofErr w:type="spellStart"/>
+      <w:r>
+        <w:t>Dueck</w:t>
+      </w:r>
+      <w:proofErr w:type="spellEnd"/>
+      <w:r>
+        <w:t xml:space="preserve">, L. A. </w:t>
+      </w:r>
+      <w:proofErr w:type="spellStart"/>
+      <w:r>
+        <w:t>Rieger</w:t>
+      </w:r>
+      <w:proofErr w:type="spellEnd"/>
+      <w:r>
+        <w:t xml:space="preserve">, A. E. Bourassa, N. D. Lloyd, and D. A. </w:t>
+      </w:r>
+      <w:proofErr w:type="spellStart"/>
+      <w:r>
+        <w:t>Degenstein</w:t>
+      </w:r>
+      <w:proofErr w:type="spellEnd"/>
       <w:r>
         <w:t xml:space="preserve"> </w:t>
       </w:r>
@@ -4185,7 +6852,7 @@
         <w:rStyle w:val="PageNumber"/>
         <w:noProof/>
       </w:rPr>
-      <w:t>111</w:t>
+      <w:t>1</w:t>
     </w:r>
     <w:r>
       <w:rPr>
@@ -4303,7 +6970,7 @@
         <w:rStyle w:val="PageNumber"/>
         <w:noProof/>
       </w:rPr>
-      <w:t>121</w:t>
+      <w:t>11</w:t>
     </w:r>
     <w:r>
       <w:rPr>

</xml_diff>